<commit_message>
Update index.html with latest changes
</commit_message>
<xml_diff>
--- a/docs/NJ_Kerala_Charity_Homepage-MCEFEE_Requirements.docx
+++ b/docs/NJ_Kerala_Charity_Homepage-MCEFEE_Requirements.docx
@@ -16,6 +16,161 @@
           <w14:ligatures w14:val="none"/>
         </w:rPr>
       </w:pPr>
+    </w:p>
+    <w:p>
+      <w:pPr>
+        <w:spacing w:before="100" w:beforeAutospacing="1" w:after="100" w:afterAutospacing="1"/>
+        <w:outlineLvl w:val="2"/>
+        <w:rPr>
+          <w:rFonts w:ascii="Times New Roman" w:eastAsia="Times New Roman" w:hAnsi="Times New Roman" w:cs="Times New Roman"/>
+          <w:b/>
+          <w:bCs/>
+          <w:kern w:val="0"/>
+          <w:sz w:val="27"/>
+          <w:szCs w:val="27"/>
+          <w14:ligatures w14:val="none"/>
+        </w:rPr>
+      </w:pPr>
+      <w:r>
+        <w:rPr>
+          <w:rFonts w:ascii="Times New Roman" w:eastAsia="Times New Roman" w:hAnsi="Times New Roman" w:cs="Times New Roman"/>
+          <w:b/>
+          <w:bCs/>
+          <w:kern w:val="0"/>
+          <w:sz w:val="27"/>
+          <w:szCs w:val="27"/>
+          <w14:ligatures w14:val="none"/>
+        </w:rPr>
+        <w:t>Site for reference :</w:t>
+      </w:r>
+    </w:p>
+    <w:p>
+      <w:pPr>
+        <w:spacing w:before="100" w:beforeAutospacing="1" w:after="100" w:afterAutospacing="1"/>
+        <w:outlineLvl w:val="2"/>
+        <w:rPr>
+          <w:rFonts w:ascii="Times New Roman" w:eastAsia="Times New Roman" w:hAnsi="Times New Roman" w:cs="Times New Roman"/>
+          <w:b/>
+          <w:bCs/>
+          <w:kern w:val="0"/>
+          <w:sz w:val="27"/>
+          <w:szCs w:val="27"/>
+          <w14:ligatures w14:val="none"/>
+        </w:rPr>
+      </w:pPr>
+      <w:hyperlink r:id="rId5" w:history="1">
+        <w:r>
+          <w:rPr>
+            <w:rStyle w:val="Hyperlink"/>
+            <w:rFonts w:ascii="Times New Roman" w:eastAsia="Times New Roman" w:hAnsi="Times New Roman" w:cs="Times New Roman"/>
+            <w:b/>
+            <w:bCs/>
+            <w:kern w:val="0"/>
+            <w:sz w:val="27"/>
+            <w:szCs w:val="27"/>
+            <w14:ligatures w14:val="none"/>
+          </w:rPr>
+          <w:t>https://demo.artureanec.com/themes/philantrop/</w:t>
+        </w:r>
+      </w:hyperlink>
+    </w:p>
+    <w:p>
+      <w:pPr>
+        <w:spacing w:before="100" w:beforeAutospacing="1" w:after="100" w:afterAutospacing="1"/>
+        <w:outlineLvl w:val="2"/>
+        <w:rPr>
+          <w:rFonts w:ascii="Times New Roman" w:eastAsia="Times New Roman" w:hAnsi="Times New Roman" w:cs="Times New Roman"/>
+          <w:b/>
+          <w:bCs/>
+          <w:kern w:val="0"/>
+          <w:sz w:val="27"/>
+          <w:szCs w:val="27"/>
+          <w14:ligatures w14:val="none"/>
+        </w:rPr>
+      </w:pPr>
+      <w:r>
+        <w:rPr>
+          <w:rFonts w:ascii="Times New Roman" w:eastAsia="Times New Roman" w:hAnsi="Times New Roman" w:cs="Times New Roman"/>
+          <w:b/>
+          <w:bCs/>
+          <w:kern w:val="0"/>
+          <w:sz w:val="27"/>
+          <w:szCs w:val="27"/>
+          <w14:ligatures w14:val="none"/>
+        </w:rPr>
+        <w:t xml:space="preserve">site template html file for above </w:t>
+      </w:r>
+      <w:proofErr w:type="spellStart"/>
+      <w:r>
+        <w:rPr>
+          <w:rFonts w:ascii="Times New Roman" w:eastAsia="Times New Roman" w:hAnsi="Times New Roman" w:cs="Times New Roman"/>
+          <w:b/>
+          <w:bCs/>
+          <w:kern w:val="0"/>
+          <w:sz w:val="27"/>
+          <w:szCs w:val="27"/>
+          <w14:ligatures w14:val="none"/>
+        </w:rPr>
+        <w:t>url</w:t>
+      </w:r>
+      <w:proofErr w:type="spellEnd"/>
+      <w:r>
+        <w:rPr>
+          <w:rFonts w:ascii="Times New Roman" w:eastAsia="Times New Roman" w:hAnsi="Times New Roman" w:cs="Times New Roman"/>
+          <w:b/>
+          <w:bCs/>
+          <w:kern w:val="0"/>
+          <w:sz w:val="27"/>
+          <w:szCs w:val="27"/>
+          <w14:ligatures w14:val="none"/>
+        </w:rPr>
+        <w:t xml:space="preserve"> : master_template.html</w:t>
+      </w:r>
+    </w:p>
+    <w:p>
+      <w:pPr>
+        <w:spacing w:before="100" w:beforeAutospacing="1" w:after="100" w:afterAutospacing="1"/>
+        <w:outlineLvl w:val="2"/>
+        <w:rPr>
+          <w:rFonts w:ascii="Times New Roman" w:eastAsia="Times New Roman" w:hAnsi="Times New Roman" w:cs="Times New Roman"/>
+          <w:b/>
+          <w:bCs/>
+          <w:kern w:val="0"/>
+          <w:sz w:val="27"/>
+          <w:szCs w:val="27"/>
+          <w14:ligatures w14:val="none"/>
+        </w:rPr>
+      </w:pPr>
+    </w:p>
+    <w:p>
+      <w:pPr>
+        <w:spacing w:before="100" w:beforeAutospacing="1" w:after="100" w:afterAutospacing="1"/>
+        <w:outlineLvl w:val="2"/>
+        <w:rPr>
+          <w:rFonts w:ascii="Times New Roman" w:eastAsia="Times New Roman" w:hAnsi="Times New Roman" w:cs="Times New Roman"/>
+          <w:b/>
+          <w:bCs/>
+          <w:kern w:val="0"/>
+          <w:sz w:val="27"/>
+          <w:szCs w:val="27"/>
+          <w14:ligatures w14:val="none"/>
+        </w:rPr>
+      </w:pPr>
+    </w:p>
+    <w:p>
+      <w:pPr>
+        <w:spacing w:before="100" w:beforeAutospacing="1" w:after="100" w:afterAutospacing="1"/>
+        <w:outlineLvl w:val="2"/>
+        <w:rPr>
+          <w:rFonts w:ascii="Times New Roman" w:eastAsia="Times New Roman" w:hAnsi="Times New Roman" w:cs="Times New Roman"/>
+          <w:b/>
+          <w:bCs/>
+          <w:kern w:val="0"/>
+          <w:sz w:val="27"/>
+          <w:szCs w:val="27"/>
+          <w14:ligatures w14:val="none"/>
+        </w:rPr>
+      </w:pPr>
       <w:r>
         <w:rPr>
           <w:rFonts w:ascii="Times New Roman" w:eastAsia="Times New Roman" w:hAnsi="Times New Roman" w:cs="Times New Roman"/>
@@ -496,6 +651,7 @@
           <w:szCs w:val="27"/>
           <w14:ligatures w14:val="none"/>
         </w:rPr>
+        <w:lastRenderedPageBreak/>
         <w:t>Contact Us</w:t>
       </w:r>
     </w:p>
@@ -607,7 +763,6 @@
           <w:szCs w:val="27"/>
           <w14:ligatures w14:val="none"/>
         </w:rPr>
-        <w:lastRenderedPageBreak/>
         <w:t>Brief Introduction about the Foundation</w:t>
       </w:r>
     </w:p>
@@ -662,25 +817,7 @@
           <w:kern w:val="0"/>
           <w14:ligatures w14:val="none"/>
         </w:rPr>
-        <w:t xml:space="preserve">, empowering the next generation through education, and offering a nostalgic sense of home to our community. Our mission is to preserve and promote the rich cultural heritage of Kerala while fostering a deeper connection among </w:t>
-      </w:r>
-      <w:proofErr w:type="spellStart"/>
-      <w:r>
-        <w:rPr>
-          <w:rFonts w:ascii="Times New Roman" w:eastAsia="Times New Roman" w:hAnsi="Times New Roman" w:cs="Times New Roman"/>
-          <w:kern w:val="0"/>
-          <w14:ligatures w14:val="none"/>
-        </w:rPr>
-        <w:t>Malayalis</w:t>
-      </w:r>
-      <w:proofErr w:type="spellEnd"/>
-      <w:r>
-        <w:rPr>
-          <w:rFonts w:ascii="Times New Roman" w:eastAsia="Times New Roman" w:hAnsi="Times New Roman" w:cs="Times New Roman"/>
-          <w:kern w:val="0"/>
-          <w14:ligatures w14:val="none"/>
-        </w:rPr>
-        <w:t xml:space="preserve"> in the USA, creating a sense of belonging and unity.</w:t>
+        <w:t>, empowering the next generation through education, and offering a nostalgic sense of home to our community. Our mission is to preserve and promote the rich cultural heritage of Kerala while fostering a deeper connection among Malayalis in the USA, creating a sense of belonging and unity.</w:t>
       </w:r>
     </w:p>
     <w:p>
@@ -770,25 +907,7 @@
           <w:kern w:val="0"/>
           <w14:ligatures w14:val="none"/>
         </w:rPr>
-        <w:t xml:space="preserve"> serves as a home away from home, offering a place to celebrate, educate, and embrace the vibrant spirit of Kerala. Join us in our mission to nurture the next generation of </w:t>
-      </w:r>
-      <w:proofErr w:type="spellStart"/>
-      <w:r>
-        <w:rPr>
-          <w:rFonts w:ascii="Times New Roman" w:eastAsia="Times New Roman" w:hAnsi="Times New Roman" w:cs="Times New Roman"/>
-          <w:kern w:val="0"/>
-          <w14:ligatures w14:val="none"/>
-        </w:rPr>
-        <w:t>Malayalis</w:t>
-      </w:r>
-      <w:proofErr w:type="spellEnd"/>
-      <w:r>
-        <w:rPr>
-          <w:rFonts w:ascii="Times New Roman" w:eastAsia="Times New Roman" w:hAnsi="Times New Roman" w:cs="Times New Roman"/>
-          <w:kern w:val="0"/>
-          <w14:ligatures w14:val="none"/>
-        </w:rPr>
-        <w:t xml:space="preserve"> and continue the traditions that define our culture, fostering a stronger, more connected community in the USA.</w:t>
+        <w:t xml:space="preserve"> serves as a home away from home, offering a place to celebrate, educate, and embrace the vibrant spirit of Kerala. Join us in our mission to nurture the next generation of Malayalis and continue the traditions that define our culture, fostering a stronger, more connected community in the USA.</w:t>
       </w:r>
     </w:p>
     <w:p>
@@ -861,7 +980,16 @@
           <w:kern w:val="0"/>
           <w14:ligatures w14:val="none"/>
         </w:rPr>
-        <w:t>. We envision a foundation that acts as a hub for cultural exchange, education, and unity, fostering pride in our heritage while adapting it for the modern world. By building lasting connections, both within the Malayali community and with others, we strive to contribute to a greater understanding and appreciation of Kerala’s traditions and values in the USA. We aim to be a beacon of empowerment, nostalgia, and cultural pride for generations to come.</w:t>
+        <w:t xml:space="preserve">. We envision a foundation that acts as a hub for cultural exchange, education, and unity, fostering pride in our heritage while adapting it for the modern </w:t>
+      </w:r>
+      <w:r>
+        <w:rPr>
+          <w:rFonts w:ascii="Times New Roman" w:eastAsia="Times New Roman" w:hAnsi="Times New Roman" w:cs="Times New Roman"/>
+          <w:kern w:val="0"/>
+          <w14:ligatures w14:val="none"/>
+        </w:rPr>
+        <w:lastRenderedPageBreak/>
+        <w:t>world. By building lasting connections, both within the Malayali community and with others, we strive to contribute to a greater understanding and appreciation of Kerala’s traditions and values in the USA. We aim to be a beacon of empowerment, nostalgia, and cultural pride for generations to come.</w:t>
       </w:r>
     </w:p>
     <w:p/>
@@ -925,16 +1053,7 @@
           <w:kern w:val="0"/>
           <w14:ligatures w14:val="none"/>
         </w:rPr>
-        <w:t xml:space="preserve"> was born out of a deep passion for preserving and sharing the rich cultural heritage of Kerala with the Malayali community in the USA. The idea emerged when a group of passionate individuals, united by </w:t>
-      </w:r>
-      <w:r>
-        <w:rPr>
-          <w:rFonts w:ascii="Times New Roman" w:eastAsia="Times New Roman" w:hAnsi="Times New Roman" w:cs="Times New Roman"/>
-          <w:kern w:val="0"/>
-          <w14:ligatures w14:val="none"/>
-        </w:rPr>
-        <w:lastRenderedPageBreak/>
-        <w:t>their love for their roots, began to realize the power of genuine, quality cultural experiences in fostering connection and belonging.</w:t>
+        <w:t xml:space="preserve"> was born out of a deep passion for preserving and sharing the rich cultural heritage of Kerala with the Malayali community in the USA. The idea emerged when a group of passionate individuals, united by their love for their roots, began to realize the power of genuine, quality cultural experiences in fostering connection and belonging.</w:t>
       </w:r>
     </w:p>
     <w:p>
@@ -1070,6 +1189,7 @@
           <w:kern w:val="0"/>
           <w14:ligatures w14:val="none"/>
         </w:rPr>
+        <w:lastRenderedPageBreak/>
         <w:t xml:space="preserve">We are excited to announce </w:t>
       </w:r>
       <w:r>
@@ -1129,13 +1249,7 @@
     </w:p>
     <w:p>
       <w:r>
-        <w:t>Stay tuned for more details on the event,</w:t>
-      </w:r>
-      <w:r>
-        <w:t xml:space="preserve"> </w:t>
-      </w:r>
-      <w:r>
-        <w:t>and how you can get involved!</w:t>
+        <w:t>Stay tuned for more details on the event, and how you can get involved!</w:t>
       </w:r>
     </w:p>
     <w:p/>
@@ -1194,7 +1308,6 @@
           <w:szCs w:val="27"/>
           <w14:ligatures w14:val="none"/>
         </w:rPr>
-        <w:lastRenderedPageBreak/>
         <w:t>Cultural Workshops and Educational Events</w:t>
       </w:r>
     </w:p>
@@ -1317,20 +1430,8 @@
           <w:kern w:val="0"/>
           <w14:ligatures w14:val="none"/>
         </w:rPr>
-        <w:t xml:space="preserve">Chenda </w:t>
-      </w:r>
-      <w:proofErr w:type="spellStart"/>
-      <w:r>
-        <w:rPr>
-          <w:rFonts w:ascii="Times New Roman" w:eastAsia="Times New Roman" w:hAnsi="Times New Roman" w:cs="Times New Roman"/>
-          <w:b/>
-          <w:bCs/>
-          <w:kern w:val="0"/>
-          <w14:ligatures w14:val="none"/>
-        </w:rPr>
-        <w:t>Melam</w:t>
-      </w:r>
-      <w:proofErr w:type="spellEnd"/>
+        <w:t>Chenda Melam</w:t>
+      </w:r>
       <w:r>
         <w:rPr>
           <w:rFonts w:ascii="Times New Roman" w:eastAsia="Times New Roman" w:hAnsi="Times New Roman" w:cs="Times New Roman"/>
@@ -1511,6 +1612,7 @@
           <w:kern w:val="0"/>
           <w14:ligatures w14:val="none"/>
         </w:rPr>
+        <w:lastRenderedPageBreak/>
         <w:t>5. History and Cultural Lectures:</w:t>
       </w:r>
       <w:r>
@@ -1657,10 +1759,7 @@
     <w:p/>
     <w:p>
       <w:r>
-        <w:t>T</w:t>
-      </w:r>
-      <w:r>
-        <w:t xml:space="preserve">o foster a sense of belonging, we encourage newcomers to engage with the community by participating in </w:t>
+        <w:t xml:space="preserve">To foster a sense of belonging, we encourage newcomers to engage with the community by participating in </w:t>
       </w:r>
       <w:r>
         <w:rPr>
@@ -1748,16 +1847,8 @@
     </w:p>
     <w:p>
       <w:r>
-        <w:t>1.</w:t>
-      </w:r>
-      <w:r>
-        <w:t xml:space="preserve">Become a </w:t>
-      </w:r>
-      <w:proofErr w:type="gramStart"/>
-      <w:r>
-        <w:t>Member</w:t>
-      </w:r>
-      <w:proofErr w:type="gramEnd"/>
+        <w:t>1.Become a Member</w:t>
+      </w:r>
     </w:p>
     <w:p>
       <w:r>
@@ -1767,96 +1858,54 @@
     <w:p/>
     <w:p>
       <w:r>
-        <w:t xml:space="preserve">2. </w:t>
-      </w:r>
-      <w:r>
-        <w:t>Participate in Events and Workshops</w:t>
-      </w:r>
-    </w:p>
-    <w:p>
+        <w:t>2. Participate in Events and Workshops</w:t>
+      </w:r>
+    </w:p>
+    <w:p>
+      <w:r>
+        <w:lastRenderedPageBreak/>
+        <w:t xml:space="preserve"> Our events are open to all, and we encourage everyone to participate in the following: </w:t>
+      </w:r>
+      <w:r>
+        <w:rPr>
+          <w:rStyle w:val="Strong"/>
+        </w:rPr>
+        <w:t>Cultural Celebrations</w:t>
+      </w:r>
+      <w:r>
+        <w:t>:, Educational Programs, Community Gatherings</w:t>
+      </w:r>
+    </w:p>
+    <w:p/>
+    <w:p>
+      <w:r>
+        <w:t>3. Volunteer with Us</w:t>
+      </w:r>
+    </w:p>
+    <w:p>
+      <w:r>
+        <w:t>Volunteers are the backbone of our foundation, and we are always looking for passionate individuals to contribute their time and skills. Whether you have experience in event planning, marketing, teaching, or just want to help out in any way, there are numerous opportunities to get involved.</w:t>
+      </w:r>
+    </w:p>
+    <w:p>
+      <w:r>
+        <w:t>4.</w:t>
+      </w:r>
       <w:r>
         <w:t xml:space="preserve"> </w:t>
       </w:r>
       <w:r>
-        <w:t>Our events are open to all, and we encourage everyone to participate in the following:</w:t>
-      </w:r>
-      <w:r>
-        <w:t xml:space="preserve"> </w:t>
+        <w:t>Donate and Support Our Mission</w:t>
+      </w:r>
+    </w:p>
+    <w:p>
+      <w:r>
+        <w:t xml:space="preserve">If you’re unable to join us physically but would like to support our efforts, you can also </w:t>
       </w:r>
       <w:r>
         <w:rPr>
           <w:rStyle w:val="Strong"/>
         </w:rPr>
-        <w:t xml:space="preserve">Cultural </w:t>
-      </w:r>
-      <w:proofErr w:type="gramStart"/>
-      <w:r>
-        <w:rPr>
-          <w:rStyle w:val="Strong"/>
-        </w:rPr>
-        <w:t>Celebrations</w:t>
-      </w:r>
-      <w:r>
-        <w:t>:</w:t>
-      </w:r>
-      <w:r>
-        <w:t>,</w:t>
-      </w:r>
-      <w:proofErr w:type="gramEnd"/>
-      <w:r>
-        <w:t xml:space="preserve"> </w:t>
-      </w:r>
-      <w:r>
-        <w:t>Educational Programs</w:t>
-      </w:r>
-      <w:r>
-        <w:t xml:space="preserve">, </w:t>
-      </w:r>
-      <w:r>
-        <w:t>Community Gatherings</w:t>
-      </w:r>
-    </w:p>
-    <w:p/>
-    <w:p>
-      <w:r>
-        <w:t xml:space="preserve">3. </w:t>
-      </w:r>
-      <w:r>
-        <w:t>Volunteer with Us</w:t>
-      </w:r>
-    </w:p>
-    <w:p>
-      <w:r>
-        <w:t xml:space="preserve">Volunteers are the backbone of our foundation, and we are always looking for passionate individuals to contribute their time and skills. Whether you have experience in event planning, marketing, teaching, or just want to </w:t>
-      </w:r>
-      <w:proofErr w:type="gramStart"/>
-      <w:r>
-        <w:t>help out</w:t>
-      </w:r>
-      <w:proofErr w:type="gramEnd"/>
-      <w:r>
-        <w:t xml:space="preserve"> in any way, there are numerous opportunities to get involved.</w:t>
-      </w:r>
-    </w:p>
-    <w:p>
-      <w:r>
-        <w:t>4.</w:t>
-      </w:r>
-      <w:r>
-        <w:t xml:space="preserve"> </w:t>
-      </w:r>
-      <w:r>
-        <w:t>Donate and Support Our Mission</w:t>
-      </w:r>
-    </w:p>
-    <w:p>
-      <w:r>
-        <w:t xml:space="preserve">If you’re unable to join us physically but would like to support our efforts, you can also </w:t>
-      </w:r>
-      <w:r>
-        <w:rPr>
-          <w:rStyle w:val="Strong"/>
-        </w:rPr>
         <w:t>donate</w:t>
       </w:r>
       <w:r>
@@ -1865,7 +1914,6 @@
     </w:p>
     <w:p>
       <w:r>
-        <w:lastRenderedPageBreak/>
         <w:t>5. Stay Connected &amp; Spread the Word</w:t>
       </w:r>
     </w:p>
@@ -3883,6 +3931,29 @@
       <w14:ligatures w14:val="none"/>
     </w:rPr>
   </w:style>
+  <w:style w:type="character" w:styleId="Hyperlink">
+    <w:name w:val="Hyperlink"/>
+    <w:basedOn w:val="DefaultParagraphFont"/>
+    <w:uiPriority w:val="99"/>
+    <w:unhideWhenUsed/>
+    <w:rsid w:val="002F6CFC"/>
+    <w:rPr>
+      <w:color w:val="467886" w:themeColor="hyperlink"/>
+      <w:u w:val="single"/>
+    </w:rPr>
+  </w:style>
+  <w:style w:type="character" w:styleId="UnresolvedMention">
+    <w:name w:val="Unresolved Mention"/>
+    <w:basedOn w:val="DefaultParagraphFont"/>
+    <w:uiPriority w:val="99"/>
+    <w:semiHidden/>
+    <w:unhideWhenUsed/>
+    <w:rsid w:val="002F6CFC"/>
+    <w:rPr>
+      <w:color w:val="605E5C"/>
+      <w:shd w:val="clear" w:color="auto" w:fill="E1DFDD"/>
+    </w:rPr>
+  </w:style>
 </w:styles>
 </file>
 

</xml_diff>

<commit_message>
branch 2 for 04_04
</commit_message>
<xml_diff>
--- a/docs/NJ_Kerala_Charity_Homepage-MCEFEE_Requirements.docx
+++ b/docs/NJ_Kerala_Charity_Homepage-MCEFEE_Requirements.docx
@@ -2331,8 +2331,1585 @@
       </w:r>
     </w:p>
     <w:p>
-      <w:r>
-        <w:t>https://www.youtube.com/watch?v=-l83oqcaTHg</w:t>
+      <w:hyperlink r:id="rId11" w:history="1">
+        <w:r>
+          <w:rPr>
+            <w:rStyle w:val="Hyperlink"/>
+          </w:rPr>
+          <w:t>https://www.youtube.com/watch?v=-l83oqcaTHg</w:t>
+        </w:r>
+      </w:hyperlink>
+    </w:p>
+    <w:p/>
+    <w:p>
+      <w:r>
+        <w:t>bucket policy</w:t>
+      </w:r>
+    </w:p>
+    <w:p/>
+    <w:p>
+      <w:r>
+        <w:t>{</w:t>
+      </w:r>
+    </w:p>
+    <w:p>
+      <w:r>
+        <w:t xml:space="preserve">    "Version": "2012-10-17",</w:t>
+      </w:r>
+    </w:p>
+    <w:p>
+      <w:r>
+        <w:t xml:space="preserve">    "Statement": [</w:t>
+      </w:r>
+    </w:p>
+    <w:p>
+      <w:r>
+        <w:t xml:space="preserve">        {</w:t>
+      </w:r>
+    </w:p>
+    <w:p>
+      <w:r>
+        <w:t xml:space="preserve">            "Sid": "</w:t>
+      </w:r>
+      <w:proofErr w:type="spellStart"/>
+      <w:r>
+        <w:t>PublicReadForGetBucketObjects</w:t>
+      </w:r>
+      <w:proofErr w:type="spellEnd"/>
+      <w:r>
+        <w:t>",</w:t>
+      </w:r>
+    </w:p>
+    <w:p>
+      <w:r>
+        <w:t xml:space="preserve">            "Effect": "Allow",</w:t>
+      </w:r>
+    </w:p>
+    <w:p>
+      <w:r>
+        <w:t xml:space="preserve">            "Principal": "*",</w:t>
+      </w:r>
+    </w:p>
+    <w:p>
+      <w:r>
+        <w:t xml:space="preserve">            "Action": "s</w:t>
+      </w:r>
+      <w:proofErr w:type="gramStart"/>
+      <w:r>
+        <w:t>3:GetObject</w:t>
+      </w:r>
+      <w:proofErr w:type="gramEnd"/>
+      <w:r>
+        <w:t>",</w:t>
+      </w:r>
+    </w:p>
+    <w:p>
+      <w:r>
+        <w:t xml:space="preserve">            "Resource": "</w:t>
+      </w:r>
+      <w:proofErr w:type="gramStart"/>
+      <w:r>
+        <w:t>arn:aws</w:t>
+      </w:r>
+      <w:proofErr w:type="gramEnd"/>
+      <w:r>
+        <w:t>:s3:::mcefee-nj-web-site/NJ-Malayalees-MCEEFEE-Charity-Site/*"</w:t>
+      </w:r>
+    </w:p>
+    <w:p>
+      <w:r>
+        <w:t xml:space="preserve">        }</w:t>
+      </w:r>
+    </w:p>
+    <w:p>
+      <w:r>
+        <w:t xml:space="preserve">    ]</w:t>
+      </w:r>
+    </w:p>
+    <w:p>
+      <w:r>
+        <w:t>}</w:t>
+      </w:r>
+    </w:p>
+    <w:p/>
+    <w:p>
+      <w:r>
+        <w:t xml:space="preserve">Transfer </w:t>
+      </w:r>
+      <w:proofErr w:type="gramStart"/>
+      <w:r>
+        <w:t>Domain :</w:t>
+      </w:r>
+      <w:proofErr w:type="gramEnd"/>
+    </w:p>
+    <w:p/>
+    <w:p>
+      <w:r>
+        <w:t>To transfer a domain from GoDaddy to AWS and set it up with your S3 static website with HTTPS, here are the steps you'll need to follow:</w:t>
+      </w:r>
+    </w:p>
+    <w:p>
+      <w:pPr>
+        <w:rPr>
+          <w:b/>
+          <w:bCs/>
+        </w:rPr>
+      </w:pPr>
+      <w:r>
+        <w:rPr>
+          <w:b/>
+          <w:bCs/>
+        </w:rPr>
+        <w:t>Step 1: Prepare for the domain transfer</w:t>
+      </w:r>
+    </w:p>
+    <w:p>
+      <w:pPr>
+        <w:numPr>
+          <w:ilvl w:val="0"/>
+          <w:numId w:val="13"/>
+        </w:numPr>
+      </w:pPr>
+      <w:r>
+        <w:t>Unlock the domain at GoDaddy</w:t>
+      </w:r>
+    </w:p>
+    <w:p>
+      <w:pPr>
+        <w:numPr>
+          <w:ilvl w:val="0"/>
+          <w:numId w:val="13"/>
+        </w:numPr>
+      </w:pPr>
+      <w:r>
+        <w:t>Disable privacy protection (if enabled)</w:t>
+      </w:r>
+    </w:p>
+    <w:p>
+      <w:pPr>
+        <w:numPr>
+          <w:ilvl w:val="0"/>
+          <w:numId w:val="13"/>
+        </w:numPr>
+      </w:pPr>
+      <w:r>
+        <w:t xml:space="preserve">Verify your contact information is </w:t>
+      </w:r>
+      <w:proofErr w:type="gramStart"/>
+      <w:r>
+        <w:t>up-to-date</w:t>
+      </w:r>
+      <w:proofErr w:type="gramEnd"/>
+    </w:p>
+    <w:p>
+      <w:pPr>
+        <w:numPr>
+          <w:ilvl w:val="0"/>
+          <w:numId w:val="13"/>
+        </w:numPr>
+      </w:pPr>
+      <w:r>
+        <w:t>Obtain the authorization/EPP code from GoDaddy</w:t>
+      </w:r>
+    </w:p>
+    <w:p>
+      <w:pPr>
+        <w:rPr>
+          <w:b/>
+          <w:bCs/>
+        </w:rPr>
+      </w:pPr>
+      <w:r>
+        <w:rPr>
+          <w:b/>
+          <w:bCs/>
+        </w:rPr>
+        <w:t>Step 2: Set up S3 bucket for static website hosting</w:t>
+      </w:r>
+    </w:p>
+    <w:p>
+      <w:pPr>
+        <w:numPr>
+          <w:ilvl w:val="0"/>
+          <w:numId w:val="14"/>
+        </w:numPr>
+      </w:pPr>
+      <w:r>
+        <w:t xml:space="preserve">Ensure your S3 bucket is properly configured: </w:t>
+      </w:r>
+    </w:p>
+    <w:p>
+      <w:r>
+        <w:t>Copy</w:t>
+      </w:r>
+    </w:p>
+    <w:p>
+      <w:proofErr w:type="spellStart"/>
+      <w:r>
+        <w:t>aws</w:t>
+      </w:r>
+      <w:proofErr w:type="spellEnd"/>
+      <w:r>
+        <w:t xml:space="preserve"> s3 website s3://mcefee-nj-web-site --index-document index.html --error-document error.html</w:t>
+      </w:r>
+    </w:p>
+    <w:p>
+      <w:pPr>
+        <w:numPr>
+          <w:ilvl w:val="0"/>
+          <w:numId w:val="14"/>
+        </w:numPr>
+      </w:pPr>
+      <w:proofErr w:type="gramStart"/>
+      <w:r>
+        <w:t>Verify</w:t>
+      </w:r>
+      <w:proofErr w:type="gramEnd"/>
+      <w:r>
+        <w:t xml:space="preserve"> your bucket policy allows public access if needed</w:t>
+      </w:r>
+    </w:p>
+    <w:p>
+      <w:pPr>
+        <w:rPr>
+          <w:b/>
+          <w:bCs/>
+        </w:rPr>
+      </w:pPr>
+      <w:r>
+        <w:rPr>
+          <w:b/>
+          <w:bCs/>
+        </w:rPr>
+        <w:t>Step 3: Register the domain in AWS Route 53</w:t>
+      </w:r>
+    </w:p>
+    <w:p>
+      <w:pPr>
+        <w:numPr>
+          <w:ilvl w:val="0"/>
+          <w:numId w:val="15"/>
+        </w:numPr>
+      </w:pPr>
+      <w:r>
+        <w:lastRenderedPageBreak/>
+        <w:t>Go to Route 53 in AWS Console</w:t>
+      </w:r>
+    </w:p>
+    <w:p>
+      <w:pPr>
+        <w:numPr>
+          <w:ilvl w:val="0"/>
+          <w:numId w:val="15"/>
+        </w:numPr>
+      </w:pPr>
+      <w:r>
+        <w:t>Select "Registered Domains" and click "Transfer Domain"</w:t>
+      </w:r>
+    </w:p>
+    <w:p>
+      <w:pPr>
+        <w:numPr>
+          <w:ilvl w:val="0"/>
+          <w:numId w:val="15"/>
+        </w:numPr>
+      </w:pPr>
+      <w:r>
+        <w:t>Enter your domain name and follow the transfer wizard</w:t>
+      </w:r>
+    </w:p>
+    <w:p>
+      <w:pPr>
+        <w:numPr>
+          <w:ilvl w:val="0"/>
+          <w:numId w:val="15"/>
+        </w:numPr>
+      </w:pPr>
+      <w:r>
+        <w:t>Input the authorization code from GoDaddy</w:t>
+      </w:r>
+    </w:p>
+    <w:p>
+      <w:pPr>
+        <w:numPr>
+          <w:ilvl w:val="0"/>
+          <w:numId w:val="15"/>
+        </w:numPr>
+      </w:pPr>
+      <w:r>
+        <w:t>Complete the registration process and payment</w:t>
+      </w:r>
+    </w:p>
+    <w:p>
+      <w:pPr>
+        <w:rPr>
+          <w:b/>
+          <w:bCs/>
+        </w:rPr>
+      </w:pPr>
+      <w:r>
+        <w:rPr>
+          <w:b/>
+          <w:bCs/>
+        </w:rPr>
+        <w:t>Step 4: Set up Amazon CloudFront for HTTPS</w:t>
+      </w:r>
+    </w:p>
+    <w:p>
+      <w:pPr>
+        <w:numPr>
+          <w:ilvl w:val="0"/>
+          <w:numId w:val="16"/>
+        </w:numPr>
+      </w:pPr>
+      <w:r>
+        <w:t xml:space="preserve">Create a new CloudFront distribution: </w:t>
+      </w:r>
+    </w:p>
+    <w:p>
+      <w:pPr>
+        <w:numPr>
+          <w:ilvl w:val="1"/>
+          <w:numId w:val="16"/>
+        </w:numPr>
+      </w:pPr>
+      <w:r>
+        <w:t>Origin Domain: mcefee-nj-web-site.s3.us-east-2.amazonaws.com</w:t>
+      </w:r>
+    </w:p>
+    <w:p>
+      <w:pPr>
+        <w:numPr>
+          <w:ilvl w:val="1"/>
+          <w:numId w:val="16"/>
+        </w:numPr>
+      </w:pPr>
+      <w:r>
+        <w:t>Origin Path: /NJ-Malayalees-MCEEFEE-Charity-Site</w:t>
+      </w:r>
+    </w:p>
+    <w:p>
+      <w:pPr>
+        <w:numPr>
+          <w:ilvl w:val="1"/>
+          <w:numId w:val="16"/>
+        </w:numPr>
+      </w:pPr>
+      <w:r>
+        <w:t>Viewer Protocol Policy: Redirect HTTP to HTTPS</w:t>
+      </w:r>
+    </w:p>
+    <w:p>
+      <w:pPr>
+        <w:numPr>
+          <w:ilvl w:val="1"/>
+          <w:numId w:val="16"/>
+        </w:numPr>
+      </w:pPr>
+      <w:r>
+        <w:t>Default Root Object: index.html</w:t>
+      </w:r>
+    </w:p>
+    <w:p>
+      <w:pPr>
+        <w:numPr>
+          <w:ilvl w:val="0"/>
+          <w:numId w:val="16"/>
+        </w:numPr>
+      </w:pPr>
+      <w:r>
+        <w:t>Wait for the CloudFront distribution to deploy (it can take 15-30 minutes)</w:t>
+      </w:r>
+    </w:p>
+    <w:p>
+      <w:pPr>
+        <w:rPr>
+          <w:b/>
+          <w:bCs/>
+        </w:rPr>
+      </w:pPr>
+      <w:r>
+        <w:rPr>
+          <w:b/>
+          <w:bCs/>
+        </w:rPr>
+        <w:t>Step 5: Set up SSL certificate in AWS Certificate Manager (ACM)</w:t>
+      </w:r>
+    </w:p>
+    <w:p>
+      <w:pPr>
+        <w:numPr>
+          <w:ilvl w:val="0"/>
+          <w:numId w:val="17"/>
+        </w:numPr>
+      </w:pPr>
+      <w:r>
+        <w:t>Go to AWS Certificate Manager</w:t>
+      </w:r>
+    </w:p>
+    <w:p>
+      <w:pPr>
+        <w:numPr>
+          <w:ilvl w:val="0"/>
+          <w:numId w:val="17"/>
+        </w:numPr>
+      </w:pPr>
+      <w:r>
+        <w:t xml:space="preserve">Request a public certificate for your domain (e.g., yourdomain.com and </w:t>
+      </w:r>
+      <w:hyperlink r:id="rId12" w:history="1">
+        <w:r>
+          <w:rPr>
+            <w:rStyle w:val="Hyperlink"/>
+          </w:rPr>
+          <w:t>www.yourdomain.com</w:t>
+        </w:r>
+      </w:hyperlink>
+      <w:r>
+        <w:t>)</w:t>
+      </w:r>
+    </w:p>
+    <w:p>
+      <w:pPr>
+        <w:numPr>
+          <w:ilvl w:val="0"/>
+          <w:numId w:val="17"/>
+        </w:numPr>
+      </w:pPr>
+      <w:r>
+        <w:t>Use DNS validation (recommended)</w:t>
+      </w:r>
+    </w:p>
+    <w:p>
+      <w:pPr>
+        <w:numPr>
+          <w:ilvl w:val="0"/>
+          <w:numId w:val="17"/>
+        </w:numPr>
+      </w:pPr>
+      <w:r>
+        <w:t>Create the validation CNAME records in Route 53</w:t>
+      </w:r>
+    </w:p>
+    <w:p>
+      <w:pPr>
+        <w:numPr>
+          <w:ilvl w:val="0"/>
+          <w:numId w:val="17"/>
+        </w:numPr>
+      </w:pPr>
+      <w:proofErr w:type="gramStart"/>
+      <w:r>
+        <w:t>Wait</w:t>
+      </w:r>
+      <w:proofErr w:type="gramEnd"/>
+      <w:r>
+        <w:t xml:space="preserve"> for the certificate to be issued</w:t>
+      </w:r>
+    </w:p>
+    <w:p>
+      <w:pPr>
+        <w:rPr>
+          <w:b/>
+          <w:bCs/>
+        </w:rPr>
+      </w:pPr>
+      <w:r>
+        <w:rPr>
+          <w:b/>
+          <w:bCs/>
+        </w:rPr>
+        <w:t>Step 6: Update CloudFront with the certificate</w:t>
+      </w:r>
+    </w:p>
+    <w:p>
+      <w:pPr>
+        <w:numPr>
+          <w:ilvl w:val="0"/>
+          <w:numId w:val="18"/>
+        </w:numPr>
+      </w:pPr>
+      <w:r>
+        <w:t>Edit your CloudFront distribution</w:t>
+      </w:r>
+    </w:p>
+    <w:p>
+      <w:pPr>
+        <w:numPr>
+          <w:ilvl w:val="0"/>
+          <w:numId w:val="18"/>
+        </w:numPr>
+      </w:pPr>
+      <w:r>
+        <w:t>Under "General" tab, click "Edit"</w:t>
+      </w:r>
+    </w:p>
+    <w:p>
+      <w:pPr>
+        <w:numPr>
+          <w:ilvl w:val="0"/>
+          <w:numId w:val="18"/>
+        </w:numPr>
+      </w:pPr>
+      <w:r>
+        <w:t>Set "Custom SSL Certificate" to your newly created certificate</w:t>
+      </w:r>
+    </w:p>
+    <w:p>
+      <w:pPr>
+        <w:numPr>
+          <w:ilvl w:val="0"/>
+          <w:numId w:val="18"/>
+        </w:numPr>
+      </w:pPr>
+      <w:r>
+        <w:t>Save changes</w:t>
+      </w:r>
+    </w:p>
+    <w:p>
+      <w:pPr>
+        <w:rPr>
+          <w:b/>
+          <w:bCs/>
+        </w:rPr>
+      </w:pPr>
+      <w:r>
+        <w:rPr>
+          <w:b/>
+          <w:bCs/>
+        </w:rPr>
+        <w:t>Step 7: Configure DNS in Route 53</w:t>
+      </w:r>
+    </w:p>
+    <w:p>
+      <w:pPr>
+        <w:numPr>
+          <w:ilvl w:val="0"/>
+          <w:numId w:val="19"/>
+        </w:numPr>
+      </w:pPr>
+      <w:r>
+        <w:t>Create a hosted zone for your domain if not automatically created</w:t>
+      </w:r>
+    </w:p>
+    <w:p>
+      <w:pPr>
+        <w:numPr>
+          <w:ilvl w:val="0"/>
+          <w:numId w:val="19"/>
+        </w:numPr>
+      </w:pPr>
+      <w:r>
+        <w:t xml:space="preserve">Create two record sets: </w:t>
+      </w:r>
+    </w:p>
+    <w:p>
+      <w:pPr>
+        <w:numPr>
+          <w:ilvl w:val="1"/>
+          <w:numId w:val="19"/>
+        </w:numPr>
+      </w:pPr>
+      <w:r>
+        <w:t>Record type: A</w:t>
+      </w:r>
+    </w:p>
+    <w:p>
+      <w:pPr>
+        <w:numPr>
+          <w:ilvl w:val="1"/>
+          <w:numId w:val="19"/>
+        </w:numPr>
+      </w:pPr>
+      <w:proofErr w:type="gramStart"/>
+      <w:r>
+        <w:t>Name: @</w:t>
+      </w:r>
+      <w:proofErr w:type="gramEnd"/>
+      <w:r>
+        <w:t xml:space="preserve"> (apex domain)</w:t>
+      </w:r>
+    </w:p>
+    <w:p>
+      <w:pPr>
+        <w:numPr>
+          <w:ilvl w:val="1"/>
+          <w:numId w:val="19"/>
+        </w:numPr>
+      </w:pPr>
+      <w:r>
+        <w:t>Alias: Yes</w:t>
+      </w:r>
+    </w:p>
+    <w:p>
+      <w:pPr>
+        <w:numPr>
+          <w:ilvl w:val="1"/>
+          <w:numId w:val="19"/>
+        </w:numPr>
+      </w:pPr>
+      <w:r>
+        <w:t>Alias Target: Your CloudFront distribution</w:t>
+      </w:r>
+    </w:p>
+    <w:p>
+      <w:r>
+        <w:t xml:space="preserve">And: </w:t>
+      </w:r>
+    </w:p>
+    <w:p>
+      <w:pPr>
+        <w:numPr>
+          <w:ilvl w:val="1"/>
+          <w:numId w:val="19"/>
+        </w:numPr>
+      </w:pPr>
+      <w:r>
+        <w:t>Record type: A</w:t>
+      </w:r>
+    </w:p>
+    <w:p>
+      <w:pPr>
+        <w:numPr>
+          <w:ilvl w:val="1"/>
+          <w:numId w:val="19"/>
+        </w:numPr>
+      </w:pPr>
+      <w:r>
+        <w:t>Name: www</w:t>
+      </w:r>
+    </w:p>
+    <w:p>
+      <w:pPr>
+        <w:numPr>
+          <w:ilvl w:val="1"/>
+          <w:numId w:val="19"/>
+        </w:numPr>
+      </w:pPr>
+      <w:r>
+        <w:t>Alias: Yes</w:t>
+      </w:r>
+    </w:p>
+    <w:p>
+      <w:pPr>
+        <w:numPr>
+          <w:ilvl w:val="1"/>
+          <w:numId w:val="19"/>
+        </w:numPr>
+      </w:pPr>
+      <w:r>
+        <w:t>Alias Target: Your CloudFront distribution</w:t>
+      </w:r>
+    </w:p>
+    <w:p>
+      <w:pPr>
+        <w:rPr>
+          <w:b/>
+          <w:bCs/>
+        </w:rPr>
+      </w:pPr>
+      <w:r>
+        <w:rPr>
+          <w:b/>
+          <w:bCs/>
+        </w:rPr>
+        <w:t>Step 8: Verify the transfer and DNS propagation</w:t>
+      </w:r>
+    </w:p>
+    <w:p>
+      <w:pPr>
+        <w:numPr>
+          <w:ilvl w:val="0"/>
+          <w:numId w:val="20"/>
+        </w:numPr>
+      </w:pPr>
+      <w:r>
+        <w:t>The domain transfer can take 5-7 days to complete</w:t>
+      </w:r>
+    </w:p>
+    <w:p>
+      <w:pPr>
+        <w:numPr>
+          <w:ilvl w:val="0"/>
+          <w:numId w:val="20"/>
+        </w:numPr>
+      </w:pPr>
+      <w:r>
+        <w:t>Once completed, verify that DNS is resolving to your CloudFront distribution</w:t>
+      </w:r>
+    </w:p>
+    <w:p>
+      <w:pPr>
+        <w:numPr>
+          <w:ilvl w:val="0"/>
+          <w:numId w:val="20"/>
+        </w:numPr>
+      </w:pPr>
+      <w:r>
+        <w:t>Test both HTTP (should redirect) and HTTPS access</w:t>
+      </w:r>
+    </w:p>
+    <w:p>
+      <w:pPr>
+        <w:rPr>
+          <w:b/>
+          <w:bCs/>
+        </w:rPr>
+      </w:pPr>
+      <w:r>
+        <w:rPr>
+          <w:b/>
+          <w:bCs/>
+        </w:rPr>
+        <w:t>Step 9: Set up domain auto-renewal in Route 53 (optional)</w:t>
+      </w:r>
+    </w:p>
+    <w:p>
+      <w:pPr>
+        <w:numPr>
+          <w:ilvl w:val="0"/>
+          <w:numId w:val="21"/>
+        </w:numPr>
+      </w:pPr>
+      <w:r>
+        <w:t>Go to "Registered Domains" in Route 53</w:t>
+      </w:r>
+    </w:p>
+    <w:p>
+      <w:pPr>
+        <w:numPr>
+          <w:ilvl w:val="0"/>
+          <w:numId w:val="21"/>
+        </w:numPr>
+      </w:pPr>
+      <w:r>
+        <w:t>Select your domain and enable auto-renewal</w:t>
+      </w:r>
+    </w:p>
+    <w:p>
+      <w:r>
+        <w:lastRenderedPageBreak/>
+        <w:t>With these steps, your domain will be transferred to AWS, your S3 static website will be accessible via your domain over HTTPS, and HTTP requests will automatically redirect to HTTPS.</w:t>
+      </w:r>
+    </w:p>
+    <w:p/>
+    <w:p/>
+    <w:p/>
+    <w:p/>
+    <w:p/>
+    <w:p>
+      <w:r>
+        <w:t xml:space="preserve">** </w:t>
+      </w:r>
+      <w:r>
+        <w:rPr>
+          <w:highlight w:val="yellow"/>
+        </w:rPr>
+        <w:t>TO Dos **</w:t>
+      </w:r>
+    </w:p>
+    <w:p/>
+    <w:p>
+      <w:pPr>
+        <w:pStyle w:val="ListParagraph"/>
+        <w:numPr>
+          <w:ilvl w:val="0"/>
+          <w:numId w:val="11"/>
+        </w:numPr>
+      </w:pPr>
+      <w:r>
+        <w:t xml:space="preserve">To start with there are two hero sections </w:t>
+      </w:r>
+      <w:proofErr w:type="gramStart"/>
+      <w:r>
+        <w:t>in home</w:t>
+      </w:r>
+      <w:proofErr w:type="gramEnd"/>
+      <w:r>
+        <w:t xml:space="preserve"> page and the event page and these two sections have </w:t>
+      </w:r>
+      <w:proofErr w:type="gramStart"/>
+      <w:r>
+        <w:t xml:space="preserve">kathakali </w:t>
+      </w:r>
+      <w:r>
+        <w:t xml:space="preserve"> pictures</w:t>
+      </w:r>
+      <w:proofErr w:type="gramEnd"/>
+      <w:r>
+        <w:t xml:space="preserve"> and they have watermarks on them ask them to remove it if possible</w:t>
+      </w:r>
+      <w:r>
+        <w:t>.</w:t>
+      </w:r>
+    </w:p>
+    <w:p>
+      <w:pPr>
+        <w:ind w:left="360"/>
+      </w:pPr>
+    </w:p>
+    <w:p>
+      <w:r>
+        <w:t xml:space="preserve">        2) </w:t>
+      </w:r>
+      <w:proofErr w:type="gramStart"/>
+      <w:r>
+        <w:t>A</w:t>
+      </w:r>
+      <w:r>
+        <w:t xml:space="preserve">lso </w:t>
+      </w:r>
+      <w:r>
+        <w:t xml:space="preserve"> the</w:t>
+      </w:r>
+      <w:proofErr w:type="gramEnd"/>
+      <w:r>
+        <w:t xml:space="preserve"> kathakali pictures in the </w:t>
+      </w:r>
+      <w:r>
+        <w:t xml:space="preserve"> hero section you can see the border lines of the </w:t>
+      </w:r>
+      <w:r>
+        <w:t xml:space="preserve"> </w:t>
+      </w:r>
+      <w:r>
+        <w:t>image in the section ask them if they can add some gradient</w:t>
+      </w:r>
+      <w:r>
+        <w:t>s</w:t>
+      </w:r>
+      <w:r>
+        <w:t xml:space="preserve"> so that the image blends in the background</w:t>
+      </w:r>
+      <w:r>
+        <w:t>.</w:t>
+      </w:r>
+    </w:p>
+    <w:p/>
+    <w:p/>
+    <w:p>
+      <w:pPr>
+        <w:pStyle w:val="ListParagraph"/>
+        <w:numPr>
+          <w:ilvl w:val="0"/>
+          <w:numId w:val="12"/>
+        </w:numPr>
+      </w:pPr>
+      <w:r>
+        <w:t xml:space="preserve">in what we do </w:t>
+      </w:r>
+      <w:proofErr w:type="gramStart"/>
+      <w:r>
+        <w:t>section :</w:t>
+      </w:r>
+      <w:proofErr w:type="gramEnd"/>
+      <w:r>
+        <w:t xml:space="preserve"> make Traditional Dance &amp; Music as first item</w:t>
+      </w:r>
+    </w:p>
+    <w:p/>
+    <w:p>
+      <w:pPr>
+        <w:pStyle w:val="ListParagraph"/>
+        <w:numPr>
+          <w:ilvl w:val="0"/>
+          <w:numId w:val="12"/>
+        </w:numPr>
+      </w:pPr>
+      <w:r>
+        <w:t xml:space="preserve">in </w:t>
+      </w:r>
+      <w:r>
+        <w:t xml:space="preserve">Main </w:t>
+      </w:r>
+      <w:r>
+        <w:t>E</w:t>
+      </w:r>
+      <w:r>
+        <w:t>vent</w:t>
+      </w:r>
+      <w:r>
+        <w:t xml:space="preserve"> section add text </w:t>
+      </w:r>
+    </w:p>
+    <w:p>
+      <w:pPr>
+        <w:pStyle w:val="ListParagraph"/>
+      </w:pPr>
+    </w:p>
+    <w:p>
+      <w:pPr>
+        <w:pStyle w:val="ListParagraph"/>
+      </w:pPr>
+      <w:r>
+        <w:t xml:space="preserve"> </w:t>
+      </w:r>
+      <w:r>
+        <w:t>S</w:t>
+      </w:r>
+      <w:r>
+        <w:t>park event</w:t>
+      </w:r>
+    </w:p>
+    <w:p>
+      <w:pPr>
+        <w:pStyle w:val="ListParagraph"/>
+      </w:pPr>
+      <w:r>
+        <w:t>O</w:t>
+      </w:r>
+      <w:r>
+        <w:t xml:space="preserve">ne of the main </w:t>
+      </w:r>
+      <w:proofErr w:type="gramStart"/>
+      <w:r>
+        <w:t>event :</w:t>
+      </w:r>
+      <w:proofErr w:type="gramEnd"/>
+      <w:r>
+        <w:t xml:space="preserve"> Upcoming Cultural Events, Educational Programs, and Community Gatherings</w:t>
+      </w:r>
+    </w:p>
+    <w:p>
+      <w:pPr>
+        <w:pStyle w:val="ListParagraph"/>
+      </w:pPr>
+      <w:r>
+        <w:t>We are excited to announce SPIRIT OF KERALA – a grand celebration of Kerala’s most iconic festival, Onam, set to take place in the USA in 2025. This event promises to be an unforgettable experience, capturing the true essence of Onam through a power-packed performance that showcases the vibrant culture, traditions, and spirit of Kerala.</w:t>
+      </w:r>
+    </w:p>
+    <w:p>
+      <w:pPr>
+        <w:pStyle w:val="ListParagraph"/>
+      </w:pPr>
+    </w:p>
+    <w:p>
+      <w:pPr>
+        <w:pStyle w:val="ListParagraph"/>
+        <w:numPr>
+          <w:ilvl w:val="0"/>
+          <w:numId w:val="12"/>
+        </w:numPr>
+      </w:pPr>
+      <w:r>
+        <w:t xml:space="preserve">Under about </w:t>
+      </w:r>
+      <w:proofErr w:type="gramStart"/>
+      <w:r>
+        <w:t xml:space="preserve">us </w:t>
+      </w:r>
+      <w:r>
+        <w:t xml:space="preserve"> section</w:t>
+      </w:r>
+      <w:proofErr w:type="gramEnd"/>
+      <w:r>
+        <w:t xml:space="preserve"> </w:t>
+      </w:r>
+      <w:r>
+        <w:t>add</w:t>
+      </w:r>
+      <w:r>
+        <w:t xml:space="preserve"> below sections </w:t>
+      </w:r>
+      <w:r>
+        <w:t xml:space="preserve"> </w:t>
+      </w:r>
+      <w:r>
+        <w:t>V</w:t>
+      </w:r>
+      <w:r>
+        <w:t xml:space="preserve">ision statement and </w:t>
+      </w:r>
+      <w:r>
+        <w:t>Story Behind the Foundation</w:t>
+      </w:r>
+      <w:r>
+        <w:t xml:space="preserve">   </w:t>
+      </w:r>
+      <w:r>
+        <w:t>with below text</w:t>
+      </w:r>
+    </w:p>
+    <w:p>
+      <w:pPr>
+        <w:pStyle w:val="ListParagraph"/>
+      </w:pPr>
+    </w:p>
+    <w:p>
+      <w:pPr>
+        <w:spacing w:before="100" w:beforeAutospacing="1" w:after="100" w:afterAutospacing="1"/>
+        <w:outlineLvl w:val="2"/>
+        <w:rPr>
+          <w:rFonts w:ascii="Times New Roman" w:eastAsia="Times New Roman" w:hAnsi="Times New Roman" w:cs="Times New Roman"/>
+          <w:b/>
+          <w:bCs/>
+          <w:kern w:val="0"/>
+          <w:sz w:val="27"/>
+          <w:szCs w:val="27"/>
+          <w14:ligatures w14:val="none"/>
+        </w:rPr>
+      </w:pPr>
+      <w:r>
+        <w:rPr>
+          <w:rFonts w:ascii="Times New Roman" w:eastAsia="Times New Roman" w:hAnsi="Times New Roman" w:cs="Times New Roman"/>
+          <w:b/>
+          <w:bCs/>
+          <w:kern w:val="0"/>
+          <w:sz w:val="27"/>
+          <w:szCs w:val="27"/>
+          <w14:ligatures w14:val="none"/>
+        </w:rPr>
+        <w:t>Vision Statement</w:t>
+      </w:r>
+    </w:p>
+    <w:p>
+      <w:pPr>
+        <w:spacing w:before="100" w:beforeAutospacing="1" w:after="100" w:afterAutospacing="1"/>
+        <w:rPr>
+          <w:rFonts w:ascii="Times New Roman" w:eastAsia="Times New Roman" w:hAnsi="Times New Roman" w:cs="Times New Roman"/>
+          <w:kern w:val="0"/>
+          <w14:ligatures w14:val="none"/>
+        </w:rPr>
+      </w:pPr>
+      <w:r>
+        <w:rPr>
+          <w:rFonts w:ascii="Times New Roman" w:eastAsia="Times New Roman" w:hAnsi="Times New Roman" w:cs="Times New Roman"/>
+          <w:kern w:val="0"/>
+          <w14:ligatures w14:val="none"/>
+        </w:rPr>
+        <w:t xml:space="preserve">Our vision is to create a thriving community where </w:t>
+      </w:r>
+      <w:r>
+        <w:rPr>
+          <w:rFonts w:ascii="Times New Roman" w:eastAsia="Times New Roman" w:hAnsi="Times New Roman" w:cs="Times New Roman"/>
+          <w:b/>
+          <w:bCs/>
+          <w:kern w:val="0"/>
+          <w14:ligatures w14:val="none"/>
+        </w:rPr>
+        <w:t>Malayali culture is celebrated, preserved, and passed on to future generations</w:t>
+      </w:r>
+      <w:r>
+        <w:rPr>
+          <w:rFonts w:ascii="Times New Roman" w:eastAsia="Times New Roman" w:hAnsi="Times New Roman" w:cs="Times New Roman"/>
+          <w:kern w:val="0"/>
+          <w14:ligatures w14:val="none"/>
+        </w:rPr>
+        <w:t xml:space="preserve">. We envision a foundation that acts as a hub for cultural exchange, education, and unity, fostering pride in our heritage while adapting it for the modern world. By building lasting connections, both within the Malayali community and with others, we strive to contribute to a greater understanding and appreciation of Kerala’s traditions and values </w:t>
+      </w:r>
+      <w:r>
+        <w:rPr>
+          <w:rFonts w:ascii="Times New Roman" w:eastAsia="Times New Roman" w:hAnsi="Times New Roman" w:cs="Times New Roman"/>
+          <w:kern w:val="0"/>
+          <w14:ligatures w14:val="none"/>
+        </w:rPr>
+        <w:lastRenderedPageBreak/>
+        <w:t>in the USA. We aim to be a beacon of empowerment, nostalgia, and cultural pride for generations to come.</w:t>
+      </w:r>
+    </w:p>
+    <w:p/>
+    <w:p>
+      <w:pPr>
+        <w:spacing w:before="100" w:beforeAutospacing="1" w:after="100" w:afterAutospacing="1"/>
+        <w:outlineLvl w:val="2"/>
+        <w:rPr>
+          <w:rFonts w:ascii="Times New Roman" w:eastAsia="Times New Roman" w:hAnsi="Times New Roman" w:cs="Times New Roman"/>
+          <w:b/>
+          <w:bCs/>
+          <w:kern w:val="0"/>
+          <w:sz w:val="27"/>
+          <w:szCs w:val="27"/>
+          <w14:ligatures w14:val="none"/>
+        </w:rPr>
+      </w:pPr>
+      <w:r>
+        <w:rPr>
+          <w:rFonts w:ascii="Times New Roman" w:eastAsia="Times New Roman" w:hAnsi="Times New Roman" w:cs="Times New Roman"/>
+          <w:b/>
+          <w:bCs/>
+          <w:kern w:val="0"/>
+          <w:sz w:val="27"/>
+          <w:szCs w:val="27"/>
+          <w14:ligatures w14:val="none"/>
+        </w:rPr>
+        <w:t>Story Behind the Foundation</w:t>
+      </w:r>
+    </w:p>
+    <w:p>
+      <w:pPr>
+        <w:spacing w:before="100" w:beforeAutospacing="1" w:after="100" w:afterAutospacing="1"/>
+        <w:rPr>
+          <w:rFonts w:ascii="Times New Roman" w:eastAsia="Times New Roman" w:hAnsi="Times New Roman" w:cs="Times New Roman"/>
+          <w:kern w:val="0"/>
+          <w14:ligatures w14:val="none"/>
+        </w:rPr>
+      </w:pPr>
+      <w:r>
+        <w:rPr>
+          <w:rFonts w:ascii="Times New Roman" w:eastAsia="Times New Roman" w:hAnsi="Times New Roman" w:cs="Times New Roman"/>
+          <w:kern w:val="0"/>
+          <w14:ligatures w14:val="none"/>
+        </w:rPr>
+        <w:t xml:space="preserve">The </w:t>
+      </w:r>
+      <w:r>
+        <w:rPr>
+          <w:rFonts w:ascii="Times New Roman" w:eastAsia="Times New Roman" w:hAnsi="Times New Roman" w:cs="Times New Roman"/>
+          <w:b/>
+          <w:bCs/>
+          <w:kern w:val="0"/>
+          <w14:ligatures w14:val="none"/>
+        </w:rPr>
+        <w:t>Malayali Cultural Exchange Foundation for Education and Events</w:t>
+      </w:r>
+      <w:r>
+        <w:rPr>
+          <w:rFonts w:ascii="Times New Roman" w:eastAsia="Times New Roman" w:hAnsi="Times New Roman" w:cs="Times New Roman"/>
+          <w:kern w:val="0"/>
+          <w14:ligatures w14:val="none"/>
+        </w:rPr>
+        <w:t xml:space="preserve"> was born out of a deep passion for preserving and sharing the rich cultural heritage of Kerala with the Malayali community in the USA. The idea emerged when a group of passionate individuals, united by their love for their roots, began to realize the power of genuine, quality cultural experiences in fostering connection and belonging.</w:t>
+      </w:r>
+    </w:p>
+    <w:p>
+      <w:pPr>
+        <w:spacing w:before="100" w:beforeAutospacing="1" w:after="100" w:afterAutospacing="1"/>
+        <w:rPr>
+          <w:rFonts w:ascii="Times New Roman" w:eastAsia="Times New Roman" w:hAnsi="Times New Roman" w:cs="Times New Roman"/>
+          <w:kern w:val="0"/>
+          <w14:ligatures w14:val="none"/>
+        </w:rPr>
+      </w:pPr>
+      <w:r>
+        <w:rPr>
+          <w:rFonts w:ascii="Times New Roman" w:eastAsia="Times New Roman" w:hAnsi="Times New Roman" w:cs="Times New Roman"/>
+          <w:kern w:val="0"/>
+          <w14:ligatures w14:val="none"/>
+        </w:rPr>
+        <w:t>In observing the growing need for meaningful cultural events within our community, we were inspired by the realization that even though many of our events might not attract large crowds, they held immense value in creating lasting memories and deepening connections. We recognized that the true strength of our culture lies not in large numbers or grandeur, but in the authentic exchange of traditions, stories, and experiences that resonate deeply with individuals.</w:t>
+      </w:r>
+    </w:p>
+    <w:p>
+      <w:pPr>
+        <w:spacing w:before="100" w:beforeAutospacing="1" w:after="100" w:afterAutospacing="1"/>
+        <w:rPr>
+          <w:rFonts w:ascii="Times New Roman" w:eastAsia="Times New Roman" w:hAnsi="Times New Roman" w:cs="Times New Roman"/>
+          <w:kern w:val="0"/>
+          <w14:ligatures w14:val="none"/>
+        </w:rPr>
+      </w:pPr>
+      <w:r>
+        <w:rPr>
+          <w:rFonts w:ascii="Times New Roman" w:eastAsia="Times New Roman" w:hAnsi="Times New Roman" w:cs="Times New Roman"/>
+          <w:kern w:val="0"/>
+          <w14:ligatures w14:val="none"/>
+        </w:rPr>
+        <w:t>Through intimate gatherings, educational programs, and cultural celebrations, we witnessed firsthand the positive impact of quality events—ones that went beyond surface-level interactions to truly engage participants, invoking nostalgia, pride, and a sense of home. These moments of connection made it clear that there was a growing desire for a space where people could celebrate the richness of Malayali culture while empowering the next generation to continue these traditions.</w:t>
+      </w:r>
+    </w:p>
+    <w:p>
+      <w:pPr>
+        <w:spacing w:before="100" w:beforeAutospacing="1" w:after="100" w:afterAutospacing="1"/>
+        <w:rPr>
+          <w:rFonts w:ascii="Times New Roman" w:eastAsia="Times New Roman" w:hAnsi="Times New Roman" w:cs="Times New Roman"/>
+          <w:kern w:val="0"/>
+          <w14:ligatures w14:val="none"/>
+        </w:rPr>
+      </w:pPr>
+      <w:r>
+        <w:rPr>
+          <w:rFonts w:ascii="Times New Roman" w:eastAsia="Times New Roman" w:hAnsi="Times New Roman" w:cs="Times New Roman"/>
+          <w:kern w:val="0"/>
+          <w14:ligatures w14:val="none"/>
+        </w:rPr>
+        <w:t xml:space="preserve">This understanding fueled the creation of our foundation: a platform that focuses on </w:t>
+      </w:r>
+      <w:r>
+        <w:rPr>
+          <w:rFonts w:ascii="Times New Roman" w:eastAsia="Times New Roman" w:hAnsi="Times New Roman" w:cs="Times New Roman"/>
+          <w:b/>
+          <w:bCs/>
+          <w:kern w:val="0"/>
+          <w14:ligatures w14:val="none"/>
+        </w:rPr>
+        <w:t>quality over quantity</w:t>
+      </w:r>
+      <w:r>
+        <w:rPr>
+          <w:rFonts w:ascii="Times New Roman" w:eastAsia="Times New Roman" w:hAnsi="Times New Roman" w:cs="Times New Roman"/>
+          <w:kern w:val="0"/>
+          <w14:ligatures w14:val="none"/>
+        </w:rPr>
+        <w:t xml:space="preserve">, where every event is designed to foster deeper cultural understanding and create lasting bonds within the community. Our goal has always been to offer something more than just a </w:t>
+      </w:r>
+      <w:proofErr w:type="gramStart"/>
+      <w:r>
+        <w:rPr>
+          <w:rFonts w:ascii="Times New Roman" w:eastAsia="Times New Roman" w:hAnsi="Times New Roman" w:cs="Times New Roman"/>
+          <w:kern w:val="0"/>
+          <w14:ligatures w14:val="none"/>
+        </w:rPr>
+        <w:t>celebration—we aim</w:t>
+      </w:r>
+      <w:proofErr w:type="gramEnd"/>
+      <w:r>
+        <w:rPr>
+          <w:rFonts w:ascii="Times New Roman" w:eastAsia="Times New Roman" w:hAnsi="Times New Roman" w:cs="Times New Roman"/>
+          <w:kern w:val="0"/>
+          <w14:ligatures w14:val="none"/>
+        </w:rPr>
+        <w:t xml:space="preserve"> to provide experiences that honor the values of Kerala while adapting them to the modern context, ensuring they remain relevant and meaningful for future generations.</w:t>
+      </w:r>
+    </w:p>
+    <w:p>
+      <w:pPr>
+        <w:spacing w:before="100" w:beforeAutospacing="1" w:after="100" w:afterAutospacing="1"/>
+        <w:rPr>
+          <w:rFonts w:ascii="Times New Roman" w:eastAsia="Times New Roman" w:hAnsi="Times New Roman" w:cs="Times New Roman"/>
+          <w:kern w:val="0"/>
+          <w14:ligatures w14:val="none"/>
+        </w:rPr>
+      </w:pPr>
+      <w:r>
+        <w:rPr>
+          <w:rFonts w:ascii="Times New Roman" w:eastAsia="Times New Roman" w:hAnsi="Times New Roman" w:cs="Times New Roman"/>
+          <w:kern w:val="0"/>
+          <w14:ligatures w14:val="none"/>
+        </w:rPr>
+        <w:t>The foundation is not just about holding events; it’s about creating a legacy. It’s about offering a nostalgic sense of home to those who have moved far from Kerala and empowering younger generations to carry forward the cultural torch. We are driven by the belief that every interaction, no matter how small the crowd, is a step toward preserving and passing on the vibrant traditions of Kerala for years to come.</w:t>
+      </w:r>
+    </w:p>
+    <w:p>
+      <w:pPr>
+        <w:pStyle w:val="ListParagraph"/>
+      </w:pPr>
+    </w:p>
+    <w:p>
+      <w:pPr>
+        <w:pStyle w:val="ListParagraph"/>
+      </w:pPr>
+    </w:p>
+    <w:p>
+      <w:pPr>
+        <w:pStyle w:val="ListParagraph"/>
+        <w:numPr>
+          <w:ilvl w:val="0"/>
+          <w:numId w:val="12"/>
+        </w:numPr>
+      </w:pPr>
+      <w:r>
+        <w:t xml:space="preserve">In </w:t>
+      </w:r>
+      <w:proofErr w:type="gramStart"/>
+      <w:r>
+        <w:t>Contacts</w:t>
+      </w:r>
+      <w:proofErr w:type="gramEnd"/>
+      <w:r>
+        <w:t xml:space="preserve"> </w:t>
+      </w:r>
+      <w:r>
+        <w:t>section make below changes</w:t>
+      </w:r>
+    </w:p>
+    <w:p>
+      <w:pPr>
+        <w:pStyle w:val="ListParagraph"/>
+        <w:ind w:left="1440"/>
+      </w:pPr>
+      <w:r>
+        <w:t xml:space="preserve">contact </w:t>
+      </w:r>
+      <w:proofErr w:type="gramStart"/>
+      <w:r>
+        <w:t>#</w:t>
+      </w:r>
+      <w:dir w:val="ltr">
+        <w:r>
+          <w:t>(</w:t>
+        </w:r>
+        <w:proofErr w:type="gramEnd"/>
+        <w:r>
+          <w:t>908) 516-8781</w:t>
+        </w:r>
+        <w:r>
+          <w:t>‬</w:t>
+        </w:r>
+      </w:dir>
+    </w:p>
+    <w:p>
+      <w:pPr>
+        <w:pStyle w:val="ListParagraph"/>
+        <w:ind w:left="1440"/>
+      </w:pPr>
+      <w:hyperlink r:id="rId13" w:history="1">
+        <w:r>
+          <w:rPr>
+            <w:rStyle w:val="Hyperlink"/>
+          </w:rPr>
+          <w:t>contact@mcefee.org</w:t>
+        </w:r>
+      </w:hyperlink>
+    </w:p>
+    <w:p>
+      <w:pPr>
+        <w:pStyle w:val="ListParagraph"/>
+      </w:pPr>
+    </w:p>
+    <w:p>
+      <w:pPr>
+        <w:pStyle w:val="ListParagraph"/>
+        <w:numPr>
+          <w:ilvl w:val="0"/>
+          <w:numId w:val="12"/>
+        </w:numPr>
+      </w:pPr>
+      <w:r>
+        <w:t xml:space="preserve">change on get in </w:t>
+      </w:r>
+      <w:proofErr w:type="gramStart"/>
+      <w:r>
+        <w:t xml:space="preserve">touch </w:t>
+      </w:r>
+      <w:r>
+        <w:t xml:space="preserve"> section</w:t>
+      </w:r>
+      <w:proofErr w:type="gramEnd"/>
+      <w:r>
+        <w:t xml:space="preserve"> change text as below</w:t>
+      </w:r>
+    </w:p>
+    <w:p>
+      <w:pPr>
+        <w:pStyle w:val="ListParagraph"/>
+      </w:pPr>
+    </w:p>
+    <w:p>
+      <w:pPr>
+        <w:pStyle w:val="ListParagraph"/>
+      </w:pPr>
+      <w:r>
+        <w:t>Connect with us to learn more about our community initiatives and how you can get involved in preserving and promoting Malayali culture across the United States. Join us in fostering cultural exchange and building stronger connections within our diverse communities.</w:t>
+      </w:r>
+    </w:p>
+    <w:p>
+      <w:pPr>
+        <w:pStyle w:val="ListParagraph"/>
+      </w:pPr>
+    </w:p>
+    <w:p>
+      <w:pPr>
+        <w:pStyle w:val="ListParagraph"/>
+      </w:pPr>
+    </w:p>
+    <w:p>
+      <w:pPr>
+        <w:pStyle w:val="ListParagraph"/>
+        <w:numPr>
+          <w:ilvl w:val="0"/>
+          <w:numId w:val="12"/>
+        </w:numPr>
+      </w:pPr>
+      <w:r>
+        <w:t>Will get logo changed</w:t>
+      </w:r>
+    </w:p>
+    <w:p>
+      <w:pPr>
+        <w:pStyle w:val="ListParagraph"/>
+        <w:numPr>
+          <w:ilvl w:val="0"/>
+          <w:numId w:val="12"/>
+        </w:numPr>
+      </w:pPr>
+      <w:r>
+        <w:t xml:space="preserve">Gets team member images and </w:t>
+      </w:r>
+      <w:proofErr w:type="spellStart"/>
+      <w:r>
+        <w:t>facebook</w:t>
+      </w:r>
+      <w:proofErr w:type="spellEnd"/>
+      <w:r>
+        <w:t xml:space="preserve"> links</w:t>
+      </w:r>
+    </w:p>
+    <w:p>
+      <w:pPr>
+        <w:pStyle w:val="ListParagraph"/>
+        <w:numPr>
+          <w:ilvl w:val="0"/>
+          <w:numId w:val="12"/>
+        </w:numPr>
+      </w:pPr>
+      <w:r>
+        <w:t xml:space="preserve">Upcoming </w:t>
+      </w:r>
+      <w:proofErr w:type="gramStart"/>
+      <w:r>
+        <w:t>event</w:t>
+      </w:r>
+      <w:proofErr w:type="gramEnd"/>
+      <w:r>
+        <w:t xml:space="preserve"> enlarge</w:t>
+      </w:r>
+    </w:p>
+    <w:p>
+      <w:pPr>
+        <w:pStyle w:val="ListParagraph"/>
+        <w:numPr>
+          <w:ilvl w:val="0"/>
+          <w:numId w:val="12"/>
+        </w:numPr>
+      </w:pPr>
+      <w:r>
+        <w:t xml:space="preserve">Facebook link    </w:t>
+      </w:r>
+    </w:p>
+    <w:p>
+      <w:pPr>
+        <w:pStyle w:val="ListParagraph"/>
+      </w:pPr>
+      <w:r>
+        <w:t xml:space="preserve"> </w:t>
+      </w:r>
+      <w:hyperlink r:id="rId14" w:history="1">
+        <w:r>
+          <w:rPr>
+            <w:rStyle w:val="Hyperlink"/>
+          </w:rPr>
+          <w:t>https://www.facebook.com/profile.php?id=61573944338286</w:t>
+        </w:r>
+      </w:hyperlink>
+    </w:p>
+    <w:p>
+      <w:pPr>
+        <w:pStyle w:val="ListParagraph"/>
+      </w:pPr>
+    </w:p>
+    <w:p>
+      <w:pPr>
+        <w:pStyle w:val="ListParagraph"/>
+      </w:pPr>
+      <w:r>
+        <w:t xml:space="preserve">  https://www.facebook.com/sujith.thottan</w:t>
+      </w:r>
+    </w:p>
+    <w:p>
+      <w:pPr>
+        <w:pStyle w:val="ListParagraph"/>
+      </w:pPr>
+      <w:r>
+        <w:t xml:space="preserve">   https://www.facebook.com/arun.sadasivan.3</w:t>
+      </w:r>
+    </w:p>
+    <w:p>
+      <w:pPr>
+        <w:pStyle w:val="ListParagraph"/>
+      </w:pPr>
+      <w:r>
+        <w:t xml:space="preserve">   https://www.facebook.com/lalvarun</w:t>
+      </w:r>
+    </w:p>
+    <w:p>
+      <w:pPr>
+        <w:pStyle w:val="ListParagraph"/>
+      </w:pPr>
+      <w:r>
+        <w:t xml:space="preserve">  </w:t>
+      </w:r>
+    </w:p>
+    <w:p>
+      <w:pPr>
+        <w:pStyle w:val="ListParagraph"/>
+      </w:pPr>
+      <w:r>
+        <w:t xml:space="preserve">   https://www.instagram.com/tosujithtk/</w:t>
+      </w:r>
+    </w:p>
+    <w:p>
+      <w:pPr>
+        <w:pStyle w:val="ListParagraph"/>
+      </w:pPr>
+      <w:r>
+        <w:t xml:space="preserve">   https://www.instagram.com/flytoarunzz/</w:t>
+      </w:r>
+    </w:p>
+    <w:p>
+      <w:pPr>
+        <w:pStyle w:val="ListParagraph"/>
+      </w:pPr>
+      <w:r>
+        <w:t xml:space="preserve">   </w:t>
+      </w:r>
+      <w:hyperlink r:id="rId15" w:history="1">
+        <w:r>
+          <w:rPr>
+            <w:rStyle w:val="Hyperlink"/>
+          </w:rPr>
+          <w:t>https://www.instagram.com/varunlal.in/</w:t>
+        </w:r>
+      </w:hyperlink>
+    </w:p>
+    <w:p>
+      <w:pPr>
+        <w:pStyle w:val="ListParagraph"/>
+      </w:pPr>
+    </w:p>
+    <w:p>
+      <w:pPr>
+        <w:pStyle w:val="ListParagraph"/>
+      </w:pPr>
+    </w:p>
+    <w:p>
+      <w:pPr>
+        <w:pStyle w:val="ListParagraph"/>
+        <w:numPr>
+          <w:ilvl w:val="0"/>
+          <w:numId w:val="12"/>
+        </w:numPr>
+      </w:pPr>
+      <w:r>
+        <w:t xml:space="preserve">Domain  </w:t>
+      </w:r>
+      <w:hyperlink r:id="rId16" w:history="1">
+        <w:r>
+          <w:rPr>
+            <w:rStyle w:val="Hyperlink"/>
+          </w:rPr>
+          <w:t>https://mcefee.org/</w:t>
+        </w:r>
+      </w:hyperlink>
+      <w:r>
+        <w:t xml:space="preserve">   go daddy</w:t>
+      </w:r>
+    </w:p>
+    <w:p>
+      <w:pPr>
+        <w:pStyle w:val="ListParagraph"/>
+      </w:pPr>
+    </w:p>
+    <w:p>
+      <w:pPr>
+        <w:pStyle w:val="ListParagraph"/>
+        <w:numPr>
+          <w:ilvl w:val="0"/>
+          <w:numId w:val="12"/>
+        </w:numPr>
+      </w:pPr>
+      <w:r>
+        <w:t xml:space="preserve">Cultural Workshops </w:t>
+      </w:r>
+      <w:proofErr w:type="gramStart"/>
+      <w:r>
+        <w:t>and </w:t>
+      </w:r>
+      <w:r>
+        <w:t xml:space="preserve"> in</w:t>
+      </w:r>
+      <w:proofErr w:type="gramEnd"/>
+      <w:r>
+        <w:t xml:space="preserve"> what we do make sure the icons is visible in mobile device also.</w:t>
       </w:r>
     </w:p>
     <w:sectPr>
@@ -2348,6 +3925,208 @@
 <file path=word/numbering.xml><?xml version="1.0" encoding="utf-8"?>
 <w:numbering xmlns:wpc="http://schemas.microsoft.com/office/word/2010/wordprocessingCanvas" xmlns:cx="http://schemas.microsoft.com/office/drawing/2014/chartex" xmlns:cx1="http://schemas.microsoft.com/office/drawing/2015/9/8/chartex" xmlns:cx2="http://schemas.microsoft.com/office/drawing/2015/10/21/chartex" xmlns:cx3="http://schemas.microsoft.com/office/drawing/2016/5/9/chartex" xmlns:cx4="http://schemas.microsoft.com/office/drawing/2016/5/10/chartex" xmlns:cx5="http://schemas.microsoft.com/office/drawing/2016/5/11/chartex" xmlns:cx6="http://schemas.microsoft.com/office/drawing/2016/5/12/chartex" xmlns:cx7="http://schemas.microsoft.com/office/drawing/2016/5/13/chartex" xmlns:cx8="http://schemas.microsoft.com/office/drawing/2016/5/14/chartex" xmlns:mc="http://schemas.openxmlformats.org/markup-compatibility/2006" xmlns:aink="http://schemas.microsoft.com/office/drawing/2016/ink" xmlns:am3d="http://schemas.microsoft.com/office/drawing/2017/model3d" xmlns:o="urn:schemas-microsoft-com:office:office" xmlns:oel="http://schemas.microsoft.com/office/2019/extlst" xmlns:r="http://schemas.openxmlformats.org/officeDocument/2006/relationships" xmlns:m="http://schemas.openxmlformats.org/officeDocument/2006/math" xmlns:v="urn:schemas-microsoft-com:vml" xmlns:wp14="http://schemas.microsoft.com/office/word/2010/wordprocessingDrawing" xmlns:wp="http://schemas.openxmlformats.org/drawingml/2006/wordprocessingDrawing" xmlns:w10="urn:schemas-microsoft-com:office:word" xmlns:w="http://schemas.openxmlformats.org/wordprocessingml/2006/main" xmlns:w14="http://schemas.microsoft.com/office/word/2010/wordml" xmlns:w15="http://schemas.microsoft.com/office/word/2012/wordml" xmlns:w16cex="http://schemas.microsoft.com/office/word/2018/wordml/cex" xmlns:w16cid="http://schemas.microsoft.com/office/word/2016/wordml/cid" xmlns:w16="http://schemas.microsoft.com/office/word/2018/wordml" xmlns:w16du="http://schemas.microsoft.com/office/word/2023/wordml/word16du" xmlns:w16sdtdh="http://schemas.microsoft.com/office/word/2020/wordml/sdtdatahash" xmlns:w16sdtfl="http://schemas.microsoft.com/office/word/2024/wordml/sdtformatlock" xmlns:w16se="http://schemas.microsoft.com/office/word/2015/wordml/symex" xmlns:wpg="http://schemas.microsoft.com/office/word/2010/wordprocessingGroup" xmlns:wpi="http://schemas.microsoft.com/office/word/2010/wordprocessingInk" xmlns:wne="http://schemas.microsoft.com/office/word/2006/wordml" xmlns:wps="http://schemas.microsoft.com/office/word/2010/wordprocessingShape" mc:Ignorable="w14 w15 w16se w16cid w16 w16cex w16sdtdh w16sdtfl w16du wp14">
   <w:abstractNum w:abstractNumId="0" w15:restartNumberingAfterBreak="0">
+    <w:nsid w:val="02843848"/>
+    <w:multiLevelType w:val="hybridMultilevel"/>
+    <w:tmpl w:val="24A8B0F6"/>
+    <w:lvl w:ilvl="0" w:tplc="04090011">
+      <w:start w:val="1"/>
+      <w:numFmt w:val="decimal"/>
+      <w:lvlText w:val="%1)"/>
+      <w:lvlJc w:val="left"/>
+      <w:pPr>
+        <w:ind w:left="720" w:hanging="360"/>
+      </w:pPr>
+      <w:rPr>
+        <w:rFonts w:hint="default"/>
+      </w:rPr>
+    </w:lvl>
+    <w:lvl w:ilvl="1" w:tplc="04090019" w:tentative="1">
+      <w:start w:val="1"/>
+      <w:numFmt w:val="lowerLetter"/>
+      <w:lvlText w:val="%2."/>
+      <w:lvlJc w:val="left"/>
+      <w:pPr>
+        <w:ind w:left="1440" w:hanging="360"/>
+      </w:pPr>
+    </w:lvl>
+    <w:lvl w:ilvl="2" w:tplc="0409001B" w:tentative="1">
+      <w:start w:val="1"/>
+      <w:numFmt w:val="lowerRoman"/>
+      <w:lvlText w:val="%3."/>
+      <w:lvlJc w:val="right"/>
+      <w:pPr>
+        <w:ind w:left="2160" w:hanging="180"/>
+      </w:pPr>
+    </w:lvl>
+    <w:lvl w:ilvl="3" w:tplc="0409000F" w:tentative="1">
+      <w:start w:val="1"/>
+      <w:numFmt w:val="decimal"/>
+      <w:lvlText w:val="%4."/>
+      <w:lvlJc w:val="left"/>
+      <w:pPr>
+        <w:ind w:left="2880" w:hanging="360"/>
+      </w:pPr>
+    </w:lvl>
+    <w:lvl w:ilvl="4" w:tplc="04090019" w:tentative="1">
+      <w:start w:val="1"/>
+      <w:numFmt w:val="lowerLetter"/>
+      <w:lvlText w:val="%5."/>
+      <w:lvlJc w:val="left"/>
+      <w:pPr>
+        <w:ind w:left="3600" w:hanging="360"/>
+      </w:pPr>
+    </w:lvl>
+    <w:lvl w:ilvl="5" w:tplc="0409001B" w:tentative="1">
+      <w:start w:val="1"/>
+      <w:numFmt w:val="lowerRoman"/>
+      <w:lvlText w:val="%6."/>
+      <w:lvlJc w:val="right"/>
+      <w:pPr>
+        <w:ind w:left="4320" w:hanging="180"/>
+      </w:pPr>
+    </w:lvl>
+    <w:lvl w:ilvl="6" w:tplc="0409000F" w:tentative="1">
+      <w:start w:val="1"/>
+      <w:numFmt w:val="decimal"/>
+      <w:lvlText w:val="%7."/>
+      <w:lvlJc w:val="left"/>
+      <w:pPr>
+        <w:ind w:left="5040" w:hanging="360"/>
+      </w:pPr>
+    </w:lvl>
+    <w:lvl w:ilvl="7" w:tplc="04090019" w:tentative="1">
+      <w:start w:val="1"/>
+      <w:numFmt w:val="lowerLetter"/>
+      <w:lvlText w:val="%8."/>
+      <w:lvlJc w:val="left"/>
+      <w:pPr>
+        <w:ind w:left="5760" w:hanging="360"/>
+      </w:pPr>
+    </w:lvl>
+    <w:lvl w:ilvl="8" w:tplc="0409001B" w:tentative="1">
+      <w:start w:val="1"/>
+      <w:numFmt w:val="lowerRoman"/>
+      <w:lvlText w:val="%9."/>
+      <w:lvlJc w:val="right"/>
+      <w:pPr>
+        <w:ind w:left="6480" w:hanging="180"/>
+      </w:pPr>
+    </w:lvl>
+  </w:abstractNum>
+  <w:abstractNum w:abstractNumId="1" w15:restartNumberingAfterBreak="0">
+    <w:nsid w:val="07DD48FF"/>
+    <w:multiLevelType w:val="multilevel"/>
+    <w:tmpl w:val="67D24034"/>
+    <w:lvl w:ilvl="0">
+      <w:start w:val="1"/>
+      <w:numFmt w:val="decimal"/>
+      <w:lvlText w:val="%1."/>
+      <w:lvlJc w:val="left"/>
+      <w:pPr>
+        <w:tabs>
+          <w:tab w:val="num" w:pos="720"/>
+        </w:tabs>
+        <w:ind w:left="720" w:hanging="360"/>
+      </w:pPr>
+    </w:lvl>
+    <w:lvl w:ilvl="1" w:tentative="1">
+      <w:start w:val="1"/>
+      <w:numFmt w:val="decimal"/>
+      <w:lvlText w:val="%2."/>
+      <w:lvlJc w:val="left"/>
+      <w:pPr>
+        <w:tabs>
+          <w:tab w:val="num" w:pos="1440"/>
+        </w:tabs>
+        <w:ind w:left="1440" w:hanging="360"/>
+      </w:pPr>
+    </w:lvl>
+    <w:lvl w:ilvl="2" w:tentative="1">
+      <w:start w:val="1"/>
+      <w:numFmt w:val="decimal"/>
+      <w:lvlText w:val="%3."/>
+      <w:lvlJc w:val="left"/>
+      <w:pPr>
+        <w:tabs>
+          <w:tab w:val="num" w:pos="2160"/>
+        </w:tabs>
+        <w:ind w:left="2160" w:hanging="360"/>
+      </w:pPr>
+    </w:lvl>
+    <w:lvl w:ilvl="3" w:tentative="1">
+      <w:start w:val="1"/>
+      <w:numFmt w:val="decimal"/>
+      <w:lvlText w:val="%4."/>
+      <w:lvlJc w:val="left"/>
+      <w:pPr>
+        <w:tabs>
+          <w:tab w:val="num" w:pos="2880"/>
+        </w:tabs>
+        <w:ind w:left="2880" w:hanging="360"/>
+      </w:pPr>
+    </w:lvl>
+    <w:lvl w:ilvl="4" w:tentative="1">
+      <w:start w:val="1"/>
+      <w:numFmt w:val="decimal"/>
+      <w:lvlText w:val="%5."/>
+      <w:lvlJc w:val="left"/>
+      <w:pPr>
+        <w:tabs>
+          <w:tab w:val="num" w:pos="3600"/>
+        </w:tabs>
+        <w:ind w:left="3600" w:hanging="360"/>
+      </w:pPr>
+    </w:lvl>
+    <w:lvl w:ilvl="5" w:tentative="1">
+      <w:start w:val="1"/>
+      <w:numFmt w:val="decimal"/>
+      <w:lvlText w:val="%6."/>
+      <w:lvlJc w:val="left"/>
+      <w:pPr>
+        <w:tabs>
+          <w:tab w:val="num" w:pos="4320"/>
+        </w:tabs>
+        <w:ind w:left="4320" w:hanging="360"/>
+      </w:pPr>
+    </w:lvl>
+    <w:lvl w:ilvl="6" w:tentative="1">
+      <w:start w:val="1"/>
+      <w:numFmt w:val="decimal"/>
+      <w:lvlText w:val="%7."/>
+      <w:lvlJc w:val="left"/>
+      <w:pPr>
+        <w:tabs>
+          <w:tab w:val="num" w:pos="5040"/>
+        </w:tabs>
+        <w:ind w:left="5040" w:hanging="360"/>
+      </w:pPr>
+    </w:lvl>
+    <w:lvl w:ilvl="7" w:tentative="1">
+      <w:start w:val="1"/>
+      <w:numFmt w:val="decimal"/>
+      <w:lvlText w:val="%8."/>
+      <w:lvlJc w:val="left"/>
+      <w:pPr>
+        <w:tabs>
+          <w:tab w:val="num" w:pos="5760"/>
+        </w:tabs>
+        <w:ind w:left="5760" w:hanging="360"/>
+      </w:pPr>
+    </w:lvl>
+    <w:lvl w:ilvl="8" w:tentative="1">
+      <w:start w:val="1"/>
+      <w:numFmt w:val="decimal"/>
+      <w:lvlText w:val="%9."/>
+      <w:lvlJc w:val="left"/>
+      <w:pPr>
+        <w:tabs>
+          <w:tab w:val="num" w:pos="6480"/>
+        </w:tabs>
+        <w:ind w:left="6480" w:hanging="360"/>
+      </w:pPr>
+    </w:lvl>
+  </w:abstractNum>
+  <w:abstractNum w:abstractNumId="2" w15:restartNumberingAfterBreak="0">
     <w:nsid w:val="0801317C"/>
     <w:multiLevelType w:val="multilevel"/>
     <w:tmpl w:val="33EAED68"/>
@@ -2496,7 +4275,7 @@
       </w:rPr>
     </w:lvl>
   </w:abstractNum>
-  <w:abstractNum w:abstractNumId="1" w15:restartNumberingAfterBreak="0">
+  <w:abstractNum w:abstractNumId="3" w15:restartNumberingAfterBreak="0">
     <w:nsid w:val="137F2678"/>
     <w:multiLevelType w:val="hybridMultilevel"/>
     <w:tmpl w:val="E0FE361A"/>
@@ -2609,7 +4388,7 @@
       </w:rPr>
     </w:lvl>
   </w:abstractNum>
-  <w:abstractNum w:abstractNumId="2" w15:restartNumberingAfterBreak="0">
+  <w:abstractNum w:abstractNumId="4" w15:restartNumberingAfterBreak="0">
     <w:nsid w:val="13FC71DA"/>
     <w:multiLevelType w:val="multilevel"/>
     <w:tmpl w:val="08620FAA"/>
@@ -2758,7 +4537,120 @@
       </w:rPr>
     </w:lvl>
   </w:abstractNum>
-  <w:abstractNum w:abstractNumId="3" w15:restartNumberingAfterBreak="0">
+  <w:abstractNum w:abstractNumId="5" w15:restartNumberingAfterBreak="0">
+    <w:nsid w:val="1BD61751"/>
+    <w:multiLevelType w:val="multilevel"/>
+    <w:tmpl w:val="77CA090E"/>
+    <w:lvl w:ilvl="0">
+      <w:start w:val="1"/>
+      <w:numFmt w:val="decimal"/>
+      <w:lvlText w:val="%1."/>
+      <w:lvlJc w:val="left"/>
+      <w:pPr>
+        <w:tabs>
+          <w:tab w:val="num" w:pos="720"/>
+        </w:tabs>
+        <w:ind w:left="720" w:hanging="360"/>
+      </w:pPr>
+    </w:lvl>
+    <w:lvl w:ilvl="1" w:tentative="1">
+      <w:start w:val="1"/>
+      <w:numFmt w:val="decimal"/>
+      <w:lvlText w:val="%2."/>
+      <w:lvlJc w:val="left"/>
+      <w:pPr>
+        <w:tabs>
+          <w:tab w:val="num" w:pos="1440"/>
+        </w:tabs>
+        <w:ind w:left="1440" w:hanging="360"/>
+      </w:pPr>
+    </w:lvl>
+    <w:lvl w:ilvl="2" w:tentative="1">
+      <w:start w:val="1"/>
+      <w:numFmt w:val="decimal"/>
+      <w:lvlText w:val="%3."/>
+      <w:lvlJc w:val="left"/>
+      <w:pPr>
+        <w:tabs>
+          <w:tab w:val="num" w:pos="2160"/>
+        </w:tabs>
+        <w:ind w:left="2160" w:hanging="360"/>
+      </w:pPr>
+    </w:lvl>
+    <w:lvl w:ilvl="3" w:tentative="1">
+      <w:start w:val="1"/>
+      <w:numFmt w:val="decimal"/>
+      <w:lvlText w:val="%4."/>
+      <w:lvlJc w:val="left"/>
+      <w:pPr>
+        <w:tabs>
+          <w:tab w:val="num" w:pos="2880"/>
+        </w:tabs>
+        <w:ind w:left="2880" w:hanging="360"/>
+      </w:pPr>
+    </w:lvl>
+    <w:lvl w:ilvl="4" w:tentative="1">
+      <w:start w:val="1"/>
+      <w:numFmt w:val="decimal"/>
+      <w:lvlText w:val="%5."/>
+      <w:lvlJc w:val="left"/>
+      <w:pPr>
+        <w:tabs>
+          <w:tab w:val="num" w:pos="3600"/>
+        </w:tabs>
+        <w:ind w:left="3600" w:hanging="360"/>
+      </w:pPr>
+    </w:lvl>
+    <w:lvl w:ilvl="5" w:tentative="1">
+      <w:start w:val="1"/>
+      <w:numFmt w:val="decimal"/>
+      <w:lvlText w:val="%6."/>
+      <w:lvlJc w:val="left"/>
+      <w:pPr>
+        <w:tabs>
+          <w:tab w:val="num" w:pos="4320"/>
+        </w:tabs>
+        <w:ind w:left="4320" w:hanging="360"/>
+      </w:pPr>
+    </w:lvl>
+    <w:lvl w:ilvl="6" w:tentative="1">
+      <w:start w:val="1"/>
+      <w:numFmt w:val="decimal"/>
+      <w:lvlText w:val="%7."/>
+      <w:lvlJc w:val="left"/>
+      <w:pPr>
+        <w:tabs>
+          <w:tab w:val="num" w:pos="5040"/>
+        </w:tabs>
+        <w:ind w:left="5040" w:hanging="360"/>
+      </w:pPr>
+    </w:lvl>
+    <w:lvl w:ilvl="7" w:tentative="1">
+      <w:start w:val="1"/>
+      <w:numFmt w:val="decimal"/>
+      <w:lvlText w:val="%8."/>
+      <w:lvlJc w:val="left"/>
+      <w:pPr>
+        <w:tabs>
+          <w:tab w:val="num" w:pos="5760"/>
+        </w:tabs>
+        <w:ind w:left="5760" w:hanging="360"/>
+      </w:pPr>
+    </w:lvl>
+    <w:lvl w:ilvl="8" w:tentative="1">
+      <w:start w:val="1"/>
+      <w:numFmt w:val="decimal"/>
+      <w:lvlText w:val="%9."/>
+      <w:lvlJc w:val="left"/>
+      <w:pPr>
+        <w:tabs>
+          <w:tab w:val="num" w:pos="6480"/>
+        </w:tabs>
+        <w:ind w:left="6480" w:hanging="360"/>
+      </w:pPr>
+    </w:lvl>
+  </w:abstractNum>
+  <w:abstractNum w:abstractNumId="6" w15:restartNumberingAfterBreak="0">
     <w:nsid w:val="1E642BEF"/>
     <w:multiLevelType w:val="multilevel"/>
     <w:tmpl w:val="42565C0A"/>
@@ -2907,7 +4799,7 @@
       </w:rPr>
     </w:lvl>
   </w:abstractNum>
-  <w:abstractNum w:abstractNumId="4" w15:restartNumberingAfterBreak="0">
+  <w:abstractNum w:abstractNumId="7" w15:restartNumberingAfterBreak="0">
     <w:nsid w:val="1FED02D6"/>
     <w:multiLevelType w:val="multilevel"/>
     <w:tmpl w:val="E9782202"/>
@@ -3056,7 +4948,124 @@
       </w:rPr>
     </w:lvl>
   </w:abstractNum>
-  <w:abstractNum w:abstractNumId="5" w15:restartNumberingAfterBreak="0">
+  <w:abstractNum w:abstractNumId="8" w15:restartNumberingAfterBreak="0">
+    <w:nsid w:val="2590499D"/>
+    <w:multiLevelType w:val="multilevel"/>
+    <w:tmpl w:val="97985130"/>
+    <w:lvl w:ilvl="0">
+      <w:start w:val="1"/>
+      <w:numFmt w:val="decimal"/>
+      <w:lvlText w:val="%1."/>
+      <w:lvlJc w:val="left"/>
+      <w:pPr>
+        <w:tabs>
+          <w:tab w:val="num" w:pos="720"/>
+        </w:tabs>
+        <w:ind w:left="720" w:hanging="360"/>
+      </w:pPr>
+    </w:lvl>
+    <w:lvl w:ilvl="1">
+      <w:start w:val="1"/>
+      <w:numFmt w:val="bullet"/>
+      <w:lvlText w:val="o"/>
+      <w:lvlJc w:val="left"/>
+      <w:pPr>
+        <w:tabs>
+          <w:tab w:val="num" w:pos="1440"/>
+        </w:tabs>
+        <w:ind w:left="1440" w:hanging="360"/>
+      </w:pPr>
+      <w:rPr>
+        <w:rFonts w:ascii="Courier New" w:hAnsi="Courier New" w:hint="default"/>
+        <w:sz w:val="20"/>
+      </w:rPr>
+    </w:lvl>
+    <w:lvl w:ilvl="2" w:tentative="1">
+      <w:start w:val="1"/>
+      <w:numFmt w:val="decimal"/>
+      <w:lvlText w:val="%3."/>
+      <w:lvlJc w:val="left"/>
+      <w:pPr>
+        <w:tabs>
+          <w:tab w:val="num" w:pos="2160"/>
+        </w:tabs>
+        <w:ind w:left="2160" w:hanging="360"/>
+      </w:pPr>
+    </w:lvl>
+    <w:lvl w:ilvl="3" w:tentative="1">
+      <w:start w:val="1"/>
+      <w:numFmt w:val="decimal"/>
+      <w:lvlText w:val="%4."/>
+      <w:lvlJc w:val="left"/>
+      <w:pPr>
+        <w:tabs>
+          <w:tab w:val="num" w:pos="2880"/>
+        </w:tabs>
+        <w:ind w:left="2880" w:hanging="360"/>
+      </w:pPr>
+    </w:lvl>
+    <w:lvl w:ilvl="4" w:tentative="1">
+      <w:start w:val="1"/>
+      <w:numFmt w:val="decimal"/>
+      <w:lvlText w:val="%5."/>
+      <w:lvlJc w:val="left"/>
+      <w:pPr>
+        <w:tabs>
+          <w:tab w:val="num" w:pos="3600"/>
+        </w:tabs>
+        <w:ind w:left="3600" w:hanging="360"/>
+      </w:pPr>
+    </w:lvl>
+    <w:lvl w:ilvl="5" w:tentative="1">
+      <w:start w:val="1"/>
+      <w:numFmt w:val="decimal"/>
+      <w:lvlText w:val="%6."/>
+      <w:lvlJc w:val="left"/>
+      <w:pPr>
+        <w:tabs>
+          <w:tab w:val="num" w:pos="4320"/>
+        </w:tabs>
+        <w:ind w:left="4320" w:hanging="360"/>
+      </w:pPr>
+    </w:lvl>
+    <w:lvl w:ilvl="6" w:tentative="1">
+      <w:start w:val="1"/>
+      <w:numFmt w:val="decimal"/>
+      <w:lvlText w:val="%7."/>
+      <w:lvlJc w:val="left"/>
+      <w:pPr>
+        <w:tabs>
+          <w:tab w:val="num" w:pos="5040"/>
+        </w:tabs>
+        <w:ind w:left="5040" w:hanging="360"/>
+      </w:pPr>
+    </w:lvl>
+    <w:lvl w:ilvl="7" w:tentative="1">
+      <w:start w:val="1"/>
+      <w:numFmt w:val="decimal"/>
+      <w:lvlText w:val="%8."/>
+      <w:lvlJc w:val="left"/>
+      <w:pPr>
+        <w:tabs>
+          <w:tab w:val="num" w:pos="5760"/>
+        </w:tabs>
+        <w:ind w:left="5760" w:hanging="360"/>
+      </w:pPr>
+    </w:lvl>
+    <w:lvl w:ilvl="8" w:tentative="1">
+      <w:start w:val="1"/>
+      <w:numFmt w:val="decimal"/>
+      <w:lvlText w:val="%9."/>
+      <w:lvlJc w:val="left"/>
+      <w:pPr>
+        <w:tabs>
+          <w:tab w:val="num" w:pos="6480"/>
+        </w:tabs>
+        <w:ind w:left="6480" w:hanging="360"/>
+      </w:pPr>
+    </w:lvl>
+  </w:abstractNum>
+  <w:abstractNum w:abstractNumId="9" w15:restartNumberingAfterBreak="0">
     <w:nsid w:val="2D485F8A"/>
     <w:multiLevelType w:val="multilevel"/>
     <w:tmpl w:val="1AEC5328"/>
@@ -3205,7 +5214,7 @@
       </w:rPr>
     </w:lvl>
   </w:abstractNum>
-  <w:abstractNum w:abstractNumId="6" w15:restartNumberingAfterBreak="0">
+  <w:abstractNum w:abstractNumId="10" w15:restartNumberingAfterBreak="0">
     <w:nsid w:val="33C37CAA"/>
     <w:multiLevelType w:val="hybridMultilevel"/>
     <w:tmpl w:val="D4B487C4"/>
@@ -3318,7 +5327,124 @@
       </w:rPr>
     </w:lvl>
   </w:abstractNum>
-  <w:abstractNum w:abstractNumId="7" w15:restartNumberingAfterBreak="0">
+  <w:abstractNum w:abstractNumId="11" w15:restartNumberingAfterBreak="0">
+    <w:nsid w:val="44C042B9"/>
+    <w:multiLevelType w:val="multilevel"/>
+    <w:tmpl w:val="F2C89EB8"/>
+    <w:lvl w:ilvl="0">
+      <w:start w:val="1"/>
+      <w:numFmt w:val="decimal"/>
+      <w:lvlText w:val="%1."/>
+      <w:lvlJc w:val="left"/>
+      <w:pPr>
+        <w:tabs>
+          <w:tab w:val="num" w:pos="720"/>
+        </w:tabs>
+        <w:ind w:left="720" w:hanging="360"/>
+      </w:pPr>
+    </w:lvl>
+    <w:lvl w:ilvl="1">
+      <w:start w:val="1"/>
+      <w:numFmt w:val="bullet"/>
+      <w:lvlText w:val="o"/>
+      <w:lvlJc w:val="left"/>
+      <w:pPr>
+        <w:tabs>
+          <w:tab w:val="num" w:pos="1440"/>
+        </w:tabs>
+        <w:ind w:left="1440" w:hanging="360"/>
+      </w:pPr>
+      <w:rPr>
+        <w:rFonts w:ascii="Courier New" w:hAnsi="Courier New" w:hint="default"/>
+        <w:sz w:val="20"/>
+      </w:rPr>
+    </w:lvl>
+    <w:lvl w:ilvl="2" w:tentative="1">
+      <w:start w:val="1"/>
+      <w:numFmt w:val="decimal"/>
+      <w:lvlText w:val="%3."/>
+      <w:lvlJc w:val="left"/>
+      <w:pPr>
+        <w:tabs>
+          <w:tab w:val="num" w:pos="2160"/>
+        </w:tabs>
+        <w:ind w:left="2160" w:hanging="360"/>
+      </w:pPr>
+    </w:lvl>
+    <w:lvl w:ilvl="3" w:tentative="1">
+      <w:start w:val="1"/>
+      <w:numFmt w:val="decimal"/>
+      <w:lvlText w:val="%4."/>
+      <w:lvlJc w:val="left"/>
+      <w:pPr>
+        <w:tabs>
+          <w:tab w:val="num" w:pos="2880"/>
+        </w:tabs>
+        <w:ind w:left="2880" w:hanging="360"/>
+      </w:pPr>
+    </w:lvl>
+    <w:lvl w:ilvl="4" w:tentative="1">
+      <w:start w:val="1"/>
+      <w:numFmt w:val="decimal"/>
+      <w:lvlText w:val="%5."/>
+      <w:lvlJc w:val="left"/>
+      <w:pPr>
+        <w:tabs>
+          <w:tab w:val="num" w:pos="3600"/>
+        </w:tabs>
+        <w:ind w:left="3600" w:hanging="360"/>
+      </w:pPr>
+    </w:lvl>
+    <w:lvl w:ilvl="5" w:tentative="1">
+      <w:start w:val="1"/>
+      <w:numFmt w:val="decimal"/>
+      <w:lvlText w:val="%6."/>
+      <w:lvlJc w:val="left"/>
+      <w:pPr>
+        <w:tabs>
+          <w:tab w:val="num" w:pos="4320"/>
+        </w:tabs>
+        <w:ind w:left="4320" w:hanging="360"/>
+      </w:pPr>
+    </w:lvl>
+    <w:lvl w:ilvl="6" w:tentative="1">
+      <w:start w:val="1"/>
+      <w:numFmt w:val="decimal"/>
+      <w:lvlText w:val="%7."/>
+      <w:lvlJc w:val="left"/>
+      <w:pPr>
+        <w:tabs>
+          <w:tab w:val="num" w:pos="5040"/>
+        </w:tabs>
+        <w:ind w:left="5040" w:hanging="360"/>
+      </w:pPr>
+    </w:lvl>
+    <w:lvl w:ilvl="7" w:tentative="1">
+      <w:start w:val="1"/>
+      <w:numFmt w:val="decimal"/>
+      <w:lvlText w:val="%8."/>
+      <w:lvlJc w:val="left"/>
+      <w:pPr>
+        <w:tabs>
+          <w:tab w:val="num" w:pos="5760"/>
+        </w:tabs>
+        <w:ind w:left="5760" w:hanging="360"/>
+      </w:pPr>
+    </w:lvl>
+    <w:lvl w:ilvl="8" w:tentative="1">
+      <w:start w:val="1"/>
+      <w:numFmt w:val="decimal"/>
+      <w:lvlText w:val="%9."/>
+      <w:lvlJc w:val="left"/>
+      <w:pPr>
+        <w:tabs>
+          <w:tab w:val="num" w:pos="6480"/>
+        </w:tabs>
+        <w:ind w:left="6480" w:hanging="360"/>
+      </w:pPr>
+    </w:lvl>
+  </w:abstractNum>
+  <w:abstractNum w:abstractNumId="12" w15:restartNumberingAfterBreak="0">
     <w:nsid w:val="4AD62ECC"/>
     <w:multiLevelType w:val="multilevel"/>
     <w:tmpl w:val="F59C19D0"/>
@@ -3459,7 +5585,346 @@
       </w:rPr>
     </w:lvl>
   </w:abstractNum>
-  <w:abstractNum w:abstractNumId="8" w15:restartNumberingAfterBreak="0">
+  <w:abstractNum w:abstractNumId="13" w15:restartNumberingAfterBreak="0">
+    <w:nsid w:val="59182CE3"/>
+    <w:multiLevelType w:val="multilevel"/>
+    <w:tmpl w:val="7494B21A"/>
+    <w:lvl w:ilvl="0">
+      <w:start w:val="1"/>
+      <w:numFmt w:val="decimal"/>
+      <w:lvlText w:val="%1."/>
+      <w:lvlJc w:val="left"/>
+      <w:pPr>
+        <w:tabs>
+          <w:tab w:val="num" w:pos="720"/>
+        </w:tabs>
+        <w:ind w:left="720" w:hanging="360"/>
+      </w:pPr>
+    </w:lvl>
+    <w:lvl w:ilvl="1" w:tentative="1">
+      <w:start w:val="1"/>
+      <w:numFmt w:val="decimal"/>
+      <w:lvlText w:val="%2."/>
+      <w:lvlJc w:val="left"/>
+      <w:pPr>
+        <w:tabs>
+          <w:tab w:val="num" w:pos="1440"/>
+        </w:tabs>
+        <w:ind w:left="1440" w:hanging="360"/>
+      </w:pPr>
+    </w:lvl>
+    <w:lvl w:ilvl="2" w:tentative="1">
+      <w:start w:val="1"/>
+      <w:numFmt w:val="decimal"/>
+      <w:lvlText w:val="%3."/>
+      <w:lvlJc w:val="left"/>
+      <w:pPr>
+        <w:tabs>
+          <w:tab w:val="num" w:pos="2160"/>
+        </w:tabs>
+        <w:ind w:left="2160" w:hanging="360"/>
+      </w:pPr>
+    </w:lvl>
+    <w:lvl w:ilvl="3" w:tentative="1">
+      <w:start w:val="1"/>
+      <w:numFmt w:val="decimal"/>
+      <w:lvlText w:val="%4."/>
+      <w:lvlJc w:val="left"/>
+      <w:pPr>
+        <w:tabs>
+          <w:tab w:val="num" w:pos="2880"/>
+        </w:tabs>
+        <w:ind w:left="2880" w:hanging="360"/>
+      </w:pPr>
+    </w:lvl>
+    <w:lvl w:ilvl="4" w:tentative="1">
+      <w:start w:val="1"/>
+      <w:numFmt w:val="decimal"/>
+      <w:lvlText w:val="%5."/>
+      <w:lvlJc w:val="left"/>
+      <w:pPr>
+        <w:tabs>
+          <w:tab w:val="num" w:pos="3600"/>
+        </w:tabs>
+        <w:ind w:left="3600" w:hanging="360"/>
+      </w:pPr>
+    </w:lvl>
+    <w:lvl w:ilvl="5" w:tentative="1">
+      <w:start w:val="1"/>
+      <w:numFmt w:val="decimal"/>
+      <w:lvlText w:val="%6."/>
+      <w:lvlJc w:val="left"/>
+      <w:pPr>
+        <w:tabs>
+          <w:tab w:val="num" w:pos="4320"/>
+        </w:tabs>
+        <w:ind w:left="4320" w:hanging="360"/>
+      </w:pPr>
+    </w:lvl>
+    <w:lvl w:ilvl="6" w:tentative="1">
+      <w:start w:val="1"/>
+      <w:numFmt w:val="decimal"/>
+      <w:lvlText w:val="%7."/>
+      <w:lvlJc w:val="left"/>
+      <w:pPr>
+        <w:tabs>
+          <w:tab w:val="num" w:pos="5040"/>
+        </w:tabs>
+        <w:ind w:left="5040" w:hanging="360"/>
+      </w:pPr>
+    </w:lvl>
+    <w:lvl w:ilvl="7" w:tentative="1">
+      <w:start w:val="1"/>
+      <w:numFmt w:val="decimal"/>
+      <w:lvlText w:val="%8."/>
+      <w:lvlJc w:val="left"/>
+      <w:pPr>
+        <w:tabs>
+          <w:tab w:val="num" w:pos="5760"/>
+        </w:tabs>
+        <w:ind w:left="5760" w:hanging="360"/>
+      </w:pPr>
+    </w:lvl>
+    <w:lvl w:ilvl="8" w:tentative="1">
+      <w:start w:val="1"/>
+      <w:numFmt w:val="decimal"/>
+      <w:lvlText w:val="%9."/>
+      <w:lvlJc w:val="left"/>
+      <w:pPr>
+        <w:tabs>
+          <w:tab w:val="num" w:pos="6480"/>
+        </w:tabs>
+        <w:ind w:left="6480" w:hanging="360"/>
+      </w:pPr>
+    </w:lvl>
+  </w:abstractNum>
+  <w:abstractNum w:abstractNumId="14" w15:restartNumberingAfterBreak="0">
+    <w:nsid w:val="69147E33"/>
+    <w:multiLevelType w:val="multilevel"/>
+    <w:tmpl w:val="9B045C3C"/>
+    <w:lvl w:ilvl="0">
+      <w:start w:val="1"/>
+      <w:numFmt w:val="decimal"/>
+      <w:lvlText w:val="%1."/>
+      <w:lvlJc w:val="left"/>
+      <w:pPr>
+        <w:tabs>
+          <w:tab w:val="num" w:pos="720"/>
+        </w:tabs>
+        <w:ind w:left="720" w:hanging="360"/>
+      </w:pPr>
+    </w:lvl>
+    <w:lvl w:ilvl="1" w:tentative="1">
+      <w:start w:val="1"/>
+      <w:numFmt w:val="decimal"/>
+      <w:lvlText w:val="%2."/>
+      <w:lvlJc w:val="left"/>
+      <w:pPr>
+        <w:tabs>
+          <w:tab w:val="num" w:pos="1440"/>
+        </w:tabs>
+        <w:ind w:left="1440" w:hanging="360"/>
+      </w:pPr>
+    </w:lvl>
+    <w:lvl w:ilvl="2" w:tentative="1">
+      <w:start w:val="1"/>
+      <w:numFmt w:val="decimal"/>
+      <w:lvlText w:val="%3."/>
+      <w:lvlJc w:val="left"/>
+      <w:pPr>
+        <w:tabs>
+          <w:tab w:val="num" w:pos="2160"/>
+        </w:tabs>
+        <w:ind w:left="2160" w:hanging="360"/>
+      </w:pPr>
+    </w:lvl>
+    <w:lvl w:ilvl="3" w:tentative="1">
+      <w:start w:val="1"/>
+      <w:numFmt w:val="decimal"/>
+      <w:lvlText w:val="%4."/>
+      <w:lvlJc w:val="left"/>
+      <w:pPr>
+        <w:tabs>
+          <w:tab w:val="num" w:pos="2880"/>
+        </w:tabs>
+        <w:ind w:left="2880" w:hanging="360"/>
+      </w:pPr>
+    </w:lvl>
+    <w:lvl w:ilvl="4" w:tentative="1">
+      <w:start w:val="1"/>
+      <w:numFmt w:val="decimal"/>
+      <w:lvlText w:val="%5."/>
+      <w:lvlJc w:val="left"/>
+      <w:pPr>
+        <w:tabs>
+          <w:tab w:val="num" w:pos="3600"/>
+        </w:tabs>
+        <w:ind w:left="3600" w:hanging="360"/>
+      </w:pPr>
+    </w:lvl>
+    <w:lvl w:ilvl="5" w:tentative="1">
+      <w:start w:val="1"/>
+      <w:numFmt w:val="decimal"/>
+      <w:lvlText w:val="%6."/>
+      <w:lvlJc w:val="left"/>
+      <w:pPr>
+        <w:tabs>
+          <w:tab w:val="num" w:pos="4320"/>
+        </w:tabs>
+        <w:ind w:left="4320" w:hanging="360"/>
+      </w:pPr>
+    </w:lvl>
+    <w:lvl w:ilvl="6" w:tentative="1">
+      <w:start w:val="1"/>
+      <w:numFmt w:val="decimal"/>
+      <w:lvlText w:val="%7."/>
+      <w:lvlJc w:val="left"/>
+      <w:pPr>
+        <w:tabs>
+          <w:tab w:val="num" w:pos="5040"/>
+        </w:tabs>
+        <w:ind w:left="5040" w:hanging="360"/>
+      </w:pPr>
+    </w:lvl>
+    <w:lvl w:ilvl="7" w:tentative="1">
+      <w:start w:val="1"/>
+      <w:numFmt w:val="decimal"/>
+      <w:lvlText w:val="%8."/>
+      <w:lvlJc w:val="left"/>
+      <w:pPr>
+        <w:tabs>
+          <w:tab w:val="num" w:pos="5760"/>
+        </w:tabs>
+        <w:ind w:left="5760" w:hanging="360"/>
+      </w:pPr>
+    </w:lvl>
+    <w:lvl w:ilvl="8" w:tentative="1">
+      <w:start w:val="1"/>
+      <w:numFmt w:val="decimal"/>
+      <w:lvlText w:val="%9."/>
+      <w:lvlJc w:val="left"/>
+      <w:pPr>
+        <w:tabs>
+          <w:tab w:val="num" w:pos="6480"/>
+        </w:tabs>
+        <w:ind w:left="6480" w:hanging="360"/>
+      </w:pPr>
+    </w:lvl>
+  </w:abstractNum>
+  <w:abstractNum w:abstractNumId="15" w15:restartNumberingAfterBreak="0">
+    <w:nsid w:val="6B04520B"/>
+    <w:multiLevelType w:val="multilevel"/>
+    <w:tmpl w:val="817AB2B4"/>
+    <w:lvl w:ilvl="0">
+      <w:start w:val="1"/>
+      <w:numFmt w:val="decimal"/>
+      <w:lvlText w:val="%1."/>
+      <w:lvlJc w:val="left"/>
+      <w:pPr>
+        <w:tabs>
+          <w:tab w:val="num" w:pos="720"/>
+        </w:tabs>
+        <w:ind w:left="720" w:hanging="360"/>
+      </w:pPr>
+    </w:lvl>
+    <w:lvl w:ilvl="1" w:tentative="1">
+      <w:start w:val="1"/>
+      <w:numFmt w:val="decimal"/>
+      <w:lvlText w:val="%2."/>
+      <w:lvlJc w:val="left"/>
+      <w:pPr>
+        <w:tabs>
+          <w:tab w:val="num" w:pos="1440"/>
+        </w:tabs>
+        <w:ind w:left="1440" w:hanging="360"/>
+      </w:pPr>
+    </w:lvl>
+    <w:lvl w:ilvl="2" w:tentative="1">
+      <w:start w:val="1"/>
+      <w:numFmt w:val="decimal"/>
+      <w:lvlText w:val="%3."/>
+      <w:lvlJc w:val="left"/>
+      <w:pPr>
+        <w:tabs>
+          <w:tab w:val="num" w:pos="2160"/>
+        </w:tabs>
+        <w:ind w:left="2160" w:hanging="360"/>
+      </w:pPr>
+    </w:lvl>
+    <w:lvl w:ilvl="3" w:tentative="1">
+      <w:start w:val="1"/>
+      <w:numFmt w:val="decimal"/>
+      <w:lvlText w:val="%4."/>
+      <w:lvlJc w:val="left"/>
+      <w:pPr>
+        <w:tabs>
+          <w:tab w:val="num" w:pos="2880"/>
+        </w:tabs>
+        <w:ind w:left="2880" w:hanging="360"/>
+      </w:pPr>
+    </w:lvl>
+    <w:lvl w:ilvl="4" w:tentative="1">
+      <w:start w:val="1"/>
+      <w:numFmt w:val="decimal"/>
+      <w:lvlText w:val="%5."/>
+      <w:lvlJc w:val="left"/>
+      <w:pPr>
+        <w:tabs>
+          <w:tab w:val="num" w:pos="3600"/>
+        </w:tabs>
+        <w:ind w:left="3600" w:hanging="360"/>
+      </w:pPr>
+    </w:lvl>
+    <w:lvl w:ilvl="5" w:tentative="1">
+      <w:start w:val="1"/>
+      <w:numFmt w:val="decimal"/>
+      <w:lvlText w:val="%6."/>
+      <w:lvlJc w:val="left"/>
+      <w:pPr>
+        <w:tabs>
+          <w:tab w:val="num" w:pos="4320"/>
+        </w:tabs>
+        <w:ind w:left="4320" w:hanging="360"/>
+      </w:pPr>
+    </w:lvl>
+    <w:lvl w:ilvl="6" w:tentative="1">
+      <w:start w:val="1"/>
+      <w:numFmt w:val="decimal"/>
+      <w:lvlText w:val="%7."/>
+      <w:lvlJc w:val="left"/>
+      <w:pPr>
+        <w:tabs>
+          <w:tab w:val="num" w:pos="5040"/>
+        </w:tabs>
+        <w:ind w:left="5040" w:hanging="360"/>
+      </w:pPr>
+    </w:lvl>
+    <w:lvl w:ilvl="7" w:tentative="1">
+      <w:start w:val="1"/>
+      <w:numFmt w:val="decimal"/>
+      <w:lvlText w:val="%8."/>
+      <w:lvlJc w:val="left"/>
+      <w:pPr>
+        <w:tabs>
+          <w:tab w:val="num" w:pos="5760"/>
+        </w:tabs>
+        <w:ind w:left="5760" w:hanging="360"/>
+      </w:pPr>
+    </w:lvl>
+    <w:lvl w:ilvl="8" w:tentative="1">
+      <w:start w:val="1"/>
+      <w:numFmt w:val="decimal"/>
+      <w:lvlText w:val="%9."/>
+      <w:lvlJc w:val="left"/>
+      <w:pPr>
+        <w:tabs>
+          <w:tab w:val="num" w:pos="6480"/>
+        </w:tabs>
+        <w:ind w:left="6480" w:hanging="360"/>
+      </w:pPr>
+    </w:lvl>
+  </w:abstractNum>
+  <w:abstractNum w:abstractNumId="16" w15:restartNumberingAfterBreak="0">
     <w:nsid w:val="702B0032"/>
     <w:multiLevelType w:val="multilevel"/>
     <w:tmpl w:val="43C8DF56"/>
@@ -3608,7 +6073,233 @@
       </w:rPr>
     </w:lvl>
   </w:abstractNum>
-  <w:abstractNum w:abstractNumId="9" w15:restartNumberingAfterBreak="0">
+  <w:abstractNum w:abstractNumId="17" w15:restartNumberingAfterBreak="0">
+    <w:nsid w:val="75812EFC"/>
+    <w:multiLevelType w:val="multilevel"/>
+    <w:tmpl w:val="6080A896"/>
+    <w:lvl w:ilvl="0">
+      <w:start w:val="1"/>
+      <w:numFmt w:val="decimal"/>
+      <w:lvlText w:val="%1."/>
+      <w:lvlJc w:val="left"/>
+      <w:pPr>
+        <w:tabs>
+          <w:tab w:val="num" w:pos="720"/>
+        </w:tabs>
+        <w:ind w:left="720" w:hanging="360"/>
+      </w:pPr>
+    </w:lvl>
+    <w:lvl w:ilvl="1" w:tentative="1">
+      <w:start w:val="1"/>
+      <w:numFmt w:val="decimal"/>
+      <w:lvlText w:val="%2."/>
+      <w:lvlJc w:val="left"/>
+      <w:pPr>
+        <w:tabs>
+          <w:tab w:val="num" w:pos="1440"/>
+        </w:tabs>
+        <w:ind w:left="1440" w:hanging="360"/>
+      </w:pPr>
+    </w:lvl>
+    <w:lvl w:ilvl="2" w:tentative="1">
+      <w:start w:val="1"/>
+      <w:numFmt w:val="decimal"/>
+      <w:lvlText w:val="%3."/>
+      <w:lvlJc w:val="left"/>
+      <w:pPr>
+        <w:tabs>
+          <w:tab w:val="num" w:pos="2160"/>
+        </w:tabs>
+        <w:ind w:left="2160" w:hanging="360"/>
+      </w:pPr>
+    </w:lvl>
+    <w:lvl w:ilvl="3" w:tentative="1">
+      <w:start w:val="1"/>
+      <w:numFmt w:val="decimal"/>
+      <w:lvlText w:val="%4."/>
+      <w:lvlJc w:val="left"/>
+      <w:pPr>
+        <w:tabs>
+          <w:tab w:val="num" w:pos="2880"/>
+        </w:tabs>
+        <w:ind w:left="2880" w:hanging="360"/>
+      </w:pPr>
+    </w:lvl>
+    <w:lvl w:ilvl="4" w:tentative="1">
+      <w:start w:val="1"/>
+      <w:numFmt w:val="decimal"/>
+      <w:lvlText w:val="%5."/>
+      <w:lvlJc w:val="left"/>
+      <w:pPr>
+        <w:tabs>
+          <w:tab w:val="num" w:pos="3600"/>
+        </w:tabs>
+        <w:ind w:left="3600" w:hanging="360"/>
+      </w:pPr>
+    </w:lvl>
+    <w:lvl w:ilvl="5" w:tentative="1">
+      <w:start w:val="1"/>
+      <w:numFmt w:val="decimal"/>
+      <w:lvlText w:val="%6."/>
+      <w:lvlJc w:val="left"/>
+      <w:pPr>
+        <w:tabs>
+          <w:tab w:val="num" w:pos="4320"/>
+        </w:tabs>
+        <w:ind w:left="4320" w:hanging="360"/>
+      </w:pPr>
+    </w:lvl>
+    <w:lvl w:ilvl="6" w:tentative="1">
+      <w:start w:val="1"/>
+      <w:numFmt w:val="decimal"/>
+      <w:lvlText w:val="%7."/>
+      <w:lvlJc w:val="left"/>
+      <w:pPr>
+        <w:tabs>
+          <w:tab w:val="num" w:pos="5040"/>
+        </w:tabs>
+        <w:ind w:left="5040" w:hanging="360"/>
+      </w:pPr>
+    </w:lvl>
+    <w:lvl w:ilvl="7" w:tentative="1">
+      <w:start w:val="1"/>
+      <w:numFmt w:val="decimal"/>
+      <w:lvlText w:val="%8."/>
+      <w:lvlJc w:val="left"/>
+      <w:pPr>
+        <w:tabs>
+          <w:tab w:val="num" w:pos="5760"/>
+        </w:tabs>
+        <w:ind w:left="5760" w:hanging="360"/>
+      </w:pPr>
+    </w:lvl>
+    <w:lvl w:ilvl="8" w:tentative="1">
+      <w:start w:val="1"/>
+      <w:numFmt w:val="decimal"/>
+      <w:lvlText w:val="%9."/>
+      <w:lvlJc w:val="left"/>
+      <w:pPr>
+        <w:tabs>
+          <w:tab w:val="num" w:pos="6480"/>
+        </w:tabs>
+        <w:ind w:left="6480" w:hanging="360"/>
+      </w:pPr>
+    </w:lvl>
+  </w:abstractNum>
+  <w:abstractNum w:abstractNumId="18" w15:restartNumberingAfterBreak="0">
+    <w:nsid w:val="75830397"/>
+    <w:multiLevelType w:val="multilevel"/>
+    <w:tmpl w:val="D696C458"/>
+    <w:lvl w:ilvl="0">
+      <w:start w:val="1"/>
+      <w:numFmt w:val="decimal"/>
+      <w:lvlText w:val="%1."/>
+      <w:lvlJc w:val="left"/>
+      <w:pPr>
+        <w:tabs>
+          <w:tab w:val="num" w:pos="720"/>
+        </w:tabs>
+        <w:ind w:left="720" w:hanging="360"/>
+      </w:pPr>
+    </w:lvl>
+    <w:lvl w:ilvl="1" w:tentative="1">
+      <w:start w:val="1"/>
+      <w:numFmt w:val="decimal"/>
+      <w:lvlText w:val="%2."/>
+      <w:lvlJc w:val="left"/>
+      <w:pPr>
+        <w:tabs>
+          <w:tab w:val="num" w:pos="1440"/>
+        </w:tabs>
+        <w:ind w:left="1440" w:hanging="360"/>
+      </w:pPr>
+    </w:lvl>
+    <w:lvl w:ilvl="2" w:tentative="1">
+      <w:start w:val="1"/>
+      <w:numFmt w:val="decimal"/>
+      <w:lvlText w:val="%3."/>
+      <w:lvlJc w:val="left"/>
+      <w:pPr>
+        <w:tabs>
+          <w:tab w:val="num" w:pos="2160"/>
+        </w:tabs>
+        <w:ind w:left="2160" w:hanging="360"/>
+      </w:pPr>
+    </w:lvl>
+    <w:lvl w:ilvl="3" w:tentative="1">
+      <w:start w:val="1"/>
+      <w:numFmt w:val="decimal"/>
+      <w:lvlText w:val="%4."/>
+      <w:lvlJc w:val="left"/>
+      <w:pPr>
+        <w:tabs>
+          <w:tab w:val="num" w:pos="2880"/>
+        </w:tabs>
+        <w:ind w:left="2880" w:hanging="360"/>
+      </w:pPr>
+    </w:lvl>
+    <w:lvl w:ilvl="4" w:tentative="1">
+      <w:start w:val="1"/>
+      <w:numFmt w:val="decimal"/>
+      <w:lvlText w:val="%5."/>
+      <w:lvlJc w:val="left"/>
+      <w:pPr>
+        <w:tabs>
+          <w:tab w:val="num" w:pos="3600"/>
+        </w:tabs>
+        <w:ind w:left="3600" w:hanging="360"/>
+      </w:pPr>
+    </w:lvl>
+    <w:lvl w:ilvl="5" w:tentative="1">
+      <w:start w:val="1"/>
+      <w:numFmt w:val="decimal"/>
+      <w:lvlText w:val="%6."/>
+      <w:lvlJc w:val="left"/>
+      <w:pPr>
+        <w:tabs>
+          <w:tab w:val="num" w:pos="4320"/>
+        </w:tabs>
+        <w:ind w:left="4320" w:hanging="360"/>
+      </w:pPr>
+    </w:lvl>
+    <w:lvl w:ilvl="6" w:tentative="1">
+      <w:start w:val="1"/>
+      <w:numFmt w:val="decimal"/>
+      <w:lvlText w:val="%7."/>
+      <w:lvlJc w:val="left"/>
+      <w:pPr>
+        <w:tabs>
+          <w:tab w:val="num" w:pos="5040"/>
+        </w:tabs>
+        <w:ind w:left="5040" w:hanging="360"/>
+      </w:pPr>
+    </w:lvl>
+    <w:lvl w:ilvl="7" w:tentative="1">
+      <w:start w:val="1"/>
+      <w:numFmt w:val="decimal"/>
+      <w:lvlText w:val="%8."/>
+      <w:lvlJc w:val="left"/>
+      <w:pPr>
+        <w:tabs>
+          <w:tab w:val="num" w:pos="5760"/>
+        </w:tabs>
+        <w:ind w:left="5760" w:hanging="360"/>
+      </w:pPr>
+    </w:lvl>
+    <w:lvl w:ilvl="8" w:tentative="1">
+      <w:start w:val="1"/>
+      <w:numFmt w:val="decimal"/>
+      <w:lvlText w:val="%9."/>
+      <w:lvlJc w:val="left"/>
+      <w:pPr>
+        <w:tabs>
+          <w:tab w:val="num" w:pos="6480"/>
+        </w:tabs>
+        <w:ind w:left="6480" w:hanging="360"/>
+      </w:pPr>
+    </w:lvl>
+  </w:abstractNum>
+  <w:abstractNum w:abstractNumId="19" w15:restartNumberingAfterBreak="0">
     <w:nsid w:val="779F610A"/>
     <w:multiLevelType w:val="multilevel"/>
     <w:tmpl w:val="2C5C12EA"/>
@@ -3757,34 +6448,180 @@
       </w:rPr>
     </w:lvl>
   </w:abstractNum>
+  <w:abstractNum w:abstractNumId="20" w15:restartNumberingAfterBreak="0">
+    <w:nsid w:val="795C1170"/>
+    <w:multiLevelType w:val="hybridMultilevel"/>
+    <w:tmpl w:val="343E911A"/>
+    <w:lvl w:ilvl="0" w:tplc="A0C4F87C">
+      <w:start w:val="3"/>
+      <w:numFmt w:val="bullet"/>
+      <w:lvlText w:val="-"/>
+      <w:lvlJc w:val="left"/>
+      <w:pPr>
+        <w:ind w:left="720" w:hanging="360"/>
+      </w:pPr>
+      <w:rPr>
+        <w:rFonts w:ascii="Aptos" w:eastAsiaTheme="minorHAnsi" w:hAnsi="Aptos" w:cstheme="minorBidi" w:hint="default"/>
+      </w:rPr>
+    </w:lvl>
+    <w:lvl w:ilvl="1" w:tplc="04090003" w:tentative="1">
+      <w:start w:val="1"/>
+      <w:numFmt w:val="bullet"/>
+      <w:lvlText w:val="o"/>
+      <w:lvlJc w:val="left"/>
+      <w:pPr>
+        <w:ind w:left="1440" w:hanging="360"/>
+      </w:pPr>
+      <w:rPr>
+        <w:rFonts w:ascii="Courier New" w:hAnsi="Courier New" w:cs="Courier New" w:hint="default"/>
+      </w:rPr>
+    </w:lvl>
+    <w:lvl w:ilvl="2" w:tplc="04090005" w:tentative="1">
+      <w:start w:val="1"/>
+      <w:numFmt w:val="bullet"/>
+      <w:lvlText w:val=""/>
+      <w:lvlJc w:val="left"/>
+      <w:pPr>
+        <w:ind w:left="2160" w:hanging="360"/>
+      </w:pPr>
+      <w:rPr>
+        <w:rFonts w:ascii="Wingdings" w:hAnsi="Wingdings" w:hint="default"/>
+      </w:rPr>
+    </w:lvl>
+    <w:lvl w:ilvl="3" w:tplc="04090001" w:tentative="1">
+      <w:start w:val="1"/>
+      <w:numFmt w:val="bullet"/>
+      <w:lvlText w:val=""/>
+      <w:lvlJc w:val="left"/>
+      <w:pPr>
+        <w:ind w:left="2880" w:hanging="360"/>
+      </w:pPr>
+      <w:rPr>
+        <w:rFonts w:ascii="Symbol" w:hAnsi="Symbol" w:hint="default"/>
+      </w:rPr>
+    </w:lvl>
+    <w:lvl w:ilvl="4" w:tplc="04090003" w:tentative="1">
+      <w:start w:val="1"/>
+      <w:numFmt w:val="bullet"/>
+      <w:lvlText w:val="o"/>
+      <w:lvlJc w:val="left"/>
+      <w:pPr>
+        <w:ind w:left="3600" w:hanging="360"/>
+      </w:pPr>
+      <w:rPr>
+        <w:rFonts w:ascii="Courier New" w:hAnsi="Courier New" w:cs="Courier New" w:hint="default"/>
+      </w:rPr>
+    </w:lvl>
+    <w:lvl w:ilvl="5" w:tplc="04090005" w:tentative="1">
+      <w:start w:val="1"/>
+      <w:numFmt w:val="bullet"/>
+      <w:lvlText w:val=""/>
+      <w:lvlJc w:val="left"/>
+      <w:pPr>
+        <w:ind w:left="4320" w:hanging="360"/>
+      </w:pPr>
+      <w:rPr>
+        <w:rFonts w:ascii="Wingdings" w:hAnsi="Wingdings" w:hint="default"/>
+      </w:rPr>
+    </w:lvl>
+    <w:lvl w:ilvl="6" w:tplc="04090001" w:tentative="1">
+      <w:start w:val="1"/>
+      <w:numFmt w:val="bullet"/>
+      <w:lvlText w:val=""/>
+      <w:lvlJc w:val="left"/>
+      <w:pPr>
+        <w:ind w:left="5040" w:hanging="360"/>
+      </w:pPr>
+      <w:rPr>
+        <w:rFonts w:ascii="Symbol" w:hAnsi="Symbol" w:hint="default"/>
+      </w:rPr>
+    </w:lvl>
+    <w:lvl w:ilvl="7" w:tplc="04090003" w:tentative="1">
+      <w:start w:val="1"/>
+      <w:numFmt w:val="bullet"/>
+      <w:lvlText w:val="o"/>
+      <w:lvlJc w:val="left"/>
+      <w:pPr>
+        <w:ind w:left="5760" w:hanging="360"/>
+      </w:pPr>
+      <w:rPr>
+        <w:rFonts w:ascii="Courier New" w:hAnsi="Courier New" w:cs="Courier New" w:hint="default"/>
+      </w:rPr>
+    </w:lvl>
+    <w:lvl w:ilvl="8" w:tplc="04090005" w:tentative="1">
+      <w:start w:val="1"/>
+      <w:numFmt w:val="bullet"/>
+      <w:lvlText w:val=""/>
+      <w:lvlJc w:val="left"/>
+      <w:pPr>
+        <w:ind w:left="6480" w:hanging="360"/>
+      </w:pPr>
+      <w:rPr>
+        <w:rFonts w:ascii="Wingdings" w:hAnsi="Wingdings" w:hint="default"/>
+      </w:rPr>
+    </w:lvl>
+  </w:abstractNum>
   <w:num w:numId="1" w16cid:durableId="407272106">
+    <w:abstractNumId w:val="7"/>
+  </w:num>
+  <w:num w:numId="2" w16cid:durableId="989093283">
+    <w:abstractNumId w:val="6"/>
+  </w:num>
+  <w:num w:numId="3" w16cid:durableId="982582699">
+    <w:abstractNumId w:val="2"/>
+  </w:num>
+  <w:num w:numId="4" w16cid:durableId="1180973172">
+    <w:abstractNumId w:val="9"/>
+  </w:num>
+  <w:num w:numId="5" w16cid:durableId="985625549">
+    <w:abstractNumId w:val="16"/>
+  </w:num>
+  <w:num w:numId="6" w16cid:durableId="949701660">
+    <w:abstractNumId w:val="12"/>
+  </w:num>
+  <w:num w:numId="7" w16cid:durableId="474372465">
     <w:abstractNumId w:val="4"/>
   </w:num>
-  <w:num w:numId="2" w16cid:durableId="989093283">
+  <w:num w:numId="8" w16cid:durableId="2003506719">
+    <w:abstractNumId w:val="19"/>
+  </w:num>
+  <w:num w:numId="9" w16cid:durableId="1696229580">
+    <w:abstractNumId w:val="10"/>
+  </w:num>
+  <w:num w:numId="10" w16cid:durableId="850752826">
     <w:abstractNumId w:val="3"/>
   </w:num>
-  <w:num w:numId="3" w16cid:durableId="982582699">
+  <w:num w:numId="11" w16cid:durableId="105003105">
     <w:abstractNumId w:val="0"/>
   </w:num>
-  <w:num w:numId="4" w16cid:durableId="1180973172">
+  <w:num w:numId="12" w16cid:durableId="862866745">
+    <w:abstractNumId w:val="20"/>
+  </w:num>
+  <w:num w:numId="13" w16cid:durableId="1804106686">
+    <w:abstractNumId w:val="18"/>
+  </w:num>
+  <w:num w:numId="14" w16cid:durableId="393819701">
+    <w:abstractNumId w:val="17"/>
+  </w:num>
+  <w:num w:numId="15" w16cid:durableId="1903175016">
+    <w:abstractNumId w:val="14"/>
+  </w:num>
+  <w:num w:numId="16" w16cid:durableId="1139684197">
+    <w:abstractNumId w:val="11"/>
+  </w:num>
+  <w:num w:numId="17" w16cid:durableId="328019779">
+    <w:abstractNumId w:val="13"/>
+  </w:num>
+  <w:num w:numId="18" w16cid:durableId="219949856">
+    <w:abstractNumId w:val="15"/>
+  </w:num>
+  <w:num w:numId="19" w16cid:durableId="433325893">
+    <w:abstractNumId w:val="8"/>
+  </w:num>
+  <w:num w:numId="20" w16cid:durableId="1571690090">
     <w:abstractNumId w:val="5"/>
   </w:num>
-  <w:num w:numId="5" w16cid:durableId="985625549">
-    <w:abstractNumId w:val="8"/>
-  </w:num>
-  <w:num w:numId="6" w16cid:durableId="949701660">
-    <w:abstractNumId w:val="7"/>
-  </w:num>
-  <w:num w:numId="7" w16cid:durableId="474372465">
-    <w:abstractNumId w:val="2"/>
-  </w:num>
-  <w:num w:numId="8" w16cid:durableId="2003506719">
-    <w:abstractNumId w:val="9"/>
-  </w:num>
-  <w:num w:numId="9" w16cid:durableId="1696229580">
-    <w:abstractNumId w:val="6"/>
-  </w:num>
-  <w:num w:numId="10" w16cid:durableId="850752826">
+  <w:num w:numId="21" w16cid:durableId="885919969">
     <w:abstractNumId w:val="1"/>
   </w:num>
 </w:numbering>
@@ -4186,6 +7023,7 @@
   <w:style w:type="paragraph" w:default="1" w:styleId="Normal">
     <w:name w:val="Normal"/>
     <w:qFormat/>
+    <w:rsid w:val="00DA1094"/>
   </w:style>
   <w:style w:type="paragraph" w:styleId="Heading1">
     <w:name w:val="heading 1"/>

</xml_diff>

<commit_message>
branch 2 for 04_04merge
</commit_message>
<xml_diff>
--- a/docs/NJ_Kerala_Charity_Homepage-MCEFEE_Requirements.docx
+++ b/docs/NJ_Kerala_Charity_Homepage-MCEFEE_Requirements.docx
@@ -2331,8 +2331,1585 @@
       </w:r>
     </w:p>
     <w:p>
-      <w:r>
-        <w:t>https://www.youtube.com/watch?v=-l83oqcaTHg</w:t>
+      <w:hyperlink r:id="rId11" w:history="1">
+        <w:r>
+          <w:rPr>
+            <w:rStyle w:val="Hyperlink"/>
+          </w:rPr>
+          <w:t>https://www.youtube.com/watch?v=-l83oqcaTHg</w:t>
+        </w:r>
+      </w:hyperlink>
+    </w:p>
+    <w:p/>
+    <w:p>
+      <w:r>
+        <w:t>bucket policy</w:t>
+      </w:r>
+    </w:p>
+    <w:p/>
+    <w:p>
+      <w:r>
+        <w:t>{</w:t>
+      </w:r>
+    </w:p>
+    <w:p>
+      <w:r>
+        <w:t xml:space="preserve">    "Version": "2012-10-17",</w:t>
+      </w:r>
+    </w:p>
+    <w:p>
+      <w:r>
+        <w:t xml:space="preserve">    "Statement": [</w:t>
+      </w:r>
+    </w:p>
+    <w:p>
+      <w:r>
+        <w:t xml:space="preserve">        {</w:t>
+      </w:r>
+    </w:p>
+    <w:p>
+      <w:r>
+        <w:t xml:space="preserve">            "Sid": "</w:t>
+      </w:r>
+      <w:proofErr w:type="spellStart"/>
+      <w:r>
+        <w:t>PublicReadForGetBucketObjects</w:t>
+      </w:r>
+      <w:proofErr w:type="spellEnd"/>
+      <w:r>
+        <w:t>",</w:t>
+      </w:r>
+    </w:p>
+    <w:p>
+      <w:r>
+        <w:t xml:space="preserve">            "Effect": "Allow",</w:t>
+      </w:r>
+    </w:p>
+    <w:p>
+      <w:r>
+        <w:t xml:space="preserve">            "Principal": "*",</w:t>
+      </w:r>
+    </w:p>
+    <w:p>
+      <w:r>
+        <w:t xml:space="preserve">            "Action": "s</w:t>
+      </w:r>
+      <w:proofErr w:type="gramStart"/>
+      <w:r>
+        <w:t>3:GetObject</w:t>
+      </w:r>
+      <w:proofErr w:type="gramEnd"/>
+      <w:r>
+        <w:t>",</w:t>
+      </w:r>
+    </w:p>
+    <w:p>
+      <w:r>
+        <w:t xml:space="preserve">            "Resource": "</w:t>
+      </w:r>
+      <w:proofErr w:type="gramStart"/>
+      <w:r>
+        <w:t>arn:aws</w:t>
+      </w:r>
+      <w:proofErr w:type="gramEnd"/>
+      <w:r>
+        <w:t>:s3:::mcefee-nj-web-site/NJ-Malayalees-MCEEFEE-Charity-Site/*"</w:t>
+      </w:r>
+    </w:p>
+    <w:p>
+      <w:r>
+        <w:t xml:space="preserve">        }</w:t>
+      </w:r>
+    </w:p>
+    <w:p>
+      <w:r>
+        <w:t xml:space="preserve">    ]</w:t>
+      </w:r>
+    </w:p>
+    <w:p>
+      <w:r>
+        <w:t>}</w:t>
+      </w:r>
+    </w:p>
+    <w:p/>
+    <w:p>
+      <w:r>
+        <w:t xml:space="preserve">Transfer </w:t>
+      </w:r>
+      <w:proofErr w:type="gramStart"/>
+      <w:r>
+        <w:t>Domain :</w:t>
+      </w:r>
+      <w:proofErr w:type="gramEnd"/>
+    </w:p>
+    <w:p/>
+    <w:p>
+      <w:r>
+        <w:t>To transfer a domain from GoDaddy to AWS and set it up with your S3 static website with HTTPS, here are the steps you'll need to follow:</w:t>
+      </w:r>
+    </w:p>
+    <w:p>
+      <w:pPr>
+        <w:rPr>
+          <w:b/>
+          <w:bCs/>
+        </w:rPr>
+      </w:pPr>
+      <w:r>
+        <w:rPr>
+          <w:b/>
+          <w:bCs/>
+        </w:rPr>
+        <w:t>Step 1: Prepare for the domain transfer</w:t>
+      </w:r>
+    </w:p>
+    <w:p>
+      <w:pPr>
+        <w:numPr>
+          <w:ilvl w:val="0"/>
+          <w:numId w:val="13"/>
+        </w:numPr>
+      </w:pPr>
+      <w:r>
+        <w:t>Unlock the domain at GoDaddy</w:t>
+      </w:r>
+    </w:p>
+    <w:p>
+      <w:pPr>
+        <w:numPr>
+          <w:ilvl w:val="0"/>
+          <w:numId w:val="13"/>
+        </w:numPr>
+      </w:pPr>
+      <w:r>
+        <w:t>Disable privacy protection (if enabled)</w:t>
+      </w:r>
+    </w:p>
+    <w:p>
+      <w:pPr>
+        <w:numPr>
+          <w:ilvl w:val="0"/>
+          <w:numId w:val="13"/>
+        </w:numPr>
+      </w:pPr>
+      <w:r>
+        <w:t xml:space="preserve">Verify your contact information is </w:t>
+      </w:r>
+      <w:proofErr w:type="gramStart"/>
+      <w:r>
+        <w:t>up-to-date</w:t>
+      </w:r>
+      <w:proofErr w:type="gramEnd"/>
+    </w:p>
+    <w:p>
+      <w:pPr>
+        <w:numPr>
+          <w:ilvl w:val="0"/>
+          <w:numId w:val="13"/>
+        </w:numPr>
+      </w:pPr>
+      <w:r>
+        <w:t>Obtain the authorization/EPP code from GoDaddy</w:t>
+      </w:r>
+    </w:p>
+    <w:p>
+      <w:pPr>
+        <w:rPr>
+          <w:b/>
+          <w:bCs/>
+        </w:rPr>
+      </w:pPr>
+      <w:r>
+        <w:rPr>
+          <w:b/>
+          <w:bCs/>
+        </w:rPr>
+        <w:t>Step 2: Set up S3 bucket for static website hosting</w:t>
+      </w:r>
+    </w:p>
+    <w:p>
+      <w:pPr>
+        <w:numPr>
+          <w:ilvl w:val="0"/>
+          <w:numId w:val="14"/>
+        </w:numPr>
+      </w:pPr>
+      <w:r>
+        <w:t xml:space="preserve">Ensure your S3 bucket is properly configured: </w:t>
+      </w:r>
+    </w:p>
+    <w:p>
+      <w:r>
+        <w:t>Copy</w:t>
+      </w:r>
+    </w:p>
+    <w:p>
+      <w:proofErr w:type="spellStart"/>
+      <w:r>
+        <w:t>aws</w:t>
+      </w:r>
+      <w:proofErr w:type="spellEnd"/>
+      <w:r>
+        <w:t xml:space="preserve"> s3 website s3://mcefee-nj-web-site --index-document index.html --error-document error.html</w:t>
+      </w:r>
+    </w:p>
+    <w:p>
+      <w:pPr>
+        <w:numPr>
+          <w:ilvl w:val="0"/>
+          <w:numId w:val="14"/>
+        </w:numPr>
+      </w:pPr>
+      <w:proofErr w:type="gramStart"/>
+      <w:r>
+        <w:t>Verify</w:t>
+      </w:r>
+      <w:proofErr w:type="gramEnd"/>
+      <w:r>
+        <w:t xml:space="preserve"> your bucket policy allows public access if needed</w:t>
+      </w:r>
+    </w:p>
+    <w:p>
+      <w:pPr>
+        <w:rPr>
+          <w:b/>
+          <w:bCs/>
+        </w:rPr>
+      </w:pPr>
+      <w:r>
+        <w:rPr>
+          <w:b/>
+          <w:bCs/>
+        </w:rPr>
+        <w:t>Step 3: Register the domain in AWS Route 53</w:t>
+      </w:r>
+    </w:p>
+    <w:p>
+      <w:pPr>
+        <w:numPr>
+          <w:ilvl w:val="0"/>
+          <w:numId w:val="15"/>
+        </w:numPr>
+      </w:pPr>
+      <w:r>
+        <w:lastRenderedPageBreak/>
+        <w:t>Go to Route 53 in AWS Console</w:t>
+      </w:r>
+    </w:p>
+    <w:p>
+      <w:pPr>
+        <w:numPr>
+          <w:ilvl w:val="0"/>
+          <w:numId w:val="15"/>
+        </w:numPr>
+      </w:pPr>
+      <w:r>
+        <w:t>Select "Registered Domains" and click "Transfer Domain"</w:t>
+      </w:r>
+    </w:p>
+    <w:p>
+      <w:pPr>
+        <w:numPr>
+          <w:ilvl w:val="0"/>
+          <w:numId w:val="15"/>
+        </w:numPr>
+      </w:pPr>
+      <w:r>
+        <w:t>Enter your domain name and follow the transfer wizard</w:t>
+      </w:r>
+    </w:p>
+    <w:p>
+      <w:pPr>
+        <w:numPr>
+          <w:ilvl w:val="0"/>
+          <w:numId w:val="15"/>
+        </w:numPr>
+      </w:pPr>
+      <w:r>
+        <w:t>Input the authorization code from GoDaddy</w:t>
+      </w:r>
+    </w:p>
+    <w:p>
+      <w:pPr>
+        <w:numPr>
+          <w:ilvl w:val="0"/>
+          <w:numId w:val="15"/>
+        </w:numPr>
+      </w:pPr>
+      <w:r>
+        <w:t>Complete the registration process and payment</w:t>
+      </w:r>
+    </w:p>
+    <w:p>
+      <w:pPr>
+        <w:rPr>
+          <w:b/>
+          <w:bCs/>
+        </w:rPr>
+      </w:pPr>
+      <w:r>
+        <w:rPr>
+          <w:b/>
+          <w:bCs/>
+        </w:rPr>
+        <w:t>Step 4: Set up Amazon CloudFront for HTTPS</w:t>
+      </w:r>
+    </w:p>
+    <w:p>
+      <w:pPr>
+        <w:numPr>
+          <w:ilvl w:val="0"/>
+          <w:numId w:val="16"/>
+        </w:numPr>
+      </w:pPr>
+      <w:r>
+        <w:t xml:space="preserve">Create a new CloudFront distribution: </w:t>
+      </w:r>
+    </w:p>
+    <w:p>
+      <w:pPr>
+        <w:numPr>
+          <w:ilvl w:val="1"/>
+          <w:numId w:val="16"/>
+        </w:numPr>
+      </w:pPr>
+      <w:r>
+        <w:t>Origin Domain: mcefee-nj-web-site.s3.us-east-2.amazonaws.com</w:t>
+      </w:r>
+    </w:p>
+    <w:p>
+      <w:pPr>
+        <w:numPr>
+          <w:ilvl w:val="1"/>
+          <w:numId w:val="16"/>
+        </w:numPr>
+      </w:pPr>
+      <w:r>
+        <w:t>Origin Path: /NJ-Malayalees-MCEEFEE-Charity-Site</w:t>
+      </w:r>
+    </w:p>
+    <w:p>
+      <w:pPr>
+        <w:numPr>
+          <w:ilvl w:val="1"/>
+          <w:numId w:val="16"/>
+        </w:numPr>
+      </w:pPr>
+      <w:r>
+        <w:t>Viewer Protocol Policy: Redirect HTTP to HTTPS</w:t>
+      </w:r>
+    </w:p>
+    <w:p>
+      <w:pPr>
+        <w:numPr>
+          <w:ilvl w:val="1"/>
+          <w:numId w:val="16"/>
+        </w:numPr>
+      </w:pPr>
+      <w:r>
+        <w:t>Default Root Object: index.html</w:t>
+      </w:r>
+    </w:p>
+    <w:p>
+      <w:pPr>
+        <w:numPr>
+          <w:ilvl w:val="0"/>
+          <w:numId w:val="16"/>
+        </w:numPr>
+      </w:pPr>
+      <w:r>
+        <w:t>Wait for the CloudFront distribution to deploy (it can take 15-30 minutes)</w:t>
+      </w:r>
+    </w:p>
+    <w:p>
+      <w:pPr>
+        <w:rPr>
+          <w:b/>
+          <w:bCs/>
+        </w:rPr>
+      </w:pPr>
+      <w:r>
+        <w:rPr>
+          <w:b/>
+          <w:bCs/>
+        </w:rPr>
+        <w:t>Step 5: Set up SSL certificate in AWS Certificate Manager (ACM)</w:t>
+      </w:r>
+    </w:p>
+    <w:p>
+      <w:pPr>
+        <w:numPr>
+          <w:ilvl w:val="0"/>
+          <w:numId w:val="17"/>
+        </w:numPr>
+      </w:pPr>
+      <w:r>
+        <w:t>Go to AWS Certificate Manager</w:t>
+      </w:r>
+    </w:p>
+    <w:p>
+      <w:pPr>
+        <w:numPr>
+          <w:ilvl w:val="0"/>
+          <w:numId w:val="17"/>
+        </w:numPr>
+      </w:pPr>
+      <w:r>
+        <w:t xml:space="preserve">Request a public certificate for your domain (e.g., yourdomain.com and </w:t>
+      </w:r>
+      <w:hyperlink r:id="rId12" w:history="1">
+        <w:r>
+          <w:rPr>
+            <w:rStyle w:val="Hyperlink"/>
+          </w:rPr>
+          <w:t>www.yourdomain.com</w:t>
+        </w:r>
+      </w:hyperlink>
+      <w:r>
+        <w:t>)</w:t>
+      </w:r>
+    </w:p>
+    <w:p>
+      <w:pPr>
+        <w:numPr>
+          <w:ilvl w:val="0"/>
+          <w:numId w:val="17"/>
+        </w:numPr>
+      </w:pPr>
+      <w:r>
+        <w:t>Use DNS validation (recommended)</w:t>
+      </w:r>
+    </w:p>
+    <w:p>
+      <w:pPr>
+        <w:numPr>
+          <w:ilvl w:val="0"/>
+          <w:numId w:val="17"/>
+        </w:numPr>
+      </w:pPr>
+      <w:r>
+        <w:t>Create the validation CNAME records in Route 53</w:t>
+      </w:r>
+    </w:p>
+    <w:p>
+      <w:pPr>
+        <w:numPr>
+          <w:ilvl w:val="0"/>
+          <w:numId w:val="17"/>
+        </w:numPr>
+      </w:pPr>
+      <w:proofErr w:type="gramStart"/>
+      <w:r>
+        <w:t>Wait</w:t>
+      </w:r>
+      <w:proofErr w:type="gramEnd"/>
+      <w:r>
+        <w:t xml:space="preserve"> for the certificate to be issued</w:t>
+      </w:r>
+    </w:p>
+    <w:p>
+      <w:pPr>
+        <w:rPr>
+          <w:b/>
+          <w:bCs/>
+        </w:rPr>
+      </w:pPr>
+      <w:r>
+        <w:rPr>
+          <w:b/>
+          <w:bCs/>
+        </w:rPr>
+        <w:t>Step 6: Update CloudFront with the certificate</w:t>
+      </w:r>
+    </w:p>
+    <w:p>
+      <w:pPr>
+        <w:numPr>
+          <w:ilvl w:val="0"/>
+          <w:numId w:val="18"/>
+        </w:numPr>
+      </w:pPr>
+      <w:r>
+        <w:t>Edit your CloudFront distribution</w:t>
+      </w:r>
+    </w:p>
+    <w:p>
+      <w:pPr>
+        <w:numPr>
+          <w:ilvl w:val="0"/>
+          <w:numId w:val="18"/>
+        </w:numPr>
+      </w:pPr>
+      <w:r>
+        <w:t>Under "General" tab, click "Edit"</w:t>
+      </w:r>
+    </w:p>
+    <w:p>
+      <w:pPr>
+        <w:numPr>
+          <w:ilvl w:val="0"/>
+          <w:numId w:val="18"/>
+        </w:numPr>
+      </w:pPr>
+      <w:r>
+        <w:t>Set "Custom SSL Certificate" to your newly created certificate</w:t>
+      </w:r>
+    </w:p>
+    <w:p>
+      <w:pPr>
+        <w:numPr>
+          <w:ilvl w:val="0"/>
+          <w:numId w:val="18"/>
+        </w:numPr>
+      </w:pPr>
+      <w:r>
+        <w:t>Save changes</w:t>
+      </w:r>
+    </w:p>
+    <w:p>
+      <w:pPr>
+        <w:rPr>
+          <w:b/>
+          <w:bCs/>
+        </w:rPr>
+      </w:pPr>
+      <w:r>
+        <w:rPr>
+          <w:b/>
+          <w:bCs/>
+        </w:rPr>
+        <w:t>Step 7: Configure DNS in Route 53</w:t>
+      </w:r>
+    </w:p>
+    <w:p>
+      <w:pPr>
+        <w:numPr>
+          <w:ilvl w:val="0"/>
+          <w:numId w:val="19"/>
+        </w:numPr>
+      </w:pPr>
+      <w:r>
+        <w:t>Create a hosted zone for your domain if not automatically created</w:t>
+      </w:r>
+    </w:p>
+    <w:p>
+      <w:pPr>
+        <w:numPr>
+          <w:ilvl w:val="0"/>
+          <w:numId w:val="19"/>
+        </w:numPr>
+      </w:pPr>
+      <w:r>
+        <w:t xml:space="preserve">Create two record sets: </w:t>
+      </w:r>
+    </w:p>
+    <w:p>
+      <w:pPr>
+        <w:numPr>
+          <w:ilvl w:val="1"/>
+          <w:numId w:val="19"/>
+        </w:numPr>
+      </w:pPr>
+      <w:r>
+        <w:t>Record type: A</w:t>
+      </w:r>
+    </w:p>
+    <w:p>
+      <w:pPr>
+        <w:numPr>
+          <w:ilvl w:val="1"/>
+          <w:numId w:val="19"/>
+        </w:numPr>
+      </w:pPr>
+      <w:proofErr w:type="gramStart"/>
+      <w:r>
+        <w:t>Name: @</w:t>
+      </w:r>
+      <w:proofErr w:type="gramEnd"/>
+      <w:r>
+        <w:t xml:space="preserve"> (apex domain)</w:t>
+      </w:r>
+    </w:p>
+    <w:p>
+      <w:pPr>
+        <w:numPr>
+          <w:ilvl w:val="1"/>
+          <w:numId w:val="19"/>
+        </w:numPr>
+      </w:pPr>
+      <w:r>
+        <w:t>Alias: Yes</w:t>
+      </w:r>
+    </w:p>
+    <w:p>
+      <w:pPr>
+        <w:numPr>
+          <w:ilvl w:val="1"/>
+          <w:numId w:val="19"/>
+        </w:numPr>
+      </w:pPr>
+      <w:r>
+        <w:t>Alias Target: Your CloudFront distribution</w:t>
+      </w:r>
+    </w:p>
+    <w:p>
+      <w:r>
+        <w:t xml:space="preserve">And: </w:t>
+      </w:r>
+    </w:p>
+    <w:p>
+      <w:pPr>
+        <w:numPr>
+          <w:ilvl w:val="1"/>
+          <w:numId w:val="19"/>
+        </w:numPr>
+      </w:pPr>
+      <w:r>
+        <w:t>Record type: A</w:t>
+      </w:r>
+    </w:p>
+    <w:p>
+      <w:pPr>
+        <w:numPr>
+          <w:ilvl w:val="1"/>
+          <w:numId w:val="19"/>
+        </w:numPr>
+      </w:pPr>
+      <w:r>
+        <w:t>Name: www</w:t>
+      </w:r>
+    </w:p>
+    <w:p>
+      <w:pPr>
+        <w:numPr>
+          <w:ilvl w:val="1"/>
+          <w:numId w:val="19"/>
+        </w:numPr>
+      </w:pPr>
+      <w:r>
+        <w:t>Alias: Yes</w:t>
+      </w:r>
+    </w:p>
+    <w:p>
+      <w:pPr>
+        <w:numPr>
+          <w:ilvl w:val="1"/>
+          <w:numId w:val="19"/>
+        </w:numPr>
+      </w:pPr>
+      <w:r>
+        <w:t>Alias Target: Your CloudFront distribution</w:t>
+      </w:r>
+    </w:p>
+    <w:p>
+      <w:pPr>
+        <w:rPr>
+          <w:b/>
+          <w:bCs/>
+        </w:rPr>
+      </w:pPr>
+      <w:r>
+        <w:rPr>
+          <w:b/>
+          <w:bCs/>
+        </w:rPr>
+        <w:t>Step 8: Verify the transfer and DNS propagation</w:t>
+      </w:r>
+    </w:p>
+    <w:p>
+      <w:pPr>
+        <w:numPr>
+          <w:ilvl w:val="0"/>
+          <w:numId w:val="20"/>
+        </w:numPr>
+      </w:pPr>
+      <w:r>
+        <w:t>The domain transfer can take 5-7 days to complete</w:t>
+      </w:r>
+    </w:p>
+    <w:p>
+      <w:pPr>
+        <w:numPr>
+          <w:ilvl w:val="0"/>
+          <w:numId w:val="20"/>
+        </w:numPr>
+      </w:pPr>
+      <w:r>
+        <w:t>Once completed, verify that DNS is resolving to your CloudFront distribution</w:t>
+      </w:r>
+    </w:p>
+    <w:p>
+      <w:pPr>
+        <w:numPr>
+          <w:ilvl w:val="0"/>
+          <w:numId w:val="20"/>
+        </w:numPr>
+      </w:pPr>
+      <w:r>
+        <w:t>Test both HTTP (should redirect) and HTTPS access</w:t>
+      </w:r>
+    </w:p>
+    <w:p>
+      <w:pPr>
+        <w:rPr>
+          <w:b/>
+          <w:bCs/>
+        </w:rPr>
+      </w:pPr>
+      <w:r>
+        <w:rPr>
+          <w:b/>
+          <w:bCs/>
+        </w:rPr>
+        <w:t>Step 9: Set up domain auto-renewal in Route 53 (optional)</w:t>
+      </w:r>
+    </w:p>
+    <w:p>
+      <w:pPr>
+        <w:numPr>
+          <w:ilvl w:val="0"/>
+          <w:numId w:val="21"/>
+        </w:numPr>
+      </w:pPr>
+      <w:r>
+        <w:t>Go to "Registered Domains" in Route 53</w:t>
+      </w:r>
+    </w:p>
+    <w:p>
+      <w:pPr>
+        <w:numPr>
+          <w:ilvl w:val="0"/>
+          <w:numId w:val="21"/>
+        </w:numPr>
+      </w:pPr>
+      <w:r>
+        <w:t>Select your domain and enable auto-renewal</w:t>
+      </w:r>
+    </w:p>
+    <w:p>
+      <w:r>
+        <w:lastRenderedPageBreak/>
+        <w:t>With these steps, your domain will be transferred to AWS, your S3 static website will be accessible via your domain over HTTPS, and HTTP requests will automatically redirect to HTTPS.</w:t>
+      </w:r>
+    </w:p>
+    <w:p/>
+    <w:p/>
+    <w:p/>
+    <w:p/>
+    <w:p/>
+    <w:p>
+      <w:r>
+        <w:t xml:space="preserve">** </w:t>
+      </w:r>
+      <w:r>
+        <w:rPr>
+          <w:highlight w:val="yellow"/>
+        </w:rPr>
+        <w:t>TO Dos **</w:t>
+      </w:r>
+    </w:p>
+    <w:p/>
+    <w:p>
+      <w:pPr>
+        <w:pStyle w:val="ListParagraph"/>
+        <w:numPr>
+          <w:ilvl w:val="0"/>
+          <w:numId w:val="11"/>
+        </w:numPr>
+      </w:pPr>
+      <w:r>
+        <w:t xml:space="preserve">To start with there are two hero sections </w:t>
+      </w:r>
+      <w:proofErr w:type="gramStart"/>
+      <w:r>
+        <w:t>in home</w:t>
+      </w:r>
+      <w:proofErr w:type="gramEnd"/>
+      <w:r>
+        <w:t xml:space="preserve"> page and the event page and these two sections have </w:t>
+      </w:r>
+      <w:proofErr w:type="gramStart"/>
+      <w:r>
+        <w:t xml:space="preserve">kathakali </w:t>
+      </w:r>
+      <w:r>
+        <w:t xml:space="preserve"> pictures</w:t>
+      </w:r>
+      <w:proofErr w:type="gramEnd"/>
+      <w:r>
+        <w:t xml:space="preserve"> and they have watermarks on them ask them to remove it if possible</w:t>
+      </w:r>
+      <w:r>
+        <w:t>.</w:t>
+      </w:r>
+    </w:p>
+    <w:p>
+      <w:pPr>
+        <w:ind w:left="360"/>
+      </w:pPr>
+    </w:p>
+    <w:p>
+      <w:r>
+        <w:t xml:space="preserve">        2) </w:t>
+      </w:r>
+      <w:proofErr w:type="gramStart"/>
+      <w:r>
+        <w:t>A</w:t>
+      </w:r>
+      <w:r>
+        <w:t xml:space="preserve">lso </w:t>
+      </w:r>
+      <w:r>
+        <w:t xml:space="preserve"> the</w:t>
+      </w:r>
+      <w:proofErr w:type="gramEnd"/>
+      <w:r>
+        <w:t xml:space="preserve"> kathakali pictures in the </w:t>
+      </w:r>
+      <w:r>
+        <w:t xml:space="preserve"> hero section you can see the border lines of the </w:t>
+      </w:r>
+      <w:r>
+        <w:t xml:space="preserve"> </w:t>
+      </w:r>
+      <w:r>
+        <w:t>image in the section ask them if they can add some gradient</w:t>
+      </w:r>
+      <w:r>
+        <w:t>s</w:t>
+      </w:r>
+      <w:r>
+        <w:t xml:space="preserve"> so that the image blends in the background</w:t>
+      </w:r>
+      <w:r>
+        <w:t>.</w:t>
+      </w:r>
+    </w:p>
+    <w:p/>
+    <w:p/>
+    <w:p>
+      <w:pPr>
+        <w:pStyle w:val="ListParagraph"/>
+        <w:numPr>
+          <w:ilvl w:val="0"/>
+          <w:numId w:val="12"/>
+        </w:numPr>
+      </w:pPr>
+      <w:r>
+        <w:t xml:space="preserve">in what we do </w:t>
+      </w:r>
+      <w:proofErr w:type="gramStart"/>
+      <w:r>
+        <w:t>section :</w:t>
+      </w:r>
+      <w:proofErr w:type="gramEnd"/>
+      <w:r>
+        <w:t xml:space="preserve"> make Traditional Dance &amp; Music as first item</w:t>
+      </w:r>
+    </w:p>
+    <w:p/>
+    <w:p>
+      <w:pPr>
+        <w:pStyle w:val="ListParagraph"/>
+        <w:numPr>
+          <w:ilvl w:val="0"/>
+          <w:numId w:val="12"/>
+        </w:numPr>
+      </w:pPr>
+      <w:r>
+        <w:t xml:space="preserve">in </w:t>
+      </w:r>
+      <w:r>
+        <w:t xml:space="preserve">Main </w:t>
+      </w:r>
+      <w:r>
+        <w:t>E</w:t>
+      </w:r>
+      <w:r>
+        <w:t>vent</w:t>
+      </w:r>
+      <w:r>
+        <w:t xml:space="preserve"> section add text </w:t>
+      </w:r>
+    </w:p>
+    <w:p>
+      <w:pPr>
+        <w:pStyle w:val="ListParagraph"/>
+      </w:pPr>
+    </w:p>
+    <w:p>
+      <w:pPr>
+        <w:pStyle w:val="ListParagraph"/>
+      </w:pPr>
+      <w:r>
+        <w:t xml:space="preserve"> </w:t>
+      </w:r>
+      <w:r>
+        <w:t>S</w:t>
+      </w:r>
+      <w:r>
+        <w:t>park event</w:t>
+      </w:r>
+    </w:p>
+    <w:p>
+      <w:pPr>
+        <w:pStyle w:val="ListParagraph"/>
+      </w:pPr>
+      <w:r>
+        <w:t>O</w:t>
+      </w:r>
+      <w:r>
+        <w:t xml:space="preserve">ne of the main </w:t>
+      </w:r>
+      <w:proofErr w:type="gramStart"/>
+      <w:r>
+        <w:t>event :</w:t>
+      </w:r>
+      <w:proofErr w:type="gramEnd"/>
+      <w:r>
+        <w:t xml:space="preserve"> Upcoming Cultural Events, Educational Programs, and Community Gatherings</w:t>
+      </w:r>
+    </w:p>
+    <w:p>
+      <w:pPr>
+        <w:pStyle w:val="ListParagraph"/>
+      </w:pPr>
+      <w:r>
+        <w:t>We are excited to announce SPIRIT OF KERALA – a grand celebration of Kerala’s most iconic festival, Onam, set to take place in the USA in 2025. This event promises to be an unforgettable experience, capturing the true essence of Onam through a power-packed performance that showcases the vibrant culture, traditions, and spirit of Kerala.</w:t>
+      </w:r>
+    </w:p>
+    <w:p>
+      <w:pPr>
+        <w:pStyle w:val="ListParagraph"/>
+      </w:pPr>
+    </w:p>
+    <w:p>
+      <w:pPr>
+        <w:pStyle w:val="ListParagraph"/>
+        <w:numPr>
+          <w:ilvl w:val="0"/>
+          <w:numId w:val="12"/>
+        </w:numPr>
+      </w:pPr>
+      <w:r>
+        <w:t xml:space="preserve">Under about </w:t>
+      </w:r>
+      <w:proofErr w:type="gramStart"/>
+      <w:r>
+        <w:t xml:space="preserve">us </w:t>
+      </w:r>
+      <w:r>
+        <w:t xml:space="preserve"> section</w:t>
+      </w:r>
+      <w:proofErr w:type="gramEnd"/>
+      <w:r>
+        <w:t xml:space="preserve"> </w:t>
+      </w:r>
+      <w:r>
+        <w:t>add</w:t>
+      </w:r>
+      <w:r>
+        <w:t xml:space="preserve"> below sections </w:t>
+      </w:r>
+      <w:r>
+        <w:t xml:space="preserve"> </w:t>
+      </w:r>
+      <w:r>
+        <w:t>V</w:t>
+      </w:r>
+      <w:r>
+        <w:t xml:space="preserve">ision statement and </w:t>
+      </w:r>
+      <w:r>
+        <w:t>Story Behind the Foundation</w:t>
+      </w:r>
+      <w:r>
+        <w:t xml:space="preserve">   </w:t>
+      </w:r>
+      <w:r>
+        <w:t>with below text</w:t>
+      </w:r>
+    </w:p>
+    <w:p>
+      <w:pPr>
+        <w:pStyle w:val="ListParagraph"/>
+      </w:pPr>
+    </w:p>
+    <w:p>
+      <w:pPr>
+        <w:spacing w:before="100" w:beforeAutospacing="1" w:after="100" w:afterAutospacing="1"/>
+        <w:outlineLvl w:val="2"/>
+        <w:rPr>
+          <w:rFonts w:ascii="Times New Roman" w:eastAsia="Times New Roman" w:hAnsi="Times New Roman" w:cs="Times New Roman"/>
+          <w:b/>
+          <w:bCs/>
+          <w:kern w:val="0"/>
+          <w:sz w:val="27"/>
+          <w:szCs w:val="27"/>
+          <w14:ligatures w14:val="none"/>
+        </w:rPr>
+      </w:pPr>
+      <w:r>
+        <w:rPr>
+          <w:rFonts w:ascii="Times New Roman" w:eastAsia="Times New Roman" w:hAnsi="Times New Roman" w:cs="Times New Roman"/>
+          <w:b/>
+          <w:bCs/>
+          <w:kern w:val="0"/>
+          <w:sz w:val="27"/>
+          <w:szCs w:val="27"/>
+          <w14:ligatures w14:val="none"/>
+        </w:rPr>
+        <w:t>Vision Statement</w:t>
+      </w:r>
+    </w:p>
+    <w:p>
+      <w:pPr>
+        <w:spacing w:before="100" w:beforeAutospacing="1" w:after="100" w:afterAutospacing="1"/>
+        <w:rPr>
+          <w:rFonts w:ascii="Times New Roman" w:eastAsia="Times New Roman" w:hAnsi="Times New Roman" w:cs="Times New Roman"/>
+          <w:kern w:val="0"/>
+          <w14:ligatures w14:val="none"/>
+        </w:rPr>
+      </w:pPr>
+      <w:r>
+        <w:rPr>
+          <w:rFonts w:ascii="Times New Roman" w:eastAsia="Times New Roman" w:hAnsi="Times New Roman" w:cs="Times New Roman"/>
+          <w:kern w:val="0"/>
+          <w14:ligatures w14:val="none"/>
+        </w:rPr>
+        <w:t xml:space="preserve">Our vision is to create a thriving community where </w:t>
+      </w:r>
+      <w:r>
+        <w:rPr>
+          <w:rFonts w:ascii="Times New Roman" w:eastAsia="Times New Roman" w:hAnsi="Times New Roman" w:cs="Times New Roman"/>
+          <w:b/>
+          <w:bCs/>
+          <w:kern w:val="0"/>
+          <w14:ligatures w14:val="none"/>
+        </w:rPr>
+        <w:t>Malayali culture is celebrated, preserved, and passed on to future generations</w:t>
+      </w:r>
+      <w:r>
+        <w:rPr>
+          <w:rFonts w:ascii="Times New Roman" w:eastAsia="Times New Roman" w:hAnsi="Times New Roman" w:cs="Times New Roman"/>
+          <w:kern w:val="0"/>
+          <w14:ligatures w14:val="none"/>
+        </w:rPr>
+        <w:t xml:space="preserve">. We envision a foundation that acts as a hub for cultural exchange, education, and unity, fostering pride in our heritage while adapting it for the modern world. By building lasting connections, both within the Malayali community and with others, we strive to contribute to a greater understanding and appreciation of Kerala’s traditions and values </w:t>
+      </w:r>
+      <w:r>
+        <w:rPr>
+          <w:rFonts w:ascii="Times New Roman" w:eastAsia="Times New Roman" w:hAnsi="Times New Roman" w:cs="Times New Roman"/>
+          <w:kern w:val="0"/>
+          <w14:ligatures w14:val="none"/>
+        </w:rPr>
+        <w:lastRenderedPageBreak/>
+        <w:t>in the USA. We aim to be a beacon of empowerment, nostalgia, and cultural pride for generations to come.</w:t>
+      </w:r>
+    </w:p>
+    <w:p/>
+    <w:p>
+      <w:pPr>
+        <w:spacing w:before="100" w:beforeAutospacing="1" w:after="100" w:afterAutospacing="1"/>
+        <w:outlineLvl w:val="2"/>
+        <w:rPr>
+          <w:rFonts w:ascii="Times New Roman" w:eastAsia="Times New Roman" w:hAnsi="Times New Roman" w:cs="Times New Roman"/>
+          <w:b/>
+          <w:bCs/>
+          <w:kern w:val="0"/>
+          <w:sz w:val="27"/>
+          <w:szCs w:val="27"/>
+          <w14:ligatures w14:val="none"/>
+        </w:rPr>
+      </w:pPr>
+      <w:r>
+        <w:rPr>
+          <w:rFonts w:ascii="Times New Roman" w:eastAsia="Times New Roman" w:hAnsi="Times New Roman" w:cs="Times New Roman"/>
+          <w:b/>
+          <w:bCs/>
+          <w:kern w:val="0"/>
+          <w:sz w:val="27"/>
+          <w:szCs w:val="27"/>
+          <w14:ligatures w14:val="none"/>
+        </w:rPr>
+        <w:t>Story Behind the Foundation</w:t>
+      </w:r>
+    </w:p>
+    <w:p>
+      <w:pPr>
+        <w:spacing w:before="100" w:beforeAutospacing="1" w:after="100" w:afterAutospacing="1"/>
+        <w:rPr>
+          <w:rFonts w:ascii="Times New Roman" w:eastAsia="Times New Roman" w:hAnsi="Times New Roman" w:cs="Times New Roman"/>
+          <w:kern w:val="0"/>
+          <w14:ligatures w14:val="none"/>
+        </w:rPr>
+      </w:pPr>
+      <w:r>
+        <w:rPr>
+          <w:rFonts w:ascii="Times New Roman" w:eastAsia="Times New Roman" w:hAnsi="Times New Roman" w:cs="Times New Roman"/>
+          <w:kern w:val="0"/>
+          <w14:ligatures w14:val="none"/>
+        </w:rPr>
+        <w:t xml:space="preserve">The </w:t>
+      </w:r>
+      <w:r>
+        <w:rPr>
+          <w:rFonts w:ascii="Times New Roman" w:eastAsia="Times New Roman" w:hAnsi="Times New Roman" w:cs="Times New Roman"/>
+          <w:b/>
+          <w:bCs/>
+          <w:kern w:val="0"/>
+          <w14:ligatures w14:val="none"/>
+        </w:rPr>
+        <w:t>Malayali Cultural Exchange Foundation for Education and Events</w:t>
+      </w:r>
+      <w:r>
+        <w:rPr>
+          <w:rFonts w:ascii="Times New Roman" w:eastAsia="Times New Roman" w:hAnsi="Times New Roman" w:cs="Times New Roman"/>
+          <w:kern w:val="0"/>
+          <w14:ligatures w14:val="none"/>
+        </w:rPr>
+        <w:t xml:space="preserve"> was born out of a deep passion for preserving and sharing the rich cultural heritage of Kerala with the Malayali community in the USA. The idea emerged when a group of passionate individuals, united by their love for their roots, began to realize the power of genuine, quality cultural experiences in fostering connection and belonging.</w:t>
+      </w:r>
+    </w:p>
+    <w:p>
+      <w:pPr>
+        <w:spacing w:before="100" w:beforeAutospacing="1" w:after="100" w:afterAutospacing="1"/>
+        <w:rPr>
+          <w:rFonts w:ascii="Times New Roman" w:eastAsia="Times New Roman" w:hAnsi="Times New Roman" w:cs="Times New Roman"/>
+          <w:kern w:val="0"/>
+          <w14:ligatures w14:val="none"/>
+        </w:rPr>
+      </w:pPr>
+      <w:r>
+        <w:rPr>
+          <w:rFonts w:ascii="Times New Roman" w:eastAsia="Times New Roman" w:hAnsi="Times New Roman" w:cs="Times New Roman"/>
+          <w:kern w:val="0"/>
+          <w14:ligatures w14:val="none"/>
+        </w:rPr>
+        <w:t>In observing the growing need for meaningful cultural events within our community, we were inspired by the realization that even though many of our events might not attract large crowds, they held immense value in creating lasting memories and deepening connections. We recognized that the true strength of our culture lies not in large numbers or grandeur, but in the authentic exchange of traditions, stories, and experiences that resonate deeply with individuals.</w:t>
+      </w:r>
+    </w:p>
+    <w:p>
+      <w:pPr>
+        <w:spacing w:before="100" w:beforeAutospacing="1" w:after="100" w:afterAutospacing="1"/>
+        <w:rPr>
+          <w:rFonts w:ascii="Times New Roman" w:eastAsia="Times New Roman" w:hAnsi="Times New Roman" w:cs="Times New Roman"/>
+          <w:kern w:val="0"/>
+          <w14:ligatures w14:val="none"/>
+        </w:rPr>
+      </w:pPr>
+      <w:r>
+        <w:rPr>
+          <w:rFonts w:ascii="Times New Roman" w:eastAsia="Times New Roman" w:hAnsi="Times New Roman" w:cs="Times New Roman"/>
+          <w:kern w:val="0"/>
+          <w14:ligatures w14:val="none"/>
+        </w:rPr>
+        <w:t>Through intimate gatherings, educational programs, and cultural celebrations, we witnessed firsthand the positive impact of quality events—ones that went beyond surface-level interactions to truly engage participants, invoking nostalgia, pride, and a sense of home. These moments of connection made it clear that there was a growing desire for a space where people could celebrate the richness of Malayali culture while empowering the next generation to continue these traditions.</w:t>
+      </w:r>
+    </w:p>
+    <w:p>
+      <w:pPr>
+        <w:spacing w:before="100" w:beforeAutospacing="1" w:after="100" w:afterAutospacing="1"/>
+        <w:rPr>
+          <w:rFonts w:ascii="Times New Roman" w:eastAsia="Times New Roman" w:hAnsi="Times New Roman" w:cs="Times New Roman"/>
+          <w:kern w:val="0"/>
+          <w14:ligatures w14:val="none"/>
+        </w:rPr>
+      </w:pPr>
+      <w:r>
+        <w:rPr>
+          <w:rFonts w:ascii="Times New Roman" w:eastAsia="Times New Roman" w:hAnsi="Times New Roman" w:cs="Times New Roman"/>
+          <w:kern w:val="0"/>
+          <w14:ligatures w14:val="none"/>
+        </w:rPr>
+        <w:t xml:space="preserve">This understanding fueled the creation of our foundation: a platform that focuses on </w:t>
+      </w:r>
+      <w:r>
+        <w:rPr>
+          <w:rFonts w:ascii="Times New Roman" w:eastAsia="Times New Roman" w:hAnsi="Times New Roman" w:cs="Times New Roman"/>
+          <w:b/>
+          <w:bCs/>
+          <w:kern w:val="0"/>
+          <w14:ligatures w14:val="none"/>
+        </w:rPr>
+        <w:t>quality over quantity</w:t>
+      </w:r>
+      <w:r>
+        <w:rPr>
+          <w:rFonts w:ascii="Times New Roman" w:eastAsia="Times New Roman" w:hAnsi="Times New Roman" w:cs="Times New Roman"/>
+          <w:kern w:val="0"/>
+          <w14:ligatures w14:val="none"/>
+        </w:rPr>
+        <w:t xml:space="preserve">, where every event is designed to foster deeper cultural understanding and create lasting bonds within the community. Our goal has always been to offer something more than just a </w:t>
+      </w:r>
+      <w:proofErr w:type="gramStart"/>
+      <w:r>
+        <w:rPr>
+          <w:rFonts w:ascii="Times New Roman" w:eastAsia="Times New Roman" w:hAnsi="Times New Roman" w:cs="Times New Roman"/>
+          <w:kern w:val="0"/>
+          <w14:ligatures w14:val="none"/>
+        </w:rPr>
+        <w:t>celebration—we aim</w:t>
+      </w:r>
+      <w:proofErr w:type="gramEnd"/>
+      <w:r>
+        <w:rPr>
+          <w:rFonts w:ascii="Times New Roman" w:eastAsia="Times New Roman" w:hAnsi="Times New Roman" w:cs="Times New Roman"/>
+          <w:kern w:val="0"/>
+          <w14:ligatures w14:val="none"/>
+        </w:rPr>
+        <w:t xml:space="preserve"> to provide experiences that honor the values of Kerala while adapting them to the modern context, ensuring they remain relevant and meaningful for future generations.</w:t>
+      </w:r>
+    </w:p>
+    <w:p>
+      <w:pPr>
+        <w:spacing w:before="100" w:beforeAutospacing="1" w:after="100" w:afterAutospacing="1"/>
+        <w:rPr>
+          <w:rFonts w:ascii="Times New Roman" w:eastAsia="Times New Roman" w:hAnsi="Times New Roman" w:cs="Times New Roman"/>
+          <w:kern w:val="0"/>
+          <w14:ligatures w14:val="none"/>
+        </w:rPr>
+      </w:pPr>
+      <w:r>
+        <w:rPr>
+          <w:rFonts w:ascii="Times New Roman" w:eastAsia="Times New Roman" w:hAnsi="Times New Roman" w:cs="Times New Roman"/>
+          <w:kern w:val="0"/>
+          <w14:ligatures w14:val="none"/>
+        </w:rPr>
+        <w:t>The foundation is not just about holding events; it’s about creating a legacy. It’s about offering a nostalgic sense of home to those who have moved far from Kerala and empowering younger generations to carry forward the cultural torch. We are driven by the belief that every interaction, no matter how small the crowd, is a step toward preserving and passing on the vibrant traditions of Kerala for years to come.</w:t>
+      </w:r>
+    </w:p>
+    <w:p>
+      <w:pPr>
+        <w:pStyle w:val="ListParagraph"/>
+      </w:pPr>
+    </w:p>
+    <w:p>
+      <w:pPr>
+        <w:pStyle w:val="ListParagraph"/>
+      </w:pPr>
+    </w:p>
+    <w:p>
+      <w:pPr>
+        <w:pStyle w:val="ListParagraph"/>
+        <w:numPr>
+          <w:ilvl w:val="0"/>
+          <w:numId w:val="12"/>
+        </w:numPr>
+      </w:pPr>
+      <w:r>
+        <w:t xml:space="preserve">In </w:t>
+      </w:r>
+      <w:proofErr w:type="gramStart"/>
+      <w:r>
+        <w:t>Contacts</w:t>
+      </w:r>
+      <w:proofErr w:type="gramEnd"/>
+      <w:r>
+        <w:t xml:space="preserve"> </w:t>
+      </w:r>
+      <w:r>
+        <w:t>section make below changes</w:t>
+      </w:r>
+    </w:p>
+    <w:p>
+      <w:pPr>
+        <w:pStyle w:val="ListParagraph"/>
+        <w:ind w:left="1440"/>
+      </w:pPr>
+      <w:r>
+        <w:t xml:space="preserve">contact </w:t>
+      </w:r>
+      <w:proofErr w:type="gramStart"/>
+      <w:r>
+        <w:t>#</w:t>
+      </w:r>
+      <w:dir w:val="ltr">
+        <w:r>
+          <w:t>(</w:t>
+        </w:r>
+        <w:proofErr w:type="gramEnd"/>
+        <w:r>
+          <w:t>908) 516-8781</w:t>
+        </w:r>
+        <w:r>
+          <w:t>‬</w:t>
+        </w:r>
+      </w:dir>
+    </w:p>
+    <w:p>
+      <w:pPr>
+        <w:pStyle w:val="ListParagraph"/>
+        <w:ind w:left="1440"/>
+      </w:pPr>
+      <w:hyperlink r:id="rId13" w:history="1">
+        <w:r>
+          <w:rPr>
+            <w:rStyle w:val="Hyperlink"/>
+          </w:rPr>
+          <w:t>contact@mcefee.org</w:t>
+        </w:r>
+      </w:hyperlink>
+    </w:p>
+    <w:p>
+      <w:pPr>
+        <w:pStyle w:val="ListParagraph"/>
+      </w:pPr>
+    </w:p>
+    <w:p>
+      <w:pPr>
+        <w:pStyle w:val="ListParagraph"/>
+        <w:numPr>
+          <w:ilvl w:val="0"/>
+          <w:numId w:val="12"/>
+        </w:numPr>
+      </w:pPr>
+      <w:r>
+        <w:t xml:space="preserve">change on get in </w:t>
+      </w:r>
+      <w:proofErr w:type="gramStart"/>
+      <w:r>
+        <w:t xml:space="preserve">touch </w:t>
+      </w:r>
+      <w:r>
+        <w:t xml:space="preserve"> section</w:t>
+      </w:r>
+      <w:proofErr w:type="gramEnd"/>
+      <w:r>
+        <w:t xml:space="preserve"> change text as below</w:t>
+      </w:r>
+    </w:p>
+    <w:p>
+      <w:pPr>
+        <w:pStyle w:val="ListParagraph"/>
+      </w:pPr>
+    </w:p>
+    <w:p>
+      <w:pPr>
+        <w:pStyle w:val="ListParagraph"/>
+      </w:pPr>
+      <w:r>
+        <w:t>Connect with us to learn more about our community initiatives and how you can get involved in preserving and promoting Malayali culture across the United States. Join us in fostering cultural exchange and building stronger connections within our diverse communities.</w:t>
+      </w:r>
+    </w:p>
+    <w:p>
+      <w:pPr>
+        <w:pStyle w:val="ListParagraph"/>
+      </w:pPr>
+    </w:p>
+    <w:p>
+      <w:pPr>
+        <w:pStyle w:val="ListParagraph"/>
+      </w:pPr>
+    </w:p>
+    <w:p>
+      <w:pPr>
+        <w:pStyle w:val="ListParagraph"/>
+        <w:numPr>
+          <w:ilvl w:val="0"/>
+          <w:numId w:val="12"/>
+        </w:numPr>
+      </w:pPr>
+      <w:r>
+        <w:t>Will get logo changed</w:t>
+      </w:r>
+    </w:p>
+    <w:p>
+      <w:pPr>
+        <w:pStyle w:val="ListParagraph"/>
+        <w:numPr>
+          <w:ilvl w:val="0"/>
+          <w:numId w:val="12"/>
+        </w:numPr>
+      </w:pPr>
+      <w:r>
+        <w:t xml:space="preserve">Gets team member images and </w:t>
+      </w:r>
+      <w:proofErr w:type="spellStart"/>
+      <w:r>
+        <w:t>facebook</w:t>
+      </w:r>
+      <w:proofErr w:type="spellEnd"/>
+      <w:r>
+        <w:t xml:space="preserve"> links</w:t>
+      </w:r>
+    </w:p>
+    <w:p>
+      <w:pPr>
+        <w:pStyle w:val="ListParagraph"/>
+        <w:numPr>
+          <w:ilvl w:val="0"/>
+          <w:numId w:val="12"/>
+        </w:numPr>
+      </w:pPr>
+      <w:r>
+        <w:t xml:space="preserve">Upcoming </w:t>
+      </w:r>
+      <w:proofErr w:type="gramStart"/>
+      <w:r>
+        <w:t>event</w:t>
+      </w:r>
+      <w:proofErr w:type="gramEnd"/>
+      <w:r>
+        <w:t xml:space="preserve"> enlarge</w:t>
+      </w:r>
+    </w:p>
+    <w:p>
+      <w:pPr>
+        <w:pStyle w:val="ListParagraph"/>
+        <w:numPr>
+          <w:ilvl w:val="0"/>
+          <w:numId w:val="12"/>
+        </w:numPr>
+      </w:pPr>
+      <w:r>
+        <w:t xml:space="preserve">Facebook link    </w:t>
+      </w:r>
+    </w:p>
+    <w:p>
+      <w:pPr>
+        <w:pStyle w:val="ListParagraph"/>
+      </w:pPr>
+      <w:r>
+        <w:t xml:space="preserve"> </w:t>
+      </w:r>
+      <w:hyperlink r:id="rId14" w:history="1">
+        <w:r>
+          <w:rPr>
+            <w:rStyle w:val="Hyperlink"/>
+          </w:rPr>
+          <w:t>https://www.facebook.com/profile.php?id=61573944338286</w:t>
+        </w:r>
+      </w:hyperlink>
+    </w:p>
+    <w:p>
+      <w:pPr>
+        <w:pStyle w:val="ListParagraph"/>
+      </w:pPr>
+    </w:p>
+    <w:p>
+      <w:pPr>
+        <w:pStyle w:val="ListParagraph"/>
+      </w:pPr>
+      <w:r>
+        <w:t xml:space="preserve">  https://www.facebook.com/sujith.thottan</w:t>
+      </w:r>
+    </w:p>
+    <w:p>
+      <w:pPr>
+        <w:pStyle w:val="ListParagraph"/>
+      </w:pPr>
+      <w:r>
+        <w:t xml:space="preserve">   https://www.facebook.com/arun.sadasivan.3</w:t>
+      </w:r>
+    </w:p>
+    <w:p>
+      <w:pPr>
+        <w:pStyle w:val="ListParagraph"/>
+      </w:pPr>
+      <w:r>
+        <w:t xml:space="preserve">   https://www.facebook.com/lalvarun</w:t>
+      </w:r>
+    </w:p>
+    <w:p>
+      <w:pPr>
+        <w:pStyle w:val="ListParagraph"/>
+      </w:pPr>
+      <w:r>
+        <w:t xml:space="preserve">  </w:t>
+      </w:r>
+    </w:p>
+    <w:p>
+      <w:pPr>
+        <w:pStyle w:val="ListParagraph"/>
+      </w:pPr>
+      <w:r>
+        <w:t xml:space="preserve">   https://www.instagram.com/tosujithtk/</w:t>
+      </w:r>
+    </w:p>
+    <w:p>
+      <w:pPr>
+        <w:pStyle w:val="ListParagraph"/>
+      </w:pPr>
+      <w:r>
+        <w:t xml:space="preserve">   https://www.instagram.com/flytoarunzz/</w:t>
+      </w:r>
+    </w:p>
+    <w:p>
+      <w:pPr>
+        <w:pStyle w:val="ListParagraph"/>
+      </w:pPr>
+      <w:r>
+        <w:t xml:space="preserve">   </w:t>
+      </w:r>
+      <w:hyperlink r:id="rId15" w:history="1">
+        <w:r>
+          <w:rPr>
+            <w:rStyle w:val="Hyperlink"/>
+          </w:rPr>
+          <w:t>https://www.instagram.com/varunlal.in/</w:t>
+        </w:r>
+      </w:hyperlink>
+    </w:p>
+    <w:p>
+      <w:pPr>
+        <w:pStyle w:val="ListParagraph"/>
+      </w:pPr>
+    </w:p>
+    <w:p>
+      <w:pPr>
+        <w:pStyle w:val="ListParagraph"/>
+      </w:pPr>
+    </w:p>
+    <w:p>
+      <w:pPr>
+        <w:pStyle w:val="ListParagraph"/>
+        <w:numPr>
+          <w:ilvl w:val="0"/>
+          <w:numId w:val="12"/>
+        </w:numPr>
+      </w:pPr>
+      <w:r>
+        <w:t xml:space="preserve">Domain  </w:t>
+      </w:r>
+      <w:hyperlink r:id="rId16" w:history="1">
+        <w:r>
+          <w:rPr>
+            <w:rStyle w:val="Hyperlink"/>
+          </w:rPr>
+          <w:t>https://mcefee.org/</w:t>
+        </w:r>
+      </w:hyperlink>
+      <w:r>
+        <w:t xml:space="preserve">   go daddy</w:t>
+      </w:r>
+    </w:p>
+    <w:p>
+      <w:pPr>
+        <w:pStyle w:val="ListParagraph"/>
+      </w:pPr>
+    </w:p>
+    <w:p>
+      <w:pPr>
+        <w:pStyle w:val="ListParagraph"/>
+        <w:numPr>
+          <w:ilvl w:val="0"/>
+          <w:numId w:val="12"/>
+        </w:numPr>
+      </w:pPr>
+      <w:r>
+        <w:t xml:space="preserve">Cultural Workshops </w:t>
+      </w:r>
+      <w:proofErr w:type="gramStart"/>
+      <w:r>
+        <w:t>and </w:t>
+      </w:r>
+      <w:r>
+        <w:t xml:space="preserve"> in</w:t>
+      </w:r>
+      <w:proofErr w:type="gramEnd"/>
+      <w:r>
+        <w:t xml:space="preserve"> what we do make sure the icons is visible in mobile device also.</w:t>
       </w:r>
     </w:p>
     <w:sectPr>
@@ -2348,6 +3925,208 @@
 <file path=word/numbering.xml><?xml version="1.0" encoding="utf-8"?>
 <w:numbering xmlns:wpc="http://schemas.microsoft.com/office/word/2010/wordprocessingCanvas" xmlns:cx="http://schemas.microsoft.com/office/drawing/2014/chartex" xmlns:cx1="http://schemas.microsoft.com/office/drawing/2015/9/8/chartex" xmlns:cx2="http://schemas.microsoft.com/office/drawing/2015/10/21/chartex" xmlns:cx3="http://schemas.microsoft.com/office/drawing/2016/5/9/chartex" xmlns:cx4="http://schemas.microsoft.com/office/drawing/2016/5/10/chartex" xmlns:cx5="http://schemas.microsoft.com/office/drawing/2016/5/11/chartex" xmlns:cx6="http://schemas.microsoft.com/office/drawing/2016/5/12/chartex" xmlns:cx7="http://schemas.microsoft.com/office/drawing/2016/5/13/chartex" xmlns:cx8="http://schemas.microsoft.com/office/drawing/2016/5/14/chartex" xmlns:mc="http://schemas.openxmlformats.org/markup-compatibility/2006" xmlns:aink="http://schemas.microsoft.com/office/drawing/2016/ink" xmlns:am3d="http://schemas.microsoft.com/office/drawing/2017/model3d" xmlns:o="urn:schemas-microsoft-com:office:office" xmlns:oel="http://schemas.microsoft.com/office/2019/extlst" xmlns:r="http://schemas.openxmlformats.org/officeDocument/2006/relationships" xmlns:m="http://schemas.openxmlformats.org/officeDocument/2006/math" xmlns:v="urn:schemas-microsoft-com:vml" xmlns:wp14="http://schemas.microsoft.com/office/word/2010/wordprocessingDrawing" xmlns:wp="http://schemas.openxmlformats.org/drawingml/2006/wordprocessingDrawing" xmlns:w10="urn:schemas-microsoft-com:office:word" xmlns:w="http://schemas.openxmlformats.org/wordprocessingml/2006/main" xmlns:w14="http://schemas.microsoft.com/office/word/2010/wordml" xmlns:w15="http://schemas.microsoft.com/office/word/2012/wordml" xmlns:w16cex="http://schemas.microsoft.com/office/word/2018/wordml/cex" xmlns:w16cid="http://schemas.microsoft.com/office/word/2016/wordml/cid" xmlns:w16="http://schemas.microsoft.com/office/word/2018/wordml" xmlns:w16du="http://schemas.microsoft.com/office/word/2023/wordml/word16du" xmlns:w16sdtdh="http://schemas.microsoft.com/office/word/2020/wordml/sdtdatahash" xmlns:w16sdtfl="http://schemas.microsoft.com/office/word/2024/wordml/sdtformatlock" xmlns:w16se="http://schemas.microsoft.com/office/word/2015/wordml/symex" xmlns:wpg="http://schemas.microsoft.com/office/word/2010/wordprocessingGroup" xmlns:wpi="http://schemas.microsoft.com/office/word/2010/wordprocessingInk" xmlns:wne="http://schemas.microsoft.com/office/word/2006/wordml" xmlns:wps="http://schemas.microsoft.com/office/word/2010/wordprocessingShape" mc:Ignorable="w14 w15 w16se w16cid w16 w16cex w16sdtdh w16sdtfl w16du wp14">
   <w:abstractNum w:abstractNumId="0" w15:restartNumberingAfterBreak="0">
+    <w:nsid w:val="02843848"/>
+    <w:multiLevelType w:val="hybridMultilevel"/>
+    <w:tmpl w:val="24A8B0F6"/>
+    <w:lvl w:ilvl="0" w:tplc="04090011">
+      <w:start w:val="1"/>
+      <w:numFmt w:val="decimal"/>
+      <w:lvlText w:val="%1)"/>
+      <w:lvlJc w:val="left"/>
+      <w:pPr>
+        <w:ind w:left="720" w:hanging="360"/>
+      </w:pPr>
+      <w:rPr>
+        <w:rFonts w:hint="default"/>
+      </w:rPr>
+    </w:lvl>
+    <w:lvl w:ilvl="1" w:tplc="04090019" w:tentative="1">
+      <w:start w:val="1"/>
+      <w:numFmt w:val="lowerLetter"/>
+      <w:lvlText w:val="%2."/>
+      <w:lvlJc w:val="left"/>
+      <w:pPr>
+        <w:ind w:left="1440" w:hanging="360"/>
+      </w:pPr>
+    </w:lvl>
+    <w:lvl w:ilvl="2" w:tplc="0409001B" w:tentative="1">
+      <w:start w:val="1"/>
+      <w:numFmt w:val="lowerRoman"/>
+      <w:lvlText w:val="%3."/>
+      <w:lvlJc w:val="right"/>
+      <w:pPr>
+        <w:ind w:left="2160" w:hanging="180"/>
+      </w:pPr>
+    </w:lvl>
+    <w:lvl w:ilvl="3" w:tplc="0409000F" w:tentative="1">
+      <w:start w:val="1"/>
+      <w:numFmt w:val="decimal"/>
+      <w:lvlText w:val="%4."/>
+      <w:lvlJc w:val="left"/>
+      <w:pPr>
+        <w:ind w:left="2880" w:hanging="360"/>
+      </w:pPr>
+    </w:lvl>
+    <w:lvl w:ilvl="4" w:tplc="04090019" w:tentative="1">
+      <w:start w:val="1"/>
+      <w:numFmt w:val="lowerLetter"/>
+      <w:lvlText w:val="%5."/>
+      <w:lvlJc w:val="left"/>
+      <w:pPr>
+        <w:ind w:left="3600" w:hanging="360"/>
+      </w:pPr>
+    </w:lvl>
+    <w:lvl w:ilvl="5" w:tplc="0409001B" w:tentative="1">
+      <w:start w:val="1"/>
+      <w:numFmt w:val="lowerRoman"/>
+      <w:lvlText w:val="%6."/>
+      <w:lvlJc w:val="right"/>
+      <w:pPr>
+        <w:ind w:left="4320" w:hanging="180"/>
+      </w:pPr>
+    </w:lvl>
+    <w:lvl w:ilvl="6" w:tplc="0409000F" w:tentative="1">
+      <w:start w:val="1"/>
+      <w:numFmt w:val="decimal"/>
+      <w:lvlText w:val="%7."/>
+      <w:lvlJc w:val="left"/>
+      <w:pPr>
+        <w:ind w:left="5040" w:hanging="360"/>
+      </w:pPr>
+    </w:lvl>
+    <w:lvl w:ilvl="7" w:tplc="04090019" w:tentative="1">
+      <w:start w:val="1"/>
+      <w:numFmt w:val="lowerLetter"/>
+      <w:lvlText w:val="%8."/>
+      <w:lvlJc w:val="left"/>
+      <w:pPr>
+        <w:ind w:left="5760" w:hanging="360"/>
+      </w:pPr>
+    </w:lvl>
+    <w:lvl w:ilvl="8" w:tplc="0409001B" w:tentative="1">
+      <w:start w:val="1"/>
+      <w:numFmt w:val="lowerRoman"/>
+      <w:lvlText w:val="%9."/>
+      <w:lvlJc w:val="right"/>
+      <w:pPr>
+        <w:ind w:left="6480" w:hanging="180"/>
+      </w:pPr>
+    </w:lvl>
+  </w:abstractNum>
+  <w:abstractNum w:abstractNumId="1" w15:restartNumberingAfterBreak="0">
+    <w:nsid w:val="07DD48FF"/>
+    <w:multiLevelType w:val="multilevel"/>
+    <w:tmpl w:val="67D24034"/>
+    <w:lvl w:ilvl="0">
+      <w:start w:val="1"/>
+      <w:numFmt w:val="decimal"/>
+      <w:lvlText w:val="%1."/>
+      <w:lvlJc w:val="left"/>
+      <w:pPr>
+        <w:tabs>
+          <w:tab w:val="num" w:pos="720"/>
+        </w:tabs>
+        <w:ind w:left="720" w:hanging="360"/>
+      </w:pPr>
+    </w:lvl>
+    <w:lvl w:ilvl="1" w:tentative="1">
+      <w:start w:val="1"/>
+      <w:numFmt w:val="decimal"/>
+      <w:lvlText w:val="%2."/>
+      <w:lvlJc w:val="left"/>
+      <w:pPr>
+        <w:tabs>
+          <w:tab w:val="num" w:pos="1440"/>
+        </w:tabs>
+        <w:ind w:left="1440" w:hanging="360"/>
+      </w:pPr>
+    </w:lvl>
+    <w:lvl w:ilvl="2" w:tentative="1">
+      <w:start w:val="1"/>
+      <w:numFmt w:val="decimal"/>
+      <w:lvlText w:val="%3."/>
+      <w:lvlJc w:val="left"/>
+      <w:pPr>
+        <w:tabs>
+          <w:tab w:val="num" w:pos="2160"/>
+        </w:tabs>
+        <w:ind w:left="2160" w:hanging="360"/>
+      </w:pPr>
+    </w:lvl>
+    <w:lvl w:ilvl="3" w:tentative="1">
+      <w:start w:val="1"/>
+      <w:numFmt w:val="decimal"/>
+      <w:lvlText w:val="%4."/>
+      <w:lvlJc w:val="left"/>
+      <w:pPr>
+        <w:tabs>
+          <w:tab w:val="num" w:pos="2880"/>
+        </w:tabs>
+        <w:ind w:left="2880" w:hanging="360"/>
+      </w:pPr>
+    </w:lvl>
+    <w:lvl w:ilvl="4" w:tentative="1">
+      <w:start w:val="1"/>
+      <w:numFmt w:val="decimal"/>
+      <w:lvlText w:val="%5."/>
+      <w:lvlJc w:val="left"/>
+      <w:pPr>
+        <w:tabs>
+          <w:tab w:val="num" w:pos="3600"/>
+        </w:tabs>
+        <w:ind w:left="3600" w:hanging="360"/>
+      </w:pPr>
+    </w:lvl>
+    <w:lvl w:ilvl="5" w:tentative="1">
+      <w:start w:val="1"/>
+      <w:numFmt w:val="decimal"/>
+      <w:lvlText w:val="%6."/>
+      <w:lvlJc w:val="left"/>
+      <w:pPr>
+        <w:tabs>
+          <w:tab w:val="num" w:pos="4320"/>
+        </w:tabs>
+        <w:ind w:left="4320" w:hanging="360"/>
+      </w:pPr>
+    </w:lvl>
+    <w:lvl w:ilvl="6" w:tentative="1">
+      <w:start w:val="1"/>
+      <w:numFmt w:val="decimal"/>
+      <w:lvlText w:val="%7."/>
+      <w:lvlJc w:val="left"/>
+      <w:pPr>
+        <w:tabs>
+          <w:tab w:val="num" w:pos="5040"/>
+        </w:tabs>
+        <w:ind w:left="5040" w:hanging="360"/>
+      </w:pPr>
+    </w:lvl>
+    <w:lvl w:ilvl="7" w:tentative="1">
+      <w:start w:val="1"/>
+      <w:numFmt w:val="decimal"/>
+      <w:lvlText w:val="%8."/>
+      <w:lvlJc w:val="left"/>
+      <w:pPr>
+        <w:tabs>
+          <w:tab w:val="num" w:pos="5760"/>
+        </w:tabs>
+        <w:ind w:left="5760" w:hanging="360"/>
+      </w:pPr>
+    </w:lvl>
+    <w:lvl w:ilvl="8" w:tentative="1">
+      <w:start w:val="1"/>
+      <w:numFmt w:val="decimal"/>
+      <w:lvlText w:val="%9."/>
+      <w:lvlJc w:val="left"/>
+      <w:pPr>
+        <w:tabs>
+          <w:tab w:val="num" w:pos="6480"/>
+        </w:tabs>
+        <w:ind w:left="6480" w:hanging="360"/>
+      </w:pPr>
+    </w:lvl>
+  </w:abstractNum>
+  <w:abstractNum w:abstractNumId="2" w15:restartNumberingAfterBreak="0">
     <w:nsid w:val="0801317C"/>
     <w:multiLevelType w:val="multilevel"/>
     <w:tmpl w:val="33EAED68"/>
@@ -2496,7 +4275,7 @@
       </w:rPr>
     </w:lvl>
   </w:abstractNum>
-  <w:abstractNum w:abstractNumId="1" w15:restartNumberingAfterBreak="0">
+  <w:abstractNum w:abstractNumId="3" w15:restartNumberingAfterBreak="0">
     <w:nsid w:val="137F2678"/>
     <w:multiLevelType w:val="hybridMultilevel"/>
     <w:tmpl w:val="E0FE361A"/>
@@ -2609,7 +4388,7 @@
       </w:rPr>
     </w:lvl>
   </w:abstractNum>
-  <w:abstractNum w:abstractNumId="2" w15:restartNumberingAfterBreak="0">
+  <w:abstractNum w:abstractNumId="4" w15:restartNumberingAfterBreak="0">
     <w:nsid w:val="13FC71DA"/>
     <w:multiLevelType w:val="multilevel"/>
     <w:tmpl w:val="08620FAA"/>
@@ -2758,7 +4537,120 @@
       </w:rPr>
     </w:lvl>
   </w:abstractNum>
-  <w:abstractNum w:abstractNumId="3" w15:restartNumberingAfterBreak="0">
+  <w:abstractNum w:abstractNumId="5" w15:restartNumberingAfterBreak="0">
+    <w:nsid w:val="1BD61751"/>
+    <w:multiLevelType w:val="multilevel"/>
+    <w:tmpl w:val="77CA090E"/>
+    <w:lvl w:ilvl="0">
+      <w:start w:val="1"/>
+      <w:numFmt w:val="decimal"/>
+      <w:lvlText w:val="%1."/>
+      <w:lvlJc w:val="left"/>
+      <w:pPr>
+        <w:tabs>
+          <w:tab w:val="num" w:pos="720"/>
+        </w:tabs>
+        <w:ind w:left="720" w:hanging="360"/>
+      </w:pPr>
+    </w:lvl>
+    <w:lvl w:ilvl="1" w:tentative="1">
+      <w:start w:val="1"/>
+      <w:numFmt w:val="decimal"/>
+      <w:lvlText w:val="%2."/>
+      <w:lvlJc w:val="left"/>
+      <w:pPr>
+        <w:tabs>
+          <w:tab w:val="num" w:pos="1440"/>
+        </w:tabs>
+        <w:ind w:left="1440" w:hanging="360"/>
+      </w:pPr>
+    </w:lvl>
+    <w:lvl w:ilvl="2" w:tentative="1">
+      <w:start w:val="1"/>
+      <w:numFmt w:val="decimal"/>
+      <w:lvlText w:val="%3."/>
+      <w:lvlJc w:val="left"/>
+      <w:pPr>
+        <w:tabs>
+          <w:tab w:val="num" w:pos="2160"/>
+        </w:tabs>
+        <w:ind w:left="2160" w:hanging="360"/>
+      </w:pPr>
+    </w:lvl>
+    <w:lvl w:ilvl="3" w:tentative="1">
+      <w:start w:val="1"/>
+      <w:numFmt w:val="decimal"/>
+      <w:lvlText w:val="%4."/>
+      <w:lvlJc w:val="left"/>
+      <w:pPr>
+        <w:tabs>
+          <w:tab w:val="num" w:pos="2880"/>
+        </w:tabs>
+        <w:ind w:left="2880" w:hanging="360"/>
+      </w:pPr>
+    </w:lvl>
+    <w:lvl w:ilvl="4" w:tentative="1">
+      <w:start w:val="1"/>
+      <w:numFmt w:val="decimal"/>
+      <w:lvlText w:val="%5."/>
+      <w:lvlJc w:val="left"/>
+      <w:pPr>
+        <w:tabs>
+          <w:tab w:val="num" w:pos="3600"/>
+        </w:tabs>
+        <w:ind w:left="3600" w:hanging="360"/>
+      </w:pPr>
+    </w:lvl>
+    <w:lvl w:ilvl="5" w:tentative="1">
+      <w:start w:val="1"/>
+      <w:numFmt w:val="decimal"/>
+      <w:lvlText w:val="%6."/>
+      <w:lvlJc w:val="left"/>
+      <w:pPr>
+        <w:tabs>
+          <w:tab w:val="num" w:pos="4320"/>
+        </w:tabs>
+        <w:ind w:left="4320" w:hanging="360"/>
+      </w:pPr>
+    </w:lvl>
+    <w:lvl w:ilvl="6" w:tentative="1">
+      <w:start w:val="1"/>
+      <w:numFmt w:val="decimal"/>
+      <w:lvlText w:val="%7."/>
+      <w:lvlJc w:val="left"/>
+      <w:pPr>
+        <w:tabs>
+          <w:tab w:val="num" w:pos="5040"/>
+        </w:tabs>
+        <w:ind w:left="5040" w:hanging="360"/>
+      </w:pPr>
+    </w:lvl>
+    <w:lvl w:ilvl="7" w:tentative="1">
+      <w:start w:val="1"/>
+      <w:numFmt w:val="decimal"/>
+      <w:lvlText w:val="%8."/>
+      <w:lvlJc w:val="left"/>
+      <w:pPr>
+        <w:tabs>
+          <w:tab w:val="num" w:pos="5760"/>
+        </w:tabs>
+        <w:ind w:left="5760" w:hanging="360"/>
+      </w:pPr>
+    </w:lvl>
+    <w:lvl w:ilvl="8" w:tentative="1">
+      <w:start w:val="1"/>
+      <w:numFmt w:val="decimal"/>
+      <w:lvlText w:val="%9."/>
+      <w:lvlJc w:val="left"/>
+      <w:pPr>
+        <w:tabs>
+          <w:tab w:val="num" w:pos="6480"/>
+        </w:tabs>
+        <w:ind w:left="6480" w:hanging="360"/>
+      </w:pPr>
+    </w:lvl>
+  </w:abstractNum>
+  <w:abstractNum w:abstractNumId="6" w15:restartNumberingAfterBreak="0">
     <w:nsid w:val="1E642BEF"/>
     <w:multiLevelType w:val="multilevel"/>
     <w:tmpl w:val="42565C0A"/>
@@ -2907,7 +4799,7 @@
       </w:rPr>
     </w:lvl>
   </w:abstractNum>
-  <w:abstractNum w:abstractNumId="4" w15:restartNumberingAfterBreak="0">
+  <w:abstractNum w:abstractNumId="7" w15:restartNumberingAfterBreak="0">
     <w:nsid w:val="1FED02D6"/>
     <w:multiLevelType w:val="multilevel"/>
     <w:tmpl w:val="E9782202"/>
@@ -3056,7 +4948,124 @@
       </w:rPr>
     </w:lvl>
   </w:abstractNum>
-  <w:abstractNum w:abstractNumId="5" w15:restartNumberingAfterBreak="0">
+  <w:abstractNum w:abstractNumId="8" w15:restartNumberingAfterBreak="0">
+    <w:nsid w:val="2590499D"/>
+    <w:multiLevelType w:val="multilevel"/>
+    <w:tmpl w:val="97985130"/>
+    <w:lvl w:ilvl="0">
+      <w:start w:val="1"/>
+      <w:numFmt w:val="decimal"/>
+      <w:lvlText w:val="%1."/>
+      <w:lvlJc w:val="left"/>
+      <w:pPr>
+        <w:tabs>
+          <w:tab w:val="num" w:pos="720"/>
+        </w:tabs>
+        <w:ind w:left="720" w:hanging="360"/>
+      </w:pPr>
+    </w:lvl>
+    <w:lvl w:ilvl="1">
+      <w:start w:val="1"/>
+      <w:numFmt w:val="bullet"/>
+      <w:lvlText w:val="o"/>
+      <w:lvlJc w:val="left"/>
+      <w:pPr>
+        <w:tabs>
+          <w:tab w:val="num" w:pos="1440"/>
+        </w:tabs>
+        <w:ind w:left="1440" w:hanging="360"/>
+      </w:pPr>
+      <w:rPr>
+        <w:rFonts w:ascii="Courier New" w:hAnsi="Courier New" w:hint="default"/>
+        <w:sz w:val="20"/>
+      </w:rPr>
+    </w:lvl>
+    <w:lvl w:ilvl="2" w:tentative="1">
+      <w:start w:val="1"/>
+      <w:numFmt w:val="decimal"/>
+      <w:lvlText w:val="%3."/>
+      <w:lvlJc w:val="left"/>
+      <w:pPr>
+        <w:tabs>
+          <w:tab w:val="num" w:pos="2160"/>
+        </w:tabs>
+        <w:ind w:left="2160" w:hanging="360"/>
+      </w:pPr>
+    </w:lvl>
+    <w:lvl w:ilvl="3" w:tentative="1">
+      <w:start w:val="1"/>
+      <w:numFmt w:val="decimal"/>
+      <w:lvlText w:val="%4."/>
+      <w:lvlJc w:val="left"/>
+      <w:pPr>
+        <w:tabs>
+          <w:tab w:val="num" w:pos="2880"/>
+        </w:tabs>
+        <w:ind w:left="2880" w:hanging="360"/>
+      </w:pPr>
+    </w:lvl>
+    <w:lvl w:ilvl="4" w:tentative="1">
+      <w:start w:val="1"/>
+      <w:numFmt w:val="decimal"/>
+      <w:lvlText w:val="%5."/>
+      <w:lvlJc w:val="left"/>
+      <w:pPr>
+        <w:tabs>
+          <w:tab w:val="num" w:pos="3600"/>
+        </w:tabs>
+        <w:ind w:left="3600" w:hanging="360"/>
+      </w:pPr>
+    </w:lvl>
+    <w:lvl w:ilvl="5" w:tentative="1">
+      <w:start w:val="1"/>
+      <w:numFmt w:val="decimal"/>
+      <w:lvlText w:val="%6."/>
+      <w:lvlJc w:val="left"/>
+      <w:pPr>
+        <w:tabs>
+          <w:tab w:val="num" w:pos="4320"/>
+        </w:tabs>
+        <w:ind w:left="4320" w:hanging="360"/>
+      </w:pPr>
+    </w:lvl>
+    <w:lvl w:ilvl="6" w:tentative="1">
+      <w:start w:val="1"/>
+      <w:numFmt w:val="decimal"/>
+      <w:lvlText w:val="%7."/>
+      <w:lvlJc w:val="left"/>
+      <w:pPr>
+        <w:tabs>
+          <w:tab w:val="num" w:pos="5040"/>
+        </w:tabs>
+        <w:ind w:left="5040" w:hanging="360"/>
+      </w:pPr>
+    </w:lvl>
+    <w:lvl w:ilvl="7" w:tentative="1">
+      <w:start w:val="1"/>
+      <w:numFmt w:val="decimal"/>
+      <w:lvlText w:val="%8."/>
+      <w:lvlJc w:val="left"/>
+      <w:pPr>
+        <w:tabs>
+          <w:tab w:val="num" w:pos="5760"/>
+        </w:tabs>
+        <w:ind w:left="5760" w:hanging="360"/>
+      </w:pPr>
+    </w:lvl>
+    <w:lvl w:ilvl="8" w:tentative="1">
+      <w:start w:val="1"/>
+      <w:numFmt w:val="decimal"/>
+      <w:lvlText w:val="%9."/>
+      <w:lvlJc w:val="left"/>
+      <w:pPr>
+        <w:tabs>
+          <w:tab w:val="num" w:pos="6480"/>
+        </w:tabs>
+        <w:ind w:left="6480" w:hanging="360"/>
+      </w:pPr>
+    </w:lvl>
+  </w:abstractNum>
+  <w:abstractNum w:abstractNumId="9" w15:restartNumberingAfterBreak="0">
     <w:nsid w:val="2D485F8A"/>
     <w:multiLevelType w:val="multilevel"/>
     <w:tmpl w:val="1AEC5328"/>
@@ -3205,7 +5214,7 @@
       </w:rPr>
     </w:lvl>
   </w:abstractNum>
-  <w:abstractNum w:abstractNumId="6" w15:restartNumberingAfterBreak="0">
+  <w:abstractNum w:abstractNumId="10" w15:restartNumberingAfterBreak="0">
     <w:nsid w:val="33C37CAA"/>
     <w:multiLevelType w:val="hybridMultilevel"/>
     <w:tmpl w:val="D4B487C4"/>
@@ -3318,7 +5327,124 @@
       </w:rPr>
     </w:lvl>
   </w:abstractNum>
-  <w:abstractNum w:abstractNumId="7" w15:restartNumberingAfterBreak="0">
+  <w:abstractNum w:abstractNumId="11" w15:restartNumberingAfterBreak="0">
+    <w:nsid w:val="44C042B9"/>
+    <w:multiLevelType w:val="multilevel"/>
+    <w:tmpl w:val="F2C89EB8"/>
+    <w:lvl w:ilvl="0">
+      <w:start w:val="1"/>
+      <w:numFmt w:val="decimal"/>
+      <w:lvlText w:val="%1."/>
+      <w:lvlJc w:val="left"/>
+      <w:pPr>
+        <w:tabs>
+          <w:tab w:val="num" w:pos="720"/>
+        </w:tabs>
+        <w:ind w:left="720" w:hanging="360"/>
+      </w:pPr>
+    </w:lvl>
+    <w:lvl w:ilvl="1">
+      <w:start w:val="1"/>
+      <w:numFmt w:val="bullet"/>
+      <w:lvlText w:val="o"/>
+      <w:lvlJc w:val="left"/>
+      <w:pPr>
+        <w:tabs>
+          <w:tab w:val="num" w:pos="1440"/>
+        </w:tabs>
+        <w:ind w:left="1440" w:hanging="360"/>
+      </w:pPr>
+      <w:rPr>
+        <w:rFonts w:ascii="Courier New" w:hAnsi="Courier New" w:hint="default"/>
+        <w:sz w:val="20"/>
+      </w:rPr>
+    </w:lvl>
+    <w:lvl w:ilvl="2" w:tentative="1">
+      <w:start w:val="1"/>
+      <w:numFmt w:val="decimal"/>
+      <w:lvlText w:val="%3."/>
+      <w:lvlJc w:val="left"/>
+      <w:pPr>
+        <w:tabs>
+          <w:tab w:val="num" w:pos="2160"/>
+        </w:tabs>
+        <w:ind w:left="2160" w:hanging="360"/>
+      </w:pPr>
+    </w:lvl>
+    <w:lvl w:ilvl="3" w:tentative="1">
+      <w:start w:val="1"/>
+      <w:numFmt w:val="decimal"/>
+      <w:lvlText w:val="%4."/>
+      <w:lvlJc w:val="left"/>
+      <w:pPr>
+        <w:tabs>
+          <w:tab w:val="num" w:pos="2880"/>
+        </w:tabs>
+        <w:ind w:left="2880" w:hanging="360"/>
+      </w:pPr>
+    </w:lvl>
+    <w:lvl w:ilvl="4" w:tentative="1">
+      <w:start w:val="1"/>
+      <w:numFmt w:val="decimal"/>
+      <w:lvlText w:val="%5."/>
+      <w:lvlJc w:val="left"/>
+      <w:pPr>
+        <w:tabs>
+          <w:tab w:val="num" w:pos="3600"/>
+        </w:tabs>
+        <w:ind w:left="3600" w:hanging="360"/>
+      </w:pPr>
+    </w:lvl>
+    <w:lvl w:ilvl="5" w:tentative="1">
+      <w:start w:val="1"/>
+      <w:numFmt w:val="decimal"/>
+      <w:lvlText w:val="%6."/>
+      <w:lvlJc w:val="left"/>
+      <w:pPr>
+        <w:tabs>
+          <w:tab w:val="num" w:pos="4320"/>
+        </w:tabs>
+        <w:ind w:left="4320" w:hanging="360"/>
+      </w:pPr>
+    </w:lvl>
+    <w:lvl w:ilvl="6" w:tentative="1">
+      <w:start w:val="1"/>
+      <w:numFmt w:val="decimal"/>
+      <w:lvlText w:val="%7."/>
+      <w:lvlJc w:val="left"/>
+      <w:pPr>
+        <w:tabs>
+          <w:tab w:val="num" w:pos="5040"/>
+        </w:tabs>
+        <w:ind w:left="5040" w:hanging="360"/>
+      </w:pPr>
+    </w:lvl>
+    <w:lvl w:ilvl="7" w:tentative="1">
+      <w:start w:val="1"/>
+      <w:numFmt w:val="decimal"/>
+      <w:lvlText w:val="%8."/>
+      <w:lvlJc w:val="left"/>
+      <w:pPr>
+        <w:tabs>
+          <w:tab w:val="num" w:pos="5760"/>
+        </w:tabs>
+        <w:ind w:left="5760" w:hanging="360"/>
+      </w:pPr>
+    </w:lvl>
+    <w:lvl w:ilvl="8" w:tentative="1">
+      <w:start w:val="1"/>
+      <w:numFmt w:val="decimal"/>
+      <w:lvlText w:val="%9."/>
+      <w:lvlJc w:val="left"/>
+      <w:pPr>
+        <w:tabs>
+          <w:tab w:val="num" w:pos="6480"/>
+        </w:tabs>
+        <w:ind w:left="6480" w:hanging="360"/>
+      </w:pPr>
+    </w:lvl>
+  </w:abstractNum>
+  <w:abstractNum w:abstractNumId="12" w15:restartNumberingAfterBreak="0">
     <w:nsid w:val="4AD62ECC"/>
     <w:multiLevelType w:val="multilevel"/>
     <w:tmpl w:val="F59C19D0"/>
@@ -3459,7 +5585,346 @@
       </w:rPr>
     </w:lvl>
   </w:abstractNum>
-  <w:abstractNum w:abstractNumId="8" w15:restartNumberingAfterBreak="0">
+  <w:abstractNum w:abstractNumId="13" w15:restartNumberingAfterBreak="0">
+    <w:nsid w:val="59182CE3"/>
+    <w:multiLevelType w:val="multilevel"/>
+    <w:tmpl w:val="7494B21A"/>
+    <w:lvl w:ilvl="0">
+      <w:start w:val="1"/>
+      <w:numFmt w:val="decimal"/>
+      <w:lvlText w:val="%1."/>
+      <w:lvlJc w:val="left"/>
+      <w:pPr>
+        <w:tabs>
+          <w:tab w:val="num" w:pos="720"/>
+        </w:tabs>
+        <w:ind w:left="720" w:hanging="360"/>
+      </w:pPr>
+    </w:lvl>
+    <w:lvl w:ilvl="1" w:tentative="1">
+      <w:start w:val="1"/>
+      <w:numFmt w:val="decimal"/>
+      <w:lvlText w:val="%2."/>
+      <w:lvlJc w:val="left"/>
+      <w:pPr>
+        <w:tabs>
+          <w:tab w:val="num" w:pos="1440"/>
+        </w:tabs>
+        <w:ind w:left="1440" w:hanging="360"/>
+      </w:pPr>
+    </w:lvl>
+    <w:lvl w:ilvl="2" w:tentative="1">
+      <w:start w:val="1"/>
+      <w:numFmt w:val="decimal"/>
+      <w:lvlText w:val="%3."/>
+      <w:lvlJc w:val="left"/>
+      <w:pPr>
+        <w:tabs>
+          <w:tab w:val="num" w:pos="2160"/>
+        </w:tabs>
+        <w:ind w:left="2160" w:hanging="360"/>
+      </w:pPr>
+    </w:lvl>
+    <w:lvl w:ilvl="3" w:tentative="1">
+      <w:start w:val="1"/>
+      <w:numFmt w:val="decimal"/>
+      <w:lvlText w:val="%4."/>
+      <w:lvlJc w:val="left"/>
+      <w:pPr>
+        <w:tabs>
+          <w:tab w:val="num" w:pos="2880"/>
+        </w:tabs>
+        <w:ind w:left="2880" w:hanging="360"/>
+      </w:pPr>
+    </w:lvl>
+    <w:lvl w:ilvl="4" w:tentative="1">
+      <w:start w:val="1"/>
+      <w:numFmt w:val="decimal"/>
+      <w:lvlText w:val="%5."/>
+      <w:lvlJc w:val="left"/>
+      <w:pPr>
+        <w:tabs>
+          <w:tab w:val="num" w:pos="3600"/>
+        </w:tabs>
+        <w:ind w:left="3600" w:hanging="360"/>
+      </w:pPr>
+    </w:lvl>
+    <w:lvl w:ilvl="5" w:tentative="1">
+      <w:start w:val="1"/>
+      <w:numFmt w:val="decimal"/>
+      <w:lvlText w:val="%6."/>
+      <w:lvlJc w:val="left"/>
+      <w:pPr>
+        <w:tabs>
+          <w:tab w:val="num" w:pos="4320"/>
+        </w:tabs>
+        <w:ind w:left="4320" w:hanging="360"/>
+      </w:pPr>
+    </w:lvl>
+    <w:lvl w:ilvl="6" w:tentative="1">
+      <w:start w:val="1"/>
+      <w:numFmt w:val="decimal"/>
+      <w:lvlText w:val="%7."/>
+      <w:lvlJc w:val="left"/>
+      <w:pPr>
+        <w:tabs>
+          <w:tab w:val="num" w:pos="5040"/>
+        </w:tabs>
+        <w:ind w:left="5040" w:hanging="360"/>
+      </w:pPr>
+    </w:lvl>
+    <w:lvl w:ilvl="7" w:tentative="1">
+      <w:start w:val="1"/>
+      <w:numFmt w:val="decimal"/>
+      <w:lvlText w:val="%8."/>
+      <w:lvlJc w:val="left"/>
+      <w:pPr>
+        <w:tabs>
+          <w:tab w:val="num" w:pos="5760"/>
+        </w:tabs>
+        <w:ind w:left="5760" w:hanging="360"/>
+      </w:pPr>
+    </w:lvl>
+    <w:lvl w:ilvl="8" w:tentative="1">
+      <w:start w:val="1"/>
+      <w:numFmt w:val="decimal"/>
+      <w:lvlText w:val="%9."/>
+      <w:lvlJc w:val="left"/>
+      <w:pPr>
+        <w:tabs>
+          <w:tab w:val="num" w:pos="6480"/>
+        </w:tabs>
+        <w:ind w:left="6480" w:hanging="360"/>
+      </w:pPr>
+    </w:lvl>
+  </w:abstractNum>
+  <w:abstractNum w:abstractNumId="14" w15:restartNumberingAfterBreak="0">
+    <w:nsid w:val="69147E33"/>
+    <w:multiLevelType w:val="multilevel"/>
+    <w:tmpl w:val="9B045C3C"/>
+    <w:lvl w:ilvl="0">
+      <w:start w:val="1"/>
+      <w:numFmt w:val="decimal"/>
+      <w:lvlText w:val="%1."/>
+      <w:lvlJc w:val="left"/>
+      <w:pPr>
+        <w:tabs>
+          <w:tab w:val="num" w:pos="720"/>
+        </w:tabs>
+        <w:ind w:left="720" w:hanging="360"/>
+      </w:pPr>
+    </w:lvl>
+    <w:lvl w:ilvl="1" w:tentative="1">
+      <w:start w:val="1"/>
+      <w:numFmt w:val="decimal"/>
+      <w:lvlText w:val="%2."/>
+      <w:lvlJc w:val="left"/>
+      <w:pPr>
+        <w:tabs>
+          <w:tab w:val="num" w:pos="1440"/>
+        </w:tabs>
+        <w:ind w:left="1440" w:hanging="360"/>
+      </w:pPr>
+    </w:lvl>
+    <w:lvl w:ilvl="2" w:tentative="1">
+      <w:start w:val="1"/>
+      <w:numFmt w:val="decimal"/>
+      <w:lvlText w:val="%3."/>
+      <w:lvlJc w:val="left"/>
+      <w:pPr>
+        <w:tabs>
+          <w:tab w:val="num" w:pos="2160"/>
+        </w:tabs>
+        <w:ind w:left="2160" w:hanging="360"/>
+      </w:pPr>
+    </w:lvl>
+    <w:lvl w:ilvl="3" w:tentative="1">
+      <w:start w:val="1"/>
+      <w:numFmt w:val="decimal"/>
+      <w:lvlText w:val="%4."/>
+      <w:lvlJc w:val="left"/>
+      <w:pPr>
+        <w:tabs>
+          <w:tab w:val="num" w:pos="2880"/>
+        </w:tabs>
+        <w:ind w:left="2880" w:hanging="360"/>
+      </w:pPr>
+    </w:lvl>
+    <w:lvl w:ilvl="4" w:tentative="1">
+      <w:start w:val="1"/>
+      <w:numFmt w:val="decimal"/>
+      <w:lvlText w:val="%5."/>
+      <w:lvlJc w:val="left"/>
+      <w:pPr>
+        <w:tabs>
+          <w:tab w:val="num" w:pos="3600"/>
+        </w:tabs>
+        <w:ind w:left="3600" w:hanging="360"/>
+      </w:pPr>
+    </w:lvl>
+    <w:lvl w:ilvl="5" w:tentative="1">
+      <w:start w:val="1"/>
+      <w:numFmt w:val="decimal"/>
+      <w:lvlText w:val="%6."/>
+      <w:lvlJc w:val="left"/>
+      <w:pPr>
+        <w:tabs>
+          <w:tab w:val="num" w:pos="4320"/>
+        </w:tabs>
+        <w:ind w:left="4320" w:hanging="360"/>
+      </w:pPr>
+    </w:lvl>
+    <w:lvl w:ilvl="6" w:tentative="1">
+      <w:start w:val="1"/>
+      <w:numFmt w:val="decimal"/>
+      <w:lvlText w:val="%7."/>
+      <w:lvlJc w:val="left"/>
+      <w:pPr>
+        <w:tabs>
+          <w:tab w:val="num" w:pos="5040"/>
+        </w:tabs>
+        <w:ind w:left="5040" w:hanging="360"/>
+      </w:pPr>
+    </w:lvl>
+    <w:lvl w:ilvl="7" w:tentative="1">
+      <w:start w:val="1"/>
+      <w:numFmt w:val="decimal"/>
+      <w:lvlText w:val="%8."/>
+      <w:lvlJc w:val="left"/>
+      <w:pPr>
+        <w:tabs>
+          <w:tab w:val="num" w:pos="5760"/>
+        </w:tabs>
+        <w:ind w:left="5760" w:hanging="360"/>
+      </w:pPr>
+    </w:lvl>
+    <w:lvl w:ilvl="8" w:tentative="1">
+      <w:start w:val="1"/>
+      <w:numFmt w:val="decimal"/>
+      <w:lvlText w:val="%9."/>
+      <w:lvlJc w:val="left"/>
+      <w:pPr>
+        <w:tabs>
+          <w:tab w:val="num" w:pos="6480"/>
+        </w:tabs>
+        <w:ind w:left="6480" w:hanging="360"/>
+      </w:pPr>
+    </w:lvl>
+  </w:abstractNum>
+  <w:abstractNum w:abstractNumId="15" w15:restartNumberingAfterBreak="0">
+    <w:nsid w:val="6B04520B"/>
+    <w:multiLevelType w:val="multilevel"/>
+    <w:tmpl w:val="817AB2B4"/>
+    <w:lvl w:ilvl="0">
+      <w:start w:val="1"/>
+      <w:numFmt w:val="decimal"/>
+      <w:lvlText w:val="%1."/>
+      <w:lvlJc w:val="left"/>
+      <w:pPr>
+        <w:tabs>
+          <w:tab w:val="num" w:pos="720"/>
+        </w:tabs>
+        <w:ind w:left="720" w:hanging="360"/>
+      </w:pPr>
+    </w:lvl>
+    <w:lvl w:ilvl="1" w:tentative="1">
+      <w:start w:val="1"/>
+      <w:numFmt w:val="decimal"/>
+      <w:lvlText w:val="%2."/>
+      <w:lvlJc w:val="left"/>
+      <w:pPr>
+        <w:tabs>
+          <w:tab w:val="num" w:pos="1440"/>
+        </w:tabs>
+        <w:ind w:left="1440" w:hanging="360"/>
+      </w:pPr>
+    </w:lvl>
+    <w:lvl w:ilvl="2" w:tentative="1">
+      <w:start w:val="1"/>
+      <w:numFmt w:val="decimal"/>
+      <w:lvlText w:val="%3."/>
+      <w:lvlJc w:val="left"/>
+      <w:pPr>
+        <w:tabs>
+          <w:tab w:val="num" w:pos="2160"/>
+        </w:tabs>
+        <w:ind w:left="2160" w:hanging="360"/>
+      </w:pPr>
+    </w:lvl>
+    <w:lvl w:ilvl="3" w:tentative="1">
+      <w:start w:val="1"/>
+      <w:numFmt w:val="decimal"/>
+      <w:lvlText w:val="%4."/>
+      <w:lvlJc w:val="left"/>
+      <w:pPr>
+        <w:tabs>
+          <w:tab w:val="num" w:pos="2880"/>
+        </w:tabs>
+        <w:ind w:left="2880" w:hanging="360"/>
+      </w:pPr>
+    </w:lvl>
+    <w:lvl w:ilvl="4" w:tentative="1">
+      <w:start w:val="1"/>
+      <w:numFmt w:val="decimal"/>
+      <w:lvlText w:val="%5."/>
+      <w:lvlJc w:val="left"/>
+      <w:pPr>
+        <w:tabs>
+          <w:tab w:val="num" w:pos="3600"/>
+        </w:tabs>
+        <w:ind w:left="3600" w:hanging="360"/>
+      </w:pPr>
+    </w:lvl>
+    <w:lvl w:ilvl="5" w:tentative="1">
+      <w:start w:val="1"/>
+      <w:numFmt w:val="decimal"/>
+      <w:lvlText w:val="%6."/>
+      <w:lvlJc w:val="left"/>
+      <w:pPr>
+        <w:tabs>
+          <w:tab w:val="num" w:pos="4320"/>
+        </w:tabs>
+        <w:ind w:left="4320" w:hanging="360"/>
+      </w:pPr>
+    </w:lvl>
+    <w:lvl w:ilvl="6" w:tentative="1">
+      <w:start w:val="1"/>
+      <w:numFmt w:val="decimal"/>
+      <w:lvlText w:val="%7."/>
+      <w:lvlJc w:val="left"/>
+      <w:pPr>
+        <w:tabs>
+          <w:tab w:val="num" w:pos="5040"/>
+        </w:tabs>
+        <w:ind w:left="5040" w:hanging="360"/>
+      </w:pPr>
+    </w:lvl>
+    <w:lvl w:ilvl="7" w:tentative="1">
+      <w:start w:val="1"/>
+      <w:numFmt w:val="decimal"/>
+      <w:lvlText w:val="%8."/>
+      <w:lvlJc w:val="left"/>
+      <w:pPr>
+        <w:tabs>
+          <w:tab w:val="num" w:pos="5760"/>
+        </w:tabs>
+        <w:ind w:left="5760" w:hanging="360"/>
+      </w:pPr>
+    </w:lvl>
+    <w:lvl w:ilvl="8" w:tentative="1">
+      <w:start w:val="1"/>
+      <w:numFmt w:val="decimal"/>
+      <w:lvlText w:val="%9."/>
+      <w:lvlJc w:val="left"/>
+      <w:pPr>
+        <w:tabs>
+          <w:tab w:val="num" w:pos="6480"/>
+        </w:tabs>
+        <w:ind w:left="6480" w:hanging="360"/>
+      </w:pPr>
+    </w:lvl>
+  </w:abstractNum>
+  <w:abstractNum w:abstractNumId="16" w15:restartNumberingAfterBreak="0">
     <w:nsid w:val="702B0032"/>
     <w:multiLevelType w:val="multilevel"/>
     <w:tmpl w:val="43C8DF56"/>
@@ -3608,7 +6073,233 @@
       </w:rPr>
     </w:lvl>
   </w:abstractNum>
-  <w:abstractNum w:abstractNumId="9" w15:restartNumberingAfterBreak="0">
+  <w:abstractNum w:abstractNumId="17" w15:restartNumberingAfterBreak="0">
+    <w:nsid w:val="75812EFC"/>
+    <w:multiLevelType w:val="multilevel"/>
+    <w:tmpl w:val="6080A896"/>
+    <w:lvl w:ilvl="0">
+      <w:start w:val="1"/>
+      <w:numFmt w:val="decimal"/>
+      <w:lvlText w:val="%1."/>
+      <w:lvlJc w:val="left"/>
+      <w:pPr>
+        <w:tabs>
+          <w:tab w:val="num" w:pos="720"/>
+        </w:tabs>
+        <w:ind w:left="720" w:hanging="360"/>
+      </w:pPr>
+    </w:lvl>
+    <w:lvl w:ilvl="1" w:tentative="1">
+      <w:start w:val="1"/>
+      <w:numFmt w:val="decimal"/>
+      <w:lvlText w:val="%2."/>
+      <w:lvlJc w:val="left"/>
+      <w:pPr>
+        <w:tabs>
+          <w:tab w:val="num" w:pos="1440"/>
+        </w:tabs>
+        <w:ind w:left="1440" w:hanging="360"/>
+      </w:pPr>
+    </w:lvl>
+    <w:lvl w:ilvl="2" w:tentative="1">
+      <w:start w:val="1"/>
+      <w:numFmt w:val="decimal"/>
+      <w:lvlText w:val="%3."/>
+      <w:lvlJc w:val="left"/>
+      <w:pPr>
+        <w:tabs>
+          <w:tab w:val="num" w:pos="2160"/>
+        </w:tabs>
+        <w:ind w:left="2160" w:hanging="360"/>
+      </w:pPr>
+    </w:lvl>
+    <w:lvl w:ilvl="3" w:tentative="1">
+      <w:start w:val="1"/>
+      <w:numFmt w:val="decimal"/>
+      <w:lvlText w:val="%4."/>
+      <w:lvlJc w:val="left"/>
+      <w:pPr>
+        <w:tabs>
+          <w:tab w:val="num" w:pos="2880"/>
+        </w:tabs>
+        <w:ind w:left="2880" w:hanging="360"/>
+      </w:pPr>
+    </w:lvl>
+    <w:lvl w:ilvl="4" w:tentative="1">
+      <w:start w:val="1"/>
+      <w:numFmt w:val="decimal"/>
+      <w:lvlText w:val="%5."/>
+      <w:lvlJc w:val="left"/>
+      <w:pPr>
+        <w:tabs>
+          <w:tab w:val="num" w:pos="3600"/>
+        </w:tabs>
+        <w:ind w:left="3600" w:hanging="360"/>
+      </w:pPr>
+    </w:lvl>
+    <w:lvl w:ilvl="5" w:tentative="1">
+      <w:start w:val="1"/>
+      <w:numFmt w:val="decimal"/>
+      <w:lvlText w:val="%6."/>
+      <w:lvlJc w:val="left"/>
+      <w:pPr>
+        <w:tabs>
+          <w:tab w:val="num" w:pos="4320"/>
+        </w:tabs>
+        <w:ind w:left="4320" w:hanging="360"/>
+      </w:pPr>
+    </w:lvl>
+    <w:lvl w:ilvl="6" w:tentative="1">
+      <w:start w:val="1"/>
+      <w:numFmt w:val="decimal"/>
+      <w:lvlText w:val="%7."/>
+      <w:lvlJc w:val="left"/>
+      <w:pPr>
+        <w:tabs>
+          <w:tab w:val="num" w:pos="5040"/>
+        </w:tabs>
+        <w:ind w:left="5040" w:hanging="360"/>
+      </w:pPr>
+    </w:lvl>
+    <w:lvl w:ilvl="7" w:tentative="1">
+      <w:start w:val="1"/>
+      <w:numFmt w:val="decimal"/>
+      <w:lvlText w:val="%8."/>
+      <w:lvlJc w:val="left"/>
+      <w:pPr>
+        <w:tabs>
+          <w:tab w:val="num" w:pos="5760"/>
+        </w:tabs>
+        <w:ind w:left="5760" w:hanging="360"/>
+      </w:pPr>
+    </w:lvl>
+    <w:lvl w:ilvl="8" w:tentative="1">
+      <w:start w:val="1"/>
+      <w:numFmt w:val="decimal"/>
+      <w:lvlText w:val="%9."/>
+      <w:lvlJc w:val="left"/>
+      <w:pPr>
+        <w:tabs>
+          <w:tab w:val="num" w:pos="6480"/>
+        </w:tabs>
+        <w:ind w:left="6480" w:hanging="360"/>
+      </w:pPr>
+    </w:lvl>
+  </w:abstractNum>
+  <w:abstractNum w:abstractNumId="18" w15:restartNumberingAfterBreak="0">
+    <w:nsid w:val="75830397"/>
+    <w:multiLevelType w:val="multilevel"/>
+    <w:tmpl w:val="D696C458"/>
+    <w:lvl w:ilvl="0">
+      <w:start w:val="1"/>
+      <w:numFmt w:val="decimal"/>
+      <w:lvlText w:val="%1."/>
+      <w:lvlJc w:val="left"/>
+      <w:pPr>
+        <w:tabs>
+          <w:tab w:val="num" w:pos="720"/>
+        </w:tabs>
+        <w:ind w:left="720" w:hanging="360"/>
+      </w:pPr>
+    </w:lvl>
+    <w:lvl w:ilvl="1" w:tentative="1">
+      <w:start w:val="1"/>
+      <w:numFmt w:val="decimal"/>
+      <w:lvlText w:val="%2."/>
+      <w:lvlJc w:val="left"/>
+      <w:pPr>
+        <w:tabs>
+          <w:tab w:val="num" w:pos="1440"/>
+        </w:tabs>
+        <w:ind w:left="1440" w:hanging="360"/>
+      </w:pPr>
+    </w:lvl>
+    <w:lvl w:ilvl="2" w:tentative="1">
+      <w:start w:val="1"/>
+      <w:numFmt w:val="decimal"/>
+      <w:lvlText w:val="%3."/>
+      <w:lvlJc w:val="left"/>
+      <w:pPr>
+        <w:tabs>
+          <w:tab w:val="num" w:pos="2160"/>
+        </w:tabs>
+        <w:ind w:left="2160" w:hanging="360"/>
+      </w:pPr>
+    </w:lvl>
+    <w:lvl w:ilvl="3" w:tentative="1">
+      <w:start w:val="1"/>
+      <w:numFmt w:val="decimal"/>
+      <w:lvlText w:val="%4."/>
+      <w:lvlJc w:val="left"/>
+      <w:pPr>
+        <w:tabs>
+          <w:tab w:val="num" w:pos="2880"/>
+        </w:tabs>
+        <w:ind w:left="2880" w:hanging="360"/>
+      </w:pPr>
+    </w:lvl>
+    <w:lvl w:ilvl="4" w:tentative="1">
+      <w:start w:val="1"/>
+      <w:numFmt w:val="decimal"/>
+      <w:lvlText w:val="%5."/>
+      <w:lvlJc w:val="left"/>
+      <w:pPr>
+        <w:tabs>
+          <w:tab w:val="num" w:pos="3600"/>
+        </w:tabs>
+        <w:ind w:left="3600" w:hanging="360"/>
+      </w:pPr>
+    </w:lvl>
+    <w:lvl w:ilvl="5" w:tentative="1">
+      <w:start w:val="1"/>
+      <w:numFmt w:val="decimal"/>
+      <w:lvlText w:val="%6."/>
+      <w:lvlJc w:val="left"/>
+      <w:pPr>
+        <w:tabs>
+          <w:tab w:val="num" w:pos="4320"/>
+        </w:tabs>
+        <w:ind w:left="4320" w:hanging="360"/>
+      </w:pPr>
+    </w:lvl>
+    <w:lvl w:ilvl="6" w:tentative="1">
+      <w:start w:val="1"/>
+      <w:numFmt w:val="decimal"/>
+      <w:lvlText w:val="%7."/>
+      <w:lvlJc w:val="left"/>
+      <w:pPr>
+        <w:tabs>
+          <w:tab w:val="num" w:pos="5040"/>
+        </w:tabs>
+        <w:ind w:left="5040" w:hanging="360"/>
+      </w:pPr>
+    </w:lvl>
+    <w:lvl w:ilvl="7" w:tentative="1">
+      <w:start w:val="1"/>
+      <w:numFmt w:val="decimal"/>
+      <w:lvlText w:val="%8."/>
+      <w:lvlJc w:val="left"/>
+      <w:pPr>
+        <w:tabs>
+          <w:tab w:val="num" w:pos="5760"/>
+        </w:tabs>
+        <w:ind w:left="5760" w:hanging="360"/>
+      </w:pPr>
+    </w:lvl>
+    <w:lvl w:ilvl="8" w:tentative="1">
+      <w:start w:val="1"/>
+      <w:numFmt w:val="decimal"/>
+      <w:lvlText w:val="%9."/>
+      <w:lvlJc w:val="left"/>
+      <w:pPr>
+        <w:tabs>
+          <w:tab w:val="num" w:pos="6480"/>
+        </w:tabs>
+        <w:ind w:left="6480" w:hanging="360"/>
+      </w:pPr>
+    </w:lvl>
+  </w:abstractNum>
+  <w:abstractNum w:abstractNumId="19" w15:restartNumberingAfterBreak="0">
     <w:nsid w:val="779F610A"/>
     <w:multiLevelType w:val="multilevel"/>
     <w:tmpl w:val="2C5C12EA"/>
@@ -3757,34 +6448,180 @@
       </w:rPr>
     </w:lvl>
   </w:abstractNum>
+  <w:abstractNum w:abstractNumId="20" w15:restartNumberingAfterBreak="0">
+    <w:nsid w:val="795C1170"/>
+    <w:multiLevelType w:val="hybridMultilevel"/>
+    <w:tmpl w:val="343E911A"/>
+    <w:lvl w:ilvl="0" w:tplc="A0C4F87C">
+      <w:start w:val="3"/>
+      <w:numFmt w:val="bullet"/>
+      <w:lvlText w:val="-"/>
+      <w:lvlJc w:val="left"/>
+      <w:pPr>
+        <w:ind w:left="720" w:hanging="360"/>
+      </w:pPr>
+      <w:rPr>
+        <w:rFonts w:ascii="Aptos" w:eastAsiaTheme="minorHAnsi" w:hAnsi="Aptos" w:cstheme="minorBidi" w:hint="default"/>
+      </w:rPr>
+    </w:lvl>
+    <w:lvl w:ilvl="1" w:tplc="04090003" w:tentative="1">
+      <w:start w:val="1"/>
+      <w:numFmt w:val="bullet"/>
+      <w:lvlText w:val="o"/>
+      <w:lvlJc w:val="left"/>
+      <w:pPr>
+        <w:ind w:left="1440" w:hanging="360"/>
+      </w:pPr>
+      <w:rPr>
+        <w:rFonts w:ascii="Courier New" w:hAnsi="Courier New" w:cs="Courier New" w:hint="default"/>
+      </w:rPr>
+    </w:lvl>
+    <w:lvl w:ilvl="2" w:tplc="04090005" w:tentative="1">
+      <w:start w:val="1"/>
+      <w:numFmt w:val="bullet"/>
+      <w:lvlText w:val=""/>
+      <w:lvlJc w:val="left"/>
+      <w:pPr>
+        <w:ind w:left="2160" w:hanging="360"/>
+      </w:pPr>
+      <w:rPr>
+        <w:rFonts w:ascii="Wingdings" w:hAnsi="Wingdings" w:hint="default"/>
+      </w:rPr>
+    </w:lvl>
+    <w:lvl w:ilvl="3" w:tplc="04090001" w:tentative="1">
+      <w:start w:val="1"/>
+      <w:numFmt w:val="bullet"/>
+      <w:lvlText w:val=""/>
+      <w:lvlJc w:val="left"/>
+      <w:pPr>
+        <w:ind w:left="2880" w:hanging="360"/>
+      </w:pPr>
+      <w:rPr>
+        <w:rFonts w:ascii="Symbol" w:hAnsi="Symbol" w:hint="default"/>
+      </w:rPr>
+    </w:lvl>
+    <w:lvl w:ilvl="4" w:tplc="04090003" w:tentative="1">
+      <w:start w:val="1"/>
+      <w:numFmt w:val="bullet"/>
+      <w:lvlText w:val="o"/>
+      <w:lvlJc w:val="left"/>
+      <w:pPr>
+        <w:ind w:left="3600" w:hanging="360"/>
+      </w:pPr>
+      <w:rPr>
+        <w:rFonts w:ascii="Courier New" w:hAnsi="Courier New" w:cs="Courier New" w:hint="default"/>
+      </w:rPr>
+    </w:lvl>
+    <w:lvl w:ilvl="5" w:tplc="04090005" w:tentative="1">
+      <w:start w:val="1"/>
+      <w:numFmt w:val="bullet"/>
+      <w:lvlText w:val=""/>
+      <w:lvlJc w:val="left"/>
+      <w:pPr>
+        <w:ind w:left="4320" w:hanging="360"/>
+      </w:pPr>
+      <w:rPr>
+        <w:rFonts w:ascii="Wingdings" w:hAnsi="Wingdings" w:hint="default"/>
+      </w:rPr>
+    </w:lvl>
+    <w:lvl w:ilvl="6" w:tplc="04090001" w:tentative="1">
+      <w:start w:val="1"/>
+      <w:numFmt w:val="bullet"/>
+      <w:lvlText w:val=""/>
+      <w:lvlJc w:val="left"/>
+      <w:pPr>
+        <w:ind w:left="5040" w:hanging="360"/>
+      </w:pPr>
+      <w:rPr>
+        <w:rFonts w:ascii="Symbol" w:hAnsi="Symbol" w:hint="default"/>
+      </w:rPr>
+    </w:lvl>
+    <w:lvl w:ilvl="7" w:tplc="04090003" w:tentative="1">
+      <w:start w:val="1"/>
+      <w:numFmt w:val="bullet"/>
+      <w:lvlText w:val="o"/>
+      <w:lvlJc w:val="left"/>
+      <w:pPr>
+        <w:ind w:left="5760" w:hanging="360"/>
+      </w:pPr>
+      <w:rPr>
+        <w:rFonts w:ascii="Courier New" w:hAnsi="Courier New" w:cs="Courier New" w:hint="default"/>
+      </w:rPr>
+    </w:lvl>
+    <w:lvl w:ilvl="8" w:tplc="04090005" w:tentative="1">
+      <w:start w:val="1"/>
+      <w:numFmt w:val="bullet"/>
+      <w:lvlText w:val=""/>
+      <w:lvlJc w:val="left"/>
+      <w:pPr>
+        <w:ind w:left="6480" w:hanging="360"/>
+      </w:pPr>
+      <w:rPr>
+        <w:rFonts w:ascii="Wingdings" w:hAnsi="Wingdings" w:hint="default"/>
+      </w:rPr>
+    </w:lvl>
+  </w:abstractNum>
   <w:num w:numId="1" w16cid:durableId="407272106">
+    <w:abstractNumId w:val="7"/>
+  </w:num>
+  <w:num w:numId="2" w16cid:durableId="989093283">
+    <w:abstractNumId w:val="6"/>
+  </w:num>
+  <w:num w:numId="3" w16cid:durableId="982582699">
+    <w:abstractNumId w:val="2"/>
+  </w:num>
+  <w:num w:numId="4" w16cid:durableId="1180973172">
+    <w:abstractNumId w:val="9"/>
+  </w:num>
+  <w:num w:numId="5" w16cid:durableId="985625549">
+    <w:abstractNumId w:val="16"/>
+  </w:num>
+  <w:num w:numId="6" w16cid:durableId="949701660">
+    <w:abstractNumId w:val="12"/>
+  </w:num>
+  <w:num w:numId="7" w16cid:durableId="474372465">
     <w:abstractNumId w:val="4"/>
   </w:num>
-  <w:num w:numId="2" w16cid:durableId="989093283">
+  <w:num w:numId="8" w16cid:durableId="2003506719">
+    <w:abstractNumId w:val="19"/>
+  </w:num>
+  <w:num w:numId="9" w16cid:durableId="1696229580">
+    <w:abstractNumId w:val="10"/>
+  </w:num>
+  <w:num w:numId="10" w16cid:durableId="850752826">
     <w:abstractNumId w:val="3"/>
   </w:num>
-  <w:num w:numId="3" w16cid:durableId="982582699">
+  <w:num w:numId="11" w16cid:durableId="105003105">
     <w:abstractNumId w:val="0"/>
   </w:num>
-  <w:num w:numId="4" w16cid:durableId="1180973172">
+  <w:num w:numId="12" w16cid:durableId="862866745">
+    <w:abstractNumId w:val="20"/>
+  </w:num>
+  <w:num w:numId="13" w16cid:durableId="1804106686">
+    <w:abstractNumId w:val="18"/>
+  </w:num>
+  <w:num w:numId="14" w16cid:durableId="393819701">
+    <w:abstractNumId w:val="17"/>
+  </w:num>
+  <w:num w:numId="15" w16cid:durableId="1903175016">
+    <w:abstractNumId w:val="14"/>
+  </w:num>
+  <w:num w:numId="16" w16cid:durableId="1139684197">
+    <w:abstractNumId w:val="11"/>
+  </w:num>
+  <w:num w:numId="17" w16cid:durableId="328019779">
+    <w:abstractNumId w:val="13"/>
+  </w:num>
+  <w:num w:numId="18" w16cid:durableId="219949856">
+    <w:abstractNumId w:val="15"/>
+  </w:num>
+  <w:num w:numId="19" w16cid:durableId="433325893">
+    <w:abstractNumId w:val="8"/>
+  </w:num>
+  <w:num w:numId="20" w16cid:durableId="1571690090">
     <w:abstractNumId w:val="5"/>
   </w:num>
-  <w:num w:numId="5" w16cid:durableId="985625549">
-    <w:abstractNumId w:val="8"/>
-  </w:num>
-  <w:num w:numId="6" w16cid:durableId="949701660">
-    <w:abstractNumId w:val="7"/>
-  </w:num>
-  <w:num w:numId="7" w16cid:durableId="474372465">
-    <w:abstractNumId w:val="2"/>
-  </w:num>
-  <w:num w:numId="8" w16cid:durableId="2003506719">
-    <w:abstractNumId w:val="9"/>
-  </w:num>
-  <w:num w:numId="9" w16cid:durableId="1696229580">
-    <w:abstractNumId w:val="6"/>
-  </w:num>
-  <w:num w:numId="10" w16cid:durableId="850752826">
+  <w:num w:numId="21" w16cid:durableId="885919969">
     <w:abstractNumId w:val="1"/>
   </w:num>
 </w:numbering>
@@ -4186,6 +7023,7 @@
   <w:style w:type="paragraph" w:default="1" w:styleId="Normal">
     <w:name w:val="Normal"/>
     <w:qFormat/>
+    <w:rsid w:val="00DA1094"/>
   </w:style>
   <w:style w:type="paragraph" w:styleId="Heading1">
     <w:name w:val="heading 1"/>

</xml_diff>